<commit_message>
2018-03-15 revision de documento
</commit_message>
<xml_diff>
--- a/documentacion/2018_03_10_SRS - ATOM V1.0.docx
+++ b/documentacion/2018_03_10_SRS - ATOM V1.0.docx
@@ -1,10 +1,10 @@
 
 <file path=word/document.xml><?xml version="1.0" encoding="utf-8"?>
-<w:document xmlns:wpc="http://schemas.microsoft.com/office/word/2010/wordprocessingCanvas" xmlns:cx="http://schemas.microsoft.com/office/drawing/2014/chartex" xmlns:cx1="http://schemas.microsoft.com/office/drawing/2015/9/8/chartex" xmlns:cx2="http://schemas.microsoft.com/office/drawing/2015/10/21/chartex" xmlns:cx3="http://schemas.microsoft.com/office/drawing/2016/5/9/chartex" xmlns:cx4="http://schemas.microsoft.com/office/drawing/2016/5/10/chartex" xmlns:cx5="http://schemas.microsoft.com/office/drawing/2016/5/11/chartex" xmlns:cx6="http://schemas.microsoft.com/office/drawing/2016/5/12/chartex" xmlns:cx7="http://schemas.microsoft.com/office/drawing/2016/5/13/chartex" xmlns:cx8="http://schemas.microsoft.com/office/drawing/2016/5/14/chartex" xmlns:mc="http://schemas.openxmlformats.org/markup-compatibility/2006" xmlns:aink="http://schemas.microsoft.com/office/drawing/2016/ink" xmlns:am3d="http://schemas.microsoft.com/office/drawing/2017/model3d" xmlns:o="urn:schemas-microsoft-com:office:office" xmlns:r="http://schemas.openxmlformats.org/officeDocument/2006/relationships" xmlns:m="http://schemas.openxmlformats.org/officeDocument/2006/math" xmlns:v="urn:schemas-microsoft-com:vml" xmlns:wp14="http://schemas.microsoft.com/office/word/2010/wordprocessingDrawing" xmlns:wp="http://schemas.openxmlformats.org/drawingml/2006/wordprocessingDrawing" xmlns:w10="urn:schemas-microsoft-com:office:word" xmlns:w="http://schemas.openxmlformats.org/wordprocessingml/2006/main" xmlns:w14="http://schemas.microsoft.com/office/word/2010/wordml" xmlns:w15="http://schemas.microsoft.com/office/word/2012/wordml" xmlns:w16cid="http://schemas.microsoft.com/office/word/2016/wordml/cid" xmlns:w16se="http://schemas.microsoft.com/office/word/2015/wordml/symex" xmlns:wpg="http://schemas.microsoft.com/office/word/2010/wordprocessingGroup" xmlns:wpi="http://schemas.microsoft.com/office/word/2010/wordprocessingInk" xmlns:wne="http://schemas.microsoft.com/office/word/2006/wordml" xmlns:wps="http://schemas.microsoft.com/office/word/2010/wordprocessingShape" mc:Ignorable="w14 w15 w16se w16cid wp14">
+<w:document xmlns:wpc="http://schemas.microsoft.com/office/word/2010/wordprocessingCanvas" xmlns:cx="http://schemas.microsoft.com/office/drawing/2014/chartex" xmlns:mc="http://schemas.openxmlformats.org/markup-compatibility/2006" xmlns:o="urn:schemas-microsoft-com:office:office" xmlns:r="http://schemas.openxmlformats.org/officeDocument/2006/relationships" xmlns:m="http://schemas.openxmlformats.org/officeDocument/2006/math" xmlns:v="urn:schemas-microsoft-com:vml" xmlns:wp14="http://schemas.microsoft.com/office/word/2010/wordprocessingDrawing" xmlns:wp="http://schemas.openxmlformats.org/drawingml/2006/wordprocessingDrawing" xmlns:w10="urn:schemas-microsoft-com:office:word" xmlns:w="http://schemas.openxmlformats.org/wordprocessingml/2006/main" xmlns:w14="http://schemas.microsoft.com/office/word/2010/wordml" xmlns:w15="http://schemas.microsoft.com/office/word/2012/wordml" xmlns:w16se="http://schemas.microsoft.com/office/word/2015/wordml/symex" xmlns:wpg="http://schemas.microsoft.com/office/word/2010/wordprocessingGroup" xmlns:wpi="http://schemas.microsoft.com/office/word/2010/wordprocessingInk" xmlns:wne="http://schemas.microsoft.com/office/word/2006/wordml" xmlns:wps="http://schemas.microsoft.com/office/word/2010/wordprocessingShape" mc:Ignorable="w14 w15 w16se wp14">
   <w:body>
     <w:p>
       <w:pPr>
-        <w:pStyle w:val="BodyText"/>
+        <w:pStyle w:val="Textoindependiente"/>
         <w:ind w:left="0" w:right="750"/>
         <w:rPr>
           <w:sz w:val="20"/>
@@ -14,7 +14,7 @@
     </w:p>
     <w:p>
       <w:pPr>
-        <w:pStyle w:val="BodyText"/>
+        <w:pStyle w:val="Textoindependiente"/>
         <w:ind w:left="0" w:right="750"/>
         <w:rPr>
           <w:sz w:val="20"/>
@@ -24,7 +24,7 @@
     </w:p>
     <w:p>
       <w:pPr>
-        <w:pStyle w:val="BodyText"/>
+        <w:pStyle w:val="Textoindependiente"/>
         <w:ind w:left="0" w:right="750"/>
         <w:rPr>
           <w:sz w:val="20"/>
@@ -34,7 +34,7 @@
     </w:p>
     <w:p>
       <w:pPr>
-        <w:pStyle w:val="BodyText"/>
+        <w:pStyle w:val="Textoindependiente"/>
         <w:ind w:left="0" w:right="750"/>
         <w:rPr>
           <w:sz w:val="20"/>
@@ -44,7 +44,7 @@
     </w:p>
     <w:p>
       <w:pPr>
-        <w:pStyle w:val="BodyText"/>
+        <w:pStyle w:val="Textoindependiente"/>
         <w:ind w:left="0" w:right="750"/>
         <w:rPr>
           <w:sz w:val="20"/>
@@ -54,7 +54,7 @@
     </w:p>
     <w:p>
       <w:pPr>
-        <w:pStyle w:val="BodyText"/>
+        <w:pStyle w:val="Textoindependiente"/>
         <w:ind w:left="0" w:right="750"/>
         <w:rPr>
           <w:sz w:val="20"/>
@@ -64,7 +64,7 @@
     </w:p>
     <w:p>
       <w:pPr>
-        <w:pStyle w:val="BodyText"/>
+        <w:pStyle w:val="Textoindependiente"/>
         <w:ind w:left="0" w:right="750"/>
         <w:rPr>
           <w:sz w:val="20"/>
@@ -74,7 +74,7 @@
     </w:p>
     <w:p>
       <w:pPr>
-        <w:pStyle w:val="BodyText"/>
+        <w:pStyle w:val="Textoindependiente"/>
         <w:ind w:left="0" w:right="750"/>
         <w:rPr>
           <w:sz w:val="20"/>
@@ -84,7 +84,7 @@
     </w:p>
     <w:p>
       <w:pPr>
-        <w:pStyle w:val="BodyText"/>
+        <w:pStyle w:val="Textoindependiente"/>
         <w:ind w:left="0" w:right="750"/>
         <w:rPr>
           <w:sz w:val="20"/>
@@ -94,7 +94,7 @@
     </w:p>
     <w:p>
       <w:pPr>
-        <w:pStyle w:val="BodyText"/>
+        <w:pStyle w:val="Textoindependiente"/>
         <w:ind w:left="0" w:right="750"/>
         <w:rPr>
           <w:sz w:val="20"/>
@@ -104,7 +104,7 @@
     </w:p>
     <w:p>
       <w:pPr>
-        <w:pStyle w:val="BodyText"/>
+        <w:pStyle w:val="Textoindependiente"/>
         <w:ind w:left="0" w:right="750"/>
         <w:rPr>
           <w:sz w:val="20"/>
@@ -114,7 +114,7 @@
     </w:p>
     <w:p>
       <w:pPr>
-        <w:pStyle w:val="BodyText"/>
+        <w:pStyle w:val="Textoindependiente"/>
         <w:spacing w:before="3" w:after="1"/>
         <w:ind w:left="0" w:right="750"/>
         <w:rPr>
@@ -414,7 +414,7 @@
           </w:p>
           <w:p>
             <w:pPr>
-              <w:pStyle w:val="Title"/>
+              <w:pStyle w:val="Ttulo"/>
             </w:pPr>
             <w:r>
               <w:t>Historial de Revisiones</w:t>
@@ -574,7 +574,7 @@
                     <w:rPr>
                       <w:lang w:val="es-CO"/>
                     </w:rPr>
-                    <w:t>0.9</w:t>
+                    <w:t>1.0</w:t>
                   </w:r>
                 </w:p>
               </w:tc>
@@ -615,6 +615,90 @@
                       <w:lang w:val="es-CO"/>
                     </w:rPr>
                     <w:t>Mauricio Andres Uribe</w:t>
+                  </w:r>
+                  <w:bookmarkStart w:id="1" w:name="_GoBack"/>
+                  <w:bookmarkEnd w:id="1"/>
+                </w:p>
+              </w:tc>
+            </w:tr>
+            <w:tr>
+              <w:tc>
+                <w:tcPr>
+                  <w:tcW w:w="2304" w:type="dxa"/>
+                </w:tcPr>
+                <w:p>
+                  <w:pPr>
+                    <w:keepLines/>
+                    <w:spacing w:after="120"/>
+                    <w:rPr>
+                      <w:lang w:val="es-CO"/>
+                    </w:rPr>
+                  </w:pPr>
+                  <w:r>
+                    <w:rPr>
+                      <w:lang w:val="es-CO"/>
+                    </w:rPr>
+                    <w:t>14/03/2018</w:t>
+                  </w:r>
+                </w:p>
+              </w:tc>
+              <w:tc>
+                <w:tcPr>
+                  <w:tcW w:w="1152" w:type="dxa"/>
+                </w:tcPr>
+                <w:p>
+                  <w:pPr>
+                    <w:keepLines/>
+                    <w:spacing w:after="120"/>
+                    <w:rPr>
+                      <w:lang w:val="es-CO"/>
+                    </w:rPr>
+                  </w:pPr>
+                  <w:r>
+                    <w:rPr>
+                      <w:lang w:val="es-CO"/>
+                    </w:rPr>
+                    <w:t>1.1</w:t>
+                  </w:r>
+                </w:p>
+              </w:tc>
+              <w:tc>
+                <w:tcPr>
+                  <w:tcW w:w="3744" w:type="dxa"/>
+                </w:tcPr>
+                <w:p>
+                  <w:pPr>
+                    <w:keepLines/>
+                    <w:spacing w:after="120"/>
+                    <w:rPr>
+                      <w:lang w:val="es-CO"/>
+                    </w:rPr>
+                  </w:pPr>
+                  <w:r>
+                    <w:rPr>
+                      <w:lang w:val="es-CO"/>
+                    </w:rPr>
+                    <w:t>Revisión de documento</w:t>
+                  </w:r>
+                </w:p>
+              </w:tc>
+              <w:tc>
+                <w:tcPr>
+                  <w:tcW w:w="2304" w:type="dxa"/>
+                </w:tcPr>
+                <w:p>
+                  <w:pPr>
+                    <w:keepLines/>
+                    <w:spacing w:after="120"/>
+                    <w:rPr>
+                      <w:lang w:val="es-CO"/>
+                    </w:rPr>
+                  </w:pPr>
+                  <w:r>
+                    <w:rPr>
+                      <w:lang w:val="es-CO"/>
+                    </w:rPr>
+                    <w:t>Yenifer Hernandez</w:t>
                   </w:r>
                 </w:p>
               </w:tc>
@@ -677,64 +761,6 @@
                 </w:p>
               </w:tc>
             </w:tr>
-            <w:tr>
-              <w:tc>
-                <w:tcPr>
-                  <w:tcW w:w="2304" w:type="dxa"/>
-                </w:tcPr>
-                <w:p>
-                  <w:pPr>
-                    <w:keepLines/>
-                    <w:spacing w:after="120"/>
-                    <w:rPr>
-                      <w:lang w:val="es-CO"/>
-                    </w:rPr>
-                  </w:pPr>
-                </w:p>
-              </w:tc>
-              <w:tc>
-                <w:tcPr>
-                  <w:tcW w:w="1152" w:type="dxa"/>
-                </w:tcPr>
-                <w:p>
-                  <w:pPr>
-                    <w:keepLines/>
-                    <w:spacing w:after="120"/>
-                    <w:rPr>
-                      <w:lang w:val="es-CO"/>
-                    </w:rPr>
-                  </w:pPr>
-                </w:p>
-              </w:tc>
-              <w:tc>
-                <w:tcPr>
-                  <w:tcW w:w="3744" w:type="dxa"/>
-                </w:tcPr>
-                <w:p>
-                  <w:pPr>
-                    <w:keepLines/>
-                    <w:spacing w:after="120"/>
-                    <w:rPr>
-                      <w:lang w:val="es-CO"/>
-                    </w:rPr>
-                  </w:pPr>
-                </w:p>
-              </w:tc>
-              <w:tc>
-                <w:tcPr>
-                  <w:tcW w:w="2304" w:type="dxa"/>
-                </w:tcPr>
-                <w:p>
-                  <w:pPr>
-                    <w:keepLines/>
-                    <w:spacing w:after="120"/>
-                    <w:rPr>
-                      <w:lang w:val="es-CO"/>
-                    </w:rPr>
-                  </w:pPr>
-                </w:p>
-              </w:tc>
-            </w:tr>
           </w:tbl>
           <w:p>
             <w:pPr>
@@ -801,10 +827,11 @@
           <w:docPartUnique/>
         </w:docPartObj>
       </w:sdtPr>
+      <w:sdtEndPr/>
       <w:sdtContent>
         <w:p>
           <w:pPr>
-            <w:pStyle w:val="TOC1"/>
+            <w:pStyle w:val="TDC1"/>
             <w:tabs>
               <w:tab w:val="left" w:pos="1472"/>
               <w:tab w:val="right" w:leader="dot" w:pos="11090"/>
@@ -836,7 +863,7 @@
           <w:hyperlink w:anchor="_Toc508611894" w:history="1">
             <w:r>
               <w:rPr>
-                <w:rStyle w:val="Hyperlink"/>
+                <w:rStyle w:val="Hipervnculo"/>
                 <w:noProof/>
                 <w:spacing w:val="-1"/>
                 <w:w w:val="101"/>
@@ -853,7 +880,7 @@
             </w:r>
             <w:r>
               <w:rPr>
-                <w:rStyle w:val="Hyperlink"/>
+                <w:rStyle w:val="Hipervnculo"/>
                 <w:noProof/>
                 <w:lang w:val="es-CO"/>
               </w:rPr>
@@ -911,7 +938,7 @@
         </w:p>
         <w:p>
           <w:pPr>
-            <w:pStyle w:val="TOC2"/>
+            <w:pStyle w:val="TDC2"/>
             <w:tabs>
               <w:tab w:val="left" w:pos="1856"/>
               <w:tab w:val="right" w:leader="dot" w:pos="11090"/>
@@ -925,7 +952,7 @@
           <w:hyperlink w:anchor="_Toc508611895" w:history="1">
             <w:r>
               <w:rPr>
-                <w:rStyle w:val="Hyperlink"/>
+                <w:rStyle w:val="Hipervnculo"/>
                 <w:noProof/>
                 <w:spacing w:val="-1"/>
                 <w:w w:val="107"/>
@@ -942,7 +969,7 @@
             </w:r>
             <w:r>
               <w:rPr>
-                <w:rStyle w:val="Hyperlink"/>
+                <w:rStyle w:val="Hipervnculo"/>
                 <w:noProof/>
                 <w:lang w:val="es-CO"/>
               </w:rPr>
@@ -1000,7 +1027,7 @@
         </w:p>
         <w:p>
           <w:pPr>
-            <w:pStyle w:val="TOC2"/>
+            <w:pStyle w:val="TDC2"/>
             <w:tabs>
               <w:tab w:val="left" w:pos="1856"/>
               <w:tab w:val="right" w:leader="dot" w:pos="11090"/>
@@ -1014,7 +1041,7 @@
           <w:hyperlink w:anchor="_Toc508611896" w:history="1">
             <w:r>
               <w:rPr>
-                <w:rStyle w:val="Hyperlink"/>
+                <w:rStyle w:val="Hipervnculo"/>
                 <w:noProof/>
                 <w:spacing w:val="-1"/>
                 <w:w w:val="107"/>
@@ -1031,7 +1058,7 @@
             </w:r>
             <w:r>
               <w:rPr>
-                <w:rStyle w:val="Hyperlink"/>
+                <w:rStyle w:val="Hipervnculo"/>
                 <w:noProof/>
                 <w:lang w:val="es-CO"/>
               </w:rPr>
@@ -1089,7 +1116,7 @@
         </w:p>
         <w:p>
           <w:pPr>
-            <w:pStyle w:val="TOC2"/>
+            <w:pStyle w:val="TDC2"/>
             <w:tabs>
               <w:tab w:val="left" w:pos="1856"/>
               <w:tab w:val="right" w:leader="dot" w:pos="11090"/>
@@ -1103,7 +1130,7 @@
           <w:hyperlink w:anchor="_Toc508611897" w:history="1">
             <w:r>
               <w:rPr>
-                <w:rStyle w:val="Hyperlink"/>
+                <w:rStyle w:val="Hipervnculo"/>
                 <w:noProof/>
                 <w:spacing w:val="-1"/>
                 <w:w w:val="107"/>
@@ -1120,7 +1147,7 @@
             </w:r>
             <w:r>
               <w:rPr>
-                <w:rStyle w:val="Hyperlink"/>
+                <w:rStyle w:val="Hipervnculo"/>
                 <w:noProof/>
                 <w:lang w:val="es-CO"/>
               </w:rPr>
@@ -1178,7 +1205,7 @@
         </w:p>
         <w:p>
           <w:pPr>
-            <w:pStyle w:val="TOC1"/>
+            <w:pStyle w:val="TDC1"/>
             <w:tabs>
               <w:tab w:val="left" w:pos="1472"/>
               <w:tab w:val="right" w:leader="dot" w:pos="11090"/>
@@ -1192,7 +1219,7 @@
           <w:hyperlink w:anchor="_Toc508611898" w:history="1">
             <w:r>
               <w:rPr>
-                <w:rStyle w:val="Hyperlink"/>
+                <w:rStyle w:val="Hipervnculo"/>
                 <w:noProof/>
                 <w:spacing w:val="-1"/>
                 <w:w w:val="101"/>
@@ -1209,7 +1236,7 @@
             </w:r>
             <w:r>
               <w:rPr>
-                <w:rStyle w:val="Hyperlink"/>
+                <w:rStyle w:val="Hipervnculo"/>
                 <w:noProof/>
                 <w:lang w:val="es-CO"/>
               </w:rPr>
@@ -1267,7 +1294,7 @@
         </w:p>
         <w:p>
           <w:pPr>
-            <w:pStyle w:val="TOC2"/>
+            <w:pStyle w:val="TDC2"/>
             <w:tabs>
               <w:tab w:val="left" w:pos="1856"/>
               <w:tab w:val="right" w:leader="dot" w:pos="11090"/>
@@ -1281,7 +1308,7 @@
           <w:hyperlink w:anchor="_Toc508611899" w:history="1">
             <w:r>
               <w:rPr>
-                <w:rStyle w:val="Hyperlink"/>
+                <w:rStyle w:val="Hipervnculo"/>
                 <w:noProof/>
                 <w:spacing w:val="-1"/>
                 <w:w w:val="107"/>
@@ -1298,7 +1325,7 @@
             </w:r>
             <w:r>
               <w:rPr>
-                <w:rStyle w:val="Hyperlink"/>
+                <w:rStyle w:val="Hipervnculo"/>
                 <w:noProof/>
                 <w:lang w:val="es-CO"/>
               </w:rPr>
@@ -1356,7 +1383,7 @@
         </w:p>
         <w:p>
           <w:pPr>
-            <w:pStyle w:val="TOC2"/>
+            <w:pStyle w:val="TDC2"/>
             <w:tabs>
               <w:tab w:val="left" w:pos="1856"/>
               <w:tab w:val="right" w:leader="dot" w:pos="11090"/>
@@ -1370,7 +1397,7 @@
           <w:hyperlink w:anchor="_Toc508611900" w:history="1">
             <w:r>
               <w:rPr>
-                <w:rStyle w:val="Hyperlink"/>
+                <w:rStyle w:val="Hipervnculo"/>
                 <w:noProof/>
                 <w:spacing w:val="-1"/>
                 <w:w w:val="107"/>
@@ -1387,7 +1414,7 @@
             </w:r>
             <w:r>
               <w:rPr>
-                <w:rStyle w:val="Hyperlink"/>
+                <w:rStyle w:val="Hipervnculo"/>
                 <w:noProof/>
                 <w:lang w:val="es-CO"/>
               </w:rPr>
@@ -1445,7 +1472,7 @@
         </w:p>
         <w:p>
           <w:pPr>
-            <w:pStyle w:val="TOC2"/>
+            <w:pStyle w:val="TDC2"/>
             <w:tabs>
               <w:tab w:val="left" w:pos="1856"/>
               <w:tab w:val="right" w:leader="dot" w:pos="11090"/>
@@ -1459,7 +1486,7 @@
           <w:hyperlink w:anchor="_Toc508611901" w:history="1">
             <w:r>
               <w:rPr>
-                <w:rStyle w:val="Hyperlink"/>
+                <w:rStyle w:val="Hipervnculo"/>
                 <w:noProof/>
                 <w:spacing w:val="-1"/>
                 <w:w w:val="107"/>
@@ -1476,7 +1503,7 @@
             </w:r>
             <w:r>
               <w:rPr>
-                <w:rStyle w:val="Hyperlink"/>
+                <w:rStyle w:val="Hipervnculo"/>
                 <w:noProof/>
                 <w:lang w:val="es-CO"/>
               </w:rPr>
@@ -1534,7 +1561,7 @@
         </w:p>
         <w:p>
           <w:pPr>
-            <w:pStyle w:val="TOC2"/>
+            <w:pStyle w:val="TDC2"/>
             <w:tabs>
               <w:tab w:val="left" w:pos="1856"/>
               <w:tab w:val="right" w:leader="dot" w:pos="11090"/>
@@ -1548,7 +1575,7 @@
           <w:hyperlink w:anchor="_Toc508611902" w:history="1">
             <w:r>
               <w:rPr>
-                <w:rStyle w:val="Hyperlink"/>
+                <w:rStyle w:val="Hipervnculo"/>
                 <w:noProof/>
                 <w:spacing w:val="-1"/>
                 <w:w w:val="107"/>
@@ -1565,7 +1592,7 @@
             </w:r>
             <w:r>
               <w:rPr>
-                <w:rStyle w:val="Hyperlink"/>
+                <w:rStyle w:val="Hipervnculo"/>
                 <w:noProof/>
                 <w:lang w:val="es-CO"/>
               </w:rPr>
@@ -1623,7 +1650,7 @@
         </w:p>
         <w:p>
           <w:pPr>
-            <w:pStyle w:val="TOC2"/>
+            <w:pStyle w:val="TDC2"/>
             <w:tabs>
               <w:tab w:val="left" w:pos="1856"/>
               <w:tab w:val="right" w:leader="dot" w:pos="11090"/>
@@ -1637,7 +1664,7 @@
           <w:hyperlink w:anchor="_Toc508611903" w:history="1">
             <w:r>
               <w:rPr>
-                <w:rStyle w:val="Hyperlink"/>
+                <w:rStyle w:val="Hipervnculo"/>
                 <w:noProof/>
                 <w:spacing w:val="-1"/>
                 <w:w w:val="107"/>
@@ -1654,7 +1681,7 @@
             </w:r>
             <w:r>
               <w:rPr>
-                <w:rStyle w:val="Hyperlink"/>
+                <w:rStyle w:val="Hipervnculo"/>
                 <w:noProof/>
                 <w:lang w:val="es-CO"/>
               </w:rPr>
@@ -1712,7 +1739,7 @@
         </w:p>
         <w:p>
           <w:pPr>
-            <w:pStyle w:val="TOC1"/>
+            <w:pStyle w:val="TDC1"/>
             <w:tabs>
               <w:tab w:val="left" w:pos="1472"/>
               <w:tab w:val="right" w:leader="dot" w:pos="11090"/>
@@ -1726,7 +1753,7 @@
           <w:hyperlink w:anchor="_Toc508611904" w:history="1">
             <w:r>
               <w:rPr>
-                <w:rStyle w:val="Hyperlink"/>
+                <w:rStyle w:val="Hipervnculo"/>
                 <w:noProof/>
                 <w:spacing w:val="-1"/>
                 <w:w w:val="101"/>
@@ -1743,7 +1770,7 @@
             </w:r>
             <w:r>
               <w:rPr>
-                <w:rStyle w:val="Hyperlink"/>
+                <w:rStyle w:val="Hipervnculo"/>
                 <w:noProof/>
                 <w:lang w:val="es-CO"/>
               </w:rPr>
@@ -1751,7 +1778,7 @@
             </w:r>
             <w:r>
               <w:rPr>
-                <w:rStyle w:val="Hyperlink"/>
+                <w:rStyle w:val="Hipervnculo"/>
                 <w:noProof/>
                 <w:spacing w:val="-13"/>
                 <w:lang w:val="es-CO"/>
@@ -1760,7 +1787,7 @@
             </w:r>
             <w:r>
               <w:rPr>
-                <w:rStyle w:val="Hyperlink"/>
+                <w:rStyle w:val="Hipervnculo"/>
                 <w:noProof/>
                 <w:lang w:val="es-CO"/>
               </w:rPr>
@@ -1818,7 +1845,7 @@
         </w:p>
         <w:p>
           <w:pPr>
-            <w:pStyle w:val="TOC3"/>
+            <w:pStyle w:val="TDC3"/>
             <w:tabs>
               <w:tab w:val="left" w:pos="1869"/>
               <w:tab w:val="right" w:leader="dot" w:pos="11090"/>
@@ -1832,7 +1859,7 @@
           <w:hyperlink w:anchor="_Toc508611905" w:history="1">
             <w:r>
               <w:rPr>
-                <w:rStyle w:val="Hyperlink"/>
+                <w:rStyle w:val="Hipervnculo"/>
                 <w:rFonts w:ascii="Georgia" w:eastAsia="Georgia" w:hAnsi="Georgia" w:cs="Georgia"/>
                 <w:noProof/>
                 <w:spacing w:val="-2"/>
@@ -1850,7 +1877,7 @@
             </w:r>
             <w:r>
               <w:rPr>
-                <w:rStyle w:val="Hyperlink"/>
+                <w:rStyle w:val="Hipervnculo"/>
                 <w:rFonts w:ascii="Georgia"/>
                 <w:noProof/>
                 <w:lang w:val="es-CO"/>
@@ -1859,7 +1886,7 @@
             </w:r>
             <w:r>
               <w:rPr>
-                <w:rStyle w:val="Hyperlink"/>
+                <w:rStyle w:val="Hipervnculo"/>
                 <w:rFonts w:ascii="Georgia"/>
                 <w:noProof/>
                 <w:spacing w:val="-11"/>
@@ -1869,7 +1896,7 @@
             </w:r>
             <w:r>
               <w:rPr>
-                <w:rStyle w:val="Hyperlink"/>
+                <w:rStyle w:val="Hipervnculo"/>
                 <w:rFonts w:ascii="Georgia"/>
                 <w:noProof/>
                 <w:lang w:val="es-CO"/>
@@ -1928,7 +1955,7 @@
         </w:p>
         <w:p>
           <w:pPr>
-            <w:pStyle w:val="TOC3"/>
+            <w:pStyle w:val="TDC3"/>
             <w:tabs>
               <w:tab w:val="left" w:pos="1889"/>
               <w:tab w:val="right" w:leader="dot" w:pos="11090"/>
@@ -1942,7 +1969,7 @@
           <w:hyperlink w:anchor="_Toc508611906" w:history="1">
             <w:r>
               <w:rPr>
-                <w:rStyle w:val="Hyperlink"/>
+                <w:rStyle w:val="Hipervnculo"/>
                 <w:rFonts w:ascii="Georgia" w:eastAsia="Georgia" w:hAnsi="Georgia" w:cs="Georgia"/>
                 <w:noProof/>
                 <w:spacing w:val="-2"/>
@@ -1960,7 +1987,7 @@
             </w:r>
             <w:r>
               <w:rPr>
-                <w:rStyle w:val="Hyperlink"/>
+                <w:rStyle w:val="Hipervnculo"/>
                 <w:rFonts w:ascii="Georgia"/>
                 <w:noProof/>
                 <w:lang w:val="es-CO"/>
@@ -1969,7 +1996,7 @@
             </w:r>
             <w:r>
               <w:rPr>
-                <w:rStyle w:val="Hyperlink"/>
+                <w:rStyle w:val="Hipervnculo"/>
                 <w:rFonts w:ascii="Georgia"/>
                 <w:noProof/>
                 <w:spacing w:val="-10"/>
@@ -1979,7 +2006,7 @@
             </w:r>
             <w:r>
               <w:rPr>
-                <w:rStyle w:val="Hyperlink"/>
+                <w:rStyle w:val="Hipervnculo"/>
                 <w:rFonts w:ascii="Georgia"/>
                 <w:noProof/>
                 <w:lang w:val="es-CO"/>
@@ -2038,7 +2065,7 @@
         </w:p>
         <w:p>
           <w:pPr>
-            <w:pStyle w:val="TOC3"/>
+            <w:pStyle w:val="TDC3"/>
             <w:tabs>
               <w:tab w:val="left" w:pos="1888"/>
               <w:tab w:val="right" w:leader="dot" w:pos="11090"/>
@@ -2052,7 +2079,7 @@
           <w:hyperlink w:anchor="_Toc508611907" w:history="1">
             <w:r>
               <w:rPr>
-                <w:rStyle w:val="Hyperlink"/>
+                <w:rStyle w:val="Hipervnculo"/>
                 <w:rFonts w:ascii="Georgia" w:eastAsia="Georgia" w:hAnsi="Georgia" w:cs="Georgia"/>
                 <w:noProof/>
                 <w:spacing w:val="-2"/>
@@ -2070,7 +2097,7 @@
             </w:r>
             <w:r>
               <w:rPr>
-                <w:rStyle w:val="Hyperlink"/>
+                <w:rStyle w:val="Hipervnculo"/>
                 <w:rFonts w:ascii="Georgia"/>
                 <w:noProof/>
                 <w:lang w:val="es-CO"/>
@@ -2079,7 +2106,7 @@
             </w:r>
             <w:r>
               <w:rPr>
-                <w:rStyle w:val="Hyperlink"/>
+                <w:rStyle w:val="Hipervnculo"/>
                 <w:rFonts w:ascii="Georgia"/>
                 <w:noProof/>
                 <w:spacing w:val="-10"/>
@@ -2089,7 +2116,7 @@
             </w:r>
             <w:r>
               <w:rPr>
-                <w:rStyle w:val="Hyperlink"/>
+                <w:rStyle w:val="Hipervnculo"/>
                 <w:rFonts w:ascii="Georgia"/>
                 <w:noProof/>
                 <w:lang w:val="es-CO"/>
@@ -2148,7 +2175,7 @@
         </w:p>
         <w:p>
           <w:pPr>
-            <w:pStyle w:val="TOC3"/>
+            <w:pStyle w:val="TDC3"/>
             <w:tabs>
               <w:tab w:val="left" w:pos="1890"/>
               <w:tab w:val="right" w:leader="dot" w:pos="11090"/>
@@ -2162,7 +2189,7 @@
           <w:hyperlink w:anchor="_Toc508611908" w:history="1">
             <w:r>
               <w:rPr>
-                <w:rStyle w:val="Hyperlink"/>
+                <w:rStyle w:val="Hipervnculo"/>
                 <w:rFonts w:ascii="Georgia" w:eastAsia="Georgia" w:hAnsi="Georgia" w:cs="Georgia"/>
                 <w:noProof/>
                 <w:spacing w:val="-2"/>
@@ -2180,7 +2207,7 @@
             </w:r>
             <w:r>
               <w:rPr>
-                <w:rStyle w:val="Hyperlink"/>
+                <w:rStyle w:val="Hipervnculo"/>
                 <w:rFonts w:ascii="Georgia"/>
                 <w:noProof/>
                 <w:lang w:val="es-CO"/>
@@ -2189,7 +2216,7 @@
             </w:r>
             <w:r>
               <w:rPr>
-                <w:rStyle w:val="Hyperlink"/>
+                <w:rStyle w:val="Hipervnculo"/>
                 <w:rFonts w:ascii="Georgia"/>
                 <w:noProof/>
                 <w:spacing w:val="-12"/>
@@ -2199,7 +2226,7 @@
             </w:r>
             <w:r>
               <w:rPr>
-                <w:rStyle w:val="Hyperlink"/>
+                <w:rStyle w:val="Hipervnculo"/>
                 <w:rFonts w:ascii="Georgia"/>
                 <w:noProof/>
                 <w:lang w:val="es-CO"/>
@@ -2258,7 +2285,7 @@
         </w:p>
         <w:p>
           <w:pPr>
-            <w:pStyle w:val="TOC2"/>
+            <w:pStyle w:val="TDC2"/>
             <w:tabs>
               <w:tab w:val="left" w:pos="1856"/>
               <w:tab w:val="right" w:leader="dot" w:pos="11090"/>
@@ -2272,7 +2299,7 @@
           <w:hyperlink w:anchor="_Toc508611909" w:history="1">
             <w:r>
               <w:rPr>
-                <w:rStyle w:val="Hyperlink"/>
+                <w:rStyle w:val="Hipervnculo"/>
                 <w:noProof/>
                 <w:spacing w:val="-1"/>
                 <w:w w:val="89"/>
@@ -2289,7 +2316,7 @@
             </w:r>
             <w:r>
               <w:rPr>
-                <w:rStyle w:val="Hyperlink"/>
+                <w:rStyle w:val="Hipervnculo"/>
                 <w:noProof/>
                 <w:lang w:val="es-CO"/>
               </w:rPr>
@@ -2347,7 +2374,7 @@
         </w:p>
         <w:p>
           <w:pPr>
-            <w:pStyle w:val="TOC3"/>
+            <w:pStyle w:val="TDC3"/>
             <w:tabs>
               <w:tab w:val="left" w:pos="1889"/>
               <w:tab w:val="right" w:leader="dot" w:pos="11090"/>
@@ -2361,7 +2388,7 @@
           <w:hyperlink w:anchor="_Toc508611910" w:history="1">
             <w:r>
               <w:rPr>
-                <w:rStyle w:val="Hyperlink"/>
+                <w:rStyle w:val="Hipervnculo"/>
                 <w:rFonts w:ascii="Georgia" w:eastAsia="Georgia" w:hAnsi="Georgia" w:cs="Georgia"/>
                 <w:noProof/>
                 <w:spacing w:val="-2"/>
@@ -2379,7 +2406,7 @@
             </w:r>
             <w:r>
               <w:rPr>
-                <w:rStyle w:val="Hyperlink"/>
+                <w:rStyle w:val="Hipervnculo"/>
                 <w:rFonts w:ascii="Georgia"/>
                 <w:noProof/>
                 <w:lang w:val="es-CO"/>
@@ -2438,7 +2465,7 @@
         </w:p>
         <w:p>
           <w:pPr>
-            <w:pStyle w:val="TOC3"/>
+            <w:pStyle w:val="TDC3"/>
             <w:tabs>
               <w:tab w:val="left" w:pos="1909"/>
               <w:tab w:val="right" w:leader="dot" w:pos="11090"/>
@@ -2452,7 +2479,7 @@
           <w:hyperlink w:anchor="_Toc508611911" w:history="1">
             <w:r>
               <w:rPr>
-                <w:rStyle w:val="Hyperlink"/>
+                <w:rStyle w:val="Hipervnculo"/>
                 <w:rFonts w:ascii="Georgia" w:eastAsia="Georgia" w:hAnsi="Georgia" w:cs="Georgia"/>
                 <w:noProof/>
                 <w:spacing w:val="-2"/>
@@ -2470,7 +2497,7 @@
             </w:r>
             <w:r>
               <w:rPr>
-                <w:rStyle w:val="Hyperlink"/>
+                <w:rStyle w:val="Hipervnculo"/>
                 <w:rFonts w:ascii="Georgia"/>
                 <w:noProof/>
                 <w:lang w:val="es-CO"/>
@@ -2529,7 +2556,7 @@
         </w:p>
         <w:p>
           <w:pPr>
-            <w:pStyle w:val="TOC3"/>
+            <w:pStyle w:val="TDC3"/>
             <w:tabs>
               <w:tab w:val="left" w:pos="1908"/>
               <w:tab w:val="right" w:leader="dot" w:pos="11090"/>
@@ -2543,7 +2570,7 @@
           <w:hyperlink w:anchor="_Toc508611912" w:history="1">
             <w:r>
               <w:rPr>
-                <w:rStyle w:val="Hyperlink"/>
+                <w:rStyle w:val="Hipervnculo"/>
                 <w:rFonts w:ascii="Georgia" w:eastAsia="Georgia" w:hAnsi="Georgia" w:cs="Georgia"/>
                 <w:noProof/>
                 <w:spacing w:val="-2"/>
@@ -2561,7 +2588,7 @@
             </w:r>
             <w:r>
               <w:rPr>
-                <w:rStyle w:val="Hyperlink"/>
+                <w:rStyle w:val="Hipervnculo"/>
                 <w:rFonts w:ascii="Georgia"/>
                 <w:noProof/>
                 <w:lang w:val="es-CO"/>
@@ -2620,7 +2647,7 @@
         </w:p>
         <w:p>
           <w:pPr>
-            <w:pStyle w:val="TOC2"/>
+            <w:pStyle w:val="TDC2"/>
             <w:tabs>
               <w:tab w:val="left" w:pos="1856"/>
               <w:tab w:val="right" w:leader="dot" w:pos="11090"/>
@@ -2634,7 +2661,7 @@
           <w:hyperlink w:anchor="_Toc508611913" w:history="1">
             <w:r>
               <w:rPr>
-                <w:rStyle w:val="Hyperlink"/>
+                <w:rStyle w:val="Hipervnculo"/>
                 <w:noProof/>
                 <w:spacing w:val="-1"/>
                 <w:w w:val="89"/>
@@ -2651,7 +2678,7 @@
             </w:r>
             <w:r>
               <w:rPr>
-                <w:rStyle w:val="Hyperlink"/>
+                <w:rStyle w:val="Hipervnculo"/>
                 <w:noProof/>
                 <w:lang w:val="es-CO"/>
               </w:rPr>
@@ -2659,7 +2686,7 @@
             </w:r>
             <w:r>
               <w:rPr>
-                <w:rStyle w:val="Hyperlink"/>
+                <w:rStyle w:val="Hipervnculo"/>
                 <w:noProof/>
                 <w:lang w:val="es-CO"/>
               </w:rPr>
@@ -2717,7 +2744,7 @@
         </w:p>
         <w:p>
           <w:pPr>
-            <w:pStyle w:val="TOC2"/>
+            <w:pStyle w:val="TDC2"/>
             <w:tabs>
               <w:tab w:val="left" w:pos="1856"/>
               <w:tab w:val="right" w:leader="dot" w:pos="11090"/>
@@ -2731,7 +2758,7 @@
           <w:hyperlink w:anchor="_Toc508611914" w:history="1">
             <w:r>
               <w:rPr>
-                <w:rStyle w:val="Hyperlink"/>
+                <w:rStyle w:val="Hipervnculo"/>
                 <w:noProof/>
                 <w:spacing w:val="-1"/>
                 <w:w w:val="88"/>
@@ -2748,7 +2775,7 @@
             </w:r>
             <w:r>
               <w:rPr>
-                <w:rStyle w:val="Hyperlink"/>
+                <w:rStyle w:val="Hipervnculo"/>
                 <w:noProof/>
                 <w:lang w:val="es-CO"/>
               </w:rPr>
@@ -2806,7 +2833,7 @@
         </w:p>
         <w:p>
           <w:pPr>
-            <w:pStyle w:val="TOC2"/>
+            <w:pStyle w:val="TDC2"/>
             <w:tabs>
               <w:tab w:val="left" w:pos="1856"/>
               <w:tab w:val="right" w:leader="dot" w:pos="11090"/>
@@ -2820,7 +2847,7 @@
           <w:hyperlink w:anchor="_Toc508611915" w:history="1">
             <w:r>
               <w:rPr>
-                <w:rStyle w:val="Hyperlink"/>
+                <w:rStyle w:val="Hipervnculo"/>
                 <w:noProof/>
                 <w:spacing w:val="-1"/>
                 <w:w w:val="91"/>
@@ -2837,7 +2864,7 @@
             </w:r>
             <w:r>
               <w:rPr>
-                <w:rStyle w:val="Hyperlink"/>
+                <w:rStyle w:val="Hipervnculo"/>
                 <w:noProof/>
                 <w:lang w:val="es-CO"/>
               </w:rPr>
@@ -2895,7 +2922,7 @@
         </w:p>
         <w:p>
           <w:pPr>
-            <w:pStyle w:val="TOC1"/>
+            <w:pStyle w:val="TDC1"/>
             <w:tabs>
               <w:tab w:val="left" w:pos="1472"/>
               <w:tab w:val="right" w:leader="dot" w:pos="11090"/>
@@ -2909,7 +2936,7 @@
           <w:hyperlink w:anchor="_Toc508611916" w:history="1">
             <w:r>
               <w:rPr>
-                <w:rStyle w:val="Hyperlink"/>
+                <w:rStyle w:val="Hipervnculo"/>
                 <w:noProof/>
                 <w:spacing w:val="-1"/>
                 <w:w w:val="84"/>
@@ -2926,7 +2953,7 @@
             </w:r>
             <w:r>
               <w:rPr>
-                <w:rStyle w:val="Hyperlink"/>
+                <w:rStyle w:val="Hipervnculo"/>
                 <w:noProof/>
                 <w:lang w:val="es-CO"/>
               </w:rPr>
@@ -2934,7 +2961,7 @@
             </w:r>
             <w:r>
               <w:rPr>
-                <w:rStyle w:val="Hyperlink"/>
+                <w:rStyle w:val="Hipervnculo"/>
                 <w:noProof/>
                 <w:spacing w:val="-44"/>
                 <w:lang w:val="es-CO"/>
@@ -2943,7 +2970,7 @@
             </w:r>
             <w:r>
               <w:rPr>
-                <w:rStyle w:val="Hyperlink"/>
+                <w:rStyle w:val="Hipervnculo"/>
                 <w:noProof/>
                 <w:lang w:val="es-CO"/>
               </w:rPr>
@@ -3001,7 +3028,7 @@
         </w:p>
         <w:p>
           <w:pPr>
-            <w:pStyle w:val="TOC2"/>
+            <w:pStyle w:val="TDC2"/>
             <w:tabs>
               <w:tab w:val="left" w:pos="1856"/>
               <w:tab w:val="right" w:leader="dot" w:pos="11090"/>
@@ -3015,7 +3042,7 @@
           <w:hyperlink w:anchor="_Toc508611917" w:history="1">
             <w:r>
               <w:rPr>
-                <w:rStyle w:val="Hyperlink"/>
+                <w:rStyle w:val="Hipervnculo"/>
                 <w:noProof/>
                 <w:spacing w:val="-1"/>
                 <w:w w:val="96"/>
@@ -3032,7 +3059,7 @@
             </w:r>
             <w:r>
               <w:rPr>
-                <w:rStyle w:val="Hyperlink"/>
+                <w:rStyle w:val="Hipervnculo"/>
                 <w:noProof/>
                 <w:lang w:val="es-CO"/>
               </w:rPr>
@@ -3040,7 +3067,7 @@
             </w:r>
             <w:r>
               <w:rPr>
-                <w:rStyle w:val="Hyperlink"/>
+                <w:rStyle w:val="Hipervnculo"/>
                 <w:noProof/>
                 <w:spacing w:val="-38"/>
                 <w:lang w:val="es-CO"/>
@@ -3049,7 +3076,7 @@
             </w:r>
             <w:r>
               <w:rPr>
-                <w:rStyle w:val="Hyperlink"/>
+                <w:rStyle w:val="Hipervnculo"/>
                 <w:noProof/>
                 <w:lang w:val="es-CO"/>
               </w:rPr>
@@ -3107,7 +3134,7 @@
         </w:p>
         <w:p>
           <w:pPr>
-            <w:pStyle w:val="TOC1"/>
+            <w:pStyle w:val="TDC1"/>
             <w:tabs>
               <w:tab w:val="right" w:leader="dot" w:pos="11090"/>
             </w:tabs>
@@ -3120,7 +3147,7 @@
           <w:hyperlink w:anchor="_Toc508611918" w:history="1">
             <w:r>
               <w:rPr>
-                <w:rStyle w:val="Hyperlink"/>
+                <w:rStyle w:val="Hipervnculo"/>
                 <w:noProof/>
               </w:rPr>
               <w:t>Appendix I: Selection for Cost-Value Approach</w:t>
@@ -3177,7 +3204,7 @@
         </w:p>
         <w:p>
           <w:pPr>
-            <w:pStyle w:val="TOC1"/>
+            <w:pStyle w:val="TDC1"/>
             <w:tabs>
               <w:tab w:val="right" w:leader="dot" w:pos="11090"/>
             </w:tabs>
@@ -3190,7 +3217,7 @@
           <w:hyperlink w:anchor="_Toc508611919" w:history="1">
             <w:r>
               <w:rPr>
-                <w:rStyle w:val="Hyperlink"/>
+                <w:rStyle w:val="Hipervnculo"/>
                 <w:noProof/>
                 <w:w w:val="90"/>
               </w:rPr>
@@ -3198,7 +3225,7 @@
             </w:r>
             <w:r>
               <w:rPr>
-                <w:rStyle w:val="Hyperlink"/>
+                <w:rStyle w:val="Hipervnculo"/>
                 <w:noProof/>
                 <w:spacing w:val="-17"/>
                 <w:w w:val="90"/>
@@ -3207,7 +3234,7 @@
             </w:r>
             <w:r>
               <w:rPr>
-                <w:rStyle w:val="Hyperlink"/>
+                <w:rStyle w:val="Hipervnculo"/>
                 <w:noProof/>
                 <w:w w:val="90"/>
               </w:rPr>
@@ -3215,7 +3242,7 @@
             </w:r>
             <w:r>
               <w:rPr>
-                <w:rStyle w:val="Hyperlink"/>
+                <w:rStyle w:val="Hipervnculo"/>
                 <w:noProof/>
                 <w:spacing w:val="-15"/>
                 <w:w w:val="90"/>
@@ -3224,7 +3251,7 @@
             </w:r>
             <w:r>
               <w:rPr>
-                <w:rStyle w:val="Hyperlink"/>
+                <w:rStyle w:val="Hipervnculo"/>
                 <w:noProof/>
                 <w:w w:val="90"/>
               </w:rPr>
@@ -3232,7 +3259,7 @@
             </w:r>
             <w:r>
               <w:rPr>
-                <w:rStyle w:val="Hyperlink"/>
+                <w:rStyle w:val="Hipervnculo"/>
                 <w:noProof/>
                 <w:spacing w:val="-16"/>
                 <w:w w:val="90"/>
@@ -3241,7 +3268,7 @@
             </w:r>
             <w:r>
               <w:rPr>
-                <w:rStyle w:val="Hyperlink"/>
+                <w:rStyle w:val="Hipervnculo"/>
                 <w:noProof/>
                 <w:w w:val="90"/>
               </w:rPr>
@@ -3249,7 +3276,7 @@
             </w:r>
             <w:r>
               <w:rPr>
-                <w:rStyle w:val="Hyperlink"/>
+                <w:rStyle w:val="Hipervnculo"/>
                 <w:noProof/>
                 <w:spacing w:val="-16"/>
                 <w:w w:val="90"/>
@@ -3258,7 +3285,7 @@
             </w:r>
             <w:r>
               <w:rPr>
-                <w:rStyle w:val="Hyperlink"/>
+                <w:rStyle w:val="Hipervnculo"/>
                 <w:noProof/>
                 <w:w w:val="90"/>
               </w:rPr>
@@ -3266,7 +3293,7 @@
             </w:r>
             <w:r>
               <w:rPr>
-                <w:rStyle w:val="Hyperlink"/>
+                <w:rStyle w:val="Hipervnculo"/>
                 <w:noProof/>
                 <w:spacing w:val="-18"/>
                 <w:w w:val="90"/>
@@ -3275,7 +3302,7 @@
             </w:r>
             <w:r>
               <w:rPr>
-                <w:rStyle w:val="Hyperlink"/>
+                <w:rStyle w:val="Hipervnculo"/>
                 <w:noProof/>
                 <w:w w:val="90"/>
               </w:rPr>
@@ -3283,7 +3310,7 @@
             </w:r>
             <w:r>
               <w:rPr>
-                <w:rStyle w:val="Hyperlink"/>
+                <w:rStyle w:val="Hipervnculo"/>
                 <w:noProof/>
                 <w:spacing w:val="-16"/>
                 <w:w w:val="90"/>
@@ -3292,7 +3319,7 @@
             </w:r>
             <w:r>
               <w:rPr>
-                <w:rStyle w:val="Hyperlink"/>
+                <w:rStyle w:val="Hipervnculo"/>
                 <w:noProof/>
                 <w:w w:val="90"/>
               </w:rPr>
@@ -3300,7 +3327,7 @@
             </w:r>
             <w:r>
               <w:rPr>
-                <w:rStyle w:val="Hyperlink"/>
+                <w:rStyle w:val="Hipervnculo"/>
                 <w:noProof/>
                 <w:spacing w:val="-16"/>
                 <w:w w:val="90"/>
@@ -3309,7 +3336,7 @@
             </w:r>
             <w:r>
               <w:rPr>
-                <w:rStyle w:val="Hyperlink"/>
+                <w:rStyle w:val="Hipervnculo"/>
                 <w:noProof/>
                 <w:w w:val="90"/>
               </w:rPr>
@@ -3317,7 +3344,7 @@
             </w:r>
             <w:r>
               <w:rPr>
-                <w:rStyle w:val="Hyperlink"/>
+                <w:rStyle w:val="Hipervnculo"/>
                 <w:noProof/>
                 <w:spacing w:val="-15"/>
                 <w:w w:val="90"/>
@@ -3326,7 +3353,7 @@
             </w:r>
             <w:r>
               <w:rPr>
-                <w:rStyle w:val="Hyperlink"/>
+                <w:rStyle w:val="Hipervnculo"/>
                 <w:noProof/>
                 <w:w w:val="90"/>
               </w:rPr>
@@ -3334,14 +3361,14 @@
             </w:r>
             <w:r>
               <w:rPr>
-                <w:rStyle w:val="Hyperlink"/>
+                <w:rStyle w:val="Hipervnculo"/>
                 <w:noProof/>
               </w:rPr>
               <w:t>Cost-Value</w:t>
             </w:r>
             <w:r>
               <w:rPr>
-                <w:rStyle w:val="Hyperlink"/>
+                <w:rStyle w:val="Hipervnculo"/>
                 <w:noProof/>
                 <w:spacing w:val="-16"/>
               </w:rPr>
@@ -3349,7 +3376,7 @@
             </w:r>
             <w:r>
               <w:rPr>
-                <w:rStyle w:val="Hyperlink"/>
+                <w:rStyle w:val="Hipervnculo"/>
                 <w:noProof/>
               </w:rPr>
               <w:t>Approach</w:t>
@@ -3406,7 +3433,7 @@
         </w:p>
         <w:p>
           <w:pPr>
-            <w:pStyle w:val="TOC1"/>
+            <w:pStyle w:val="TDC1"/>
             <w:tabs>
               <w:tab w:val="right" w:leader="dot" w:pos="11090"/>
             </w:tabs>
@@ -3419,7 +3446,7 @@
           <w:hyperlink w:anchor="_Toc508611920" w:history="1">
             <w:r>
               <w:rPr>
-                <w:rStyle w:val="Hyperlink"/>
+                <w:rStyle w:val="Hipervnculo"/>
                 <w:noProof/>
               </w:rPr>
               <w:t>Appendix III: Five-Way Priority Scheme</w:t>
@@ -3476,7 +3503,7 @@
         </w:p>
         <w:p>
           <w:pPr>
-            <w:pStyle w:val="TOC1"/>
+            <w:pStyle w:val="TDC1"/>
             <w:tabs>
               <w:tab w:val="right" w:leader="dot" w:pos="11090"/>
             </w:tabs>
@@ -3489,7 +3516,7 @@
           <w:hyperlink w:anchor="_Toc508611921" w:history="1">
             <w:r>
               <w:rPr>
-                <w:rStyle w:val="Hyperlink"/>
+                <w:rStyle w:val="Hipervnculo"/>
                 <w:noProof/>
                 <w:lang w:val="es-CO"/>
               </w:rPr>
@@ -3547,7 +3574,7 @@
         </w:p>
         <w:p>
           <w:pPr>
-            <w:pStyle w:val="TOC1"/>
+            <w:pStyle w:val="TDC1"/>
             <w:tabs>
               <w:tab w:val="right" w:leader="dot" w:pos="11090"/>
             </w:tabs>
@@ -3560,7 +3587,7 @@
           <w:hyperlink w:anchor="_Toc508611922" w:history="1">
             <w:r>
               <w:rPr>
-                <w:rStyle w:val="Hyperlink"/>
+                <w:rStyle w:val="Hipervnculo"/>
                 <w:noProof/>
                 <w:lang w:val="es-CO"/>
               </w:rPr>
@@ -3648,7 +3675,7 @@
     </w:p>
     <w:p>
       <w:pPr>
-        <w:pStyle w:val="Heading1"/>
+        <w:pStyle w:val="Ttulo1"/>
         <w:numPr>
           <w:ilvl w:val="0"/>
           <w:numId w:val="11"/>
@@ -3662,7 +3689,7 @@
           <w:lang w:val="es-CO"/>
         </w:rPr>
       </w:pPr>
-      <w:bookmarkStart w:id="1" w:name="_Toc508611894"/>
+      <w:bookmarkStart w:id="2" w:name="_Toc508611894"/>
       <w:r>
         <w:rPr>
           <w:color w:val="365F91"/>
@@ -3671,11 +3698,11 @@
         <w:lastRenderedPageBreak/>
         <w:t>Introducción</w:t>
       </w:r>
-      <w:bookmarkEnd w:id="1"/>
+      <w:bookmarkEnd w:id="2"/>
     </w:p>
     <w:p>
       <w:pPr>
-        <w:pStyle w:val="BodyText"/>
+        <w:pStyle w:val="Textoindependiente"/>
         <w:spacing w:line="276" w:lineRule="auto"/>
         <w:ind w:right="750"/>
         <w:jc w:val="both"/>
@@ -3692,7 +3719,7 @@
     </w:p>
     <w:p>
       <w:pPr>
-        <w:pStyle w:val="Heading2"/>
+        <w:pStyle w:val="Ttulo2"/>
         <w:numPr>
           <w:ilvl w:val="1"/>
           <w:numId w:val="11"/>
@@ -3706,7 +3733,7 @@
           <w:lang w:val="es-CO"/>
         </w:rPr>
       </w:pPr>
-      <w:bookmarkStart w:id="2" w:name="_Toc508611895"/>
+      <w:bookmarkStart w:id="3" w:name="_Toc508611895"/>
       <w:r>
         <w:rPr>
           <w:color w:val="4F81BC"/>
@@ -3714,11 +3741,11 @@
         </w:rPr>
         <w:t>Propósito</w:t>
       </w:r>
-      <w:bookmarkEnd w:id="2"/>
+      <w:bookmarkEnd w:id="3"/>
     </w:p>
     <w:p>
       <w:pPr>
-        <w:pStyle w:val="BodyText"/>
+        <w:pStyle w:val="Textoindependiente"/>
         <w:spacing w:line="276" w:lineRule="auto"/>
         <w:ind w:right="750"/>
         <w:jc w:val="both"/>
@@ -3783,7 +3810,7 @@
     </w:p>
     <w:p>
       <w:pPr>
-        <w:pStyle w:val="BodyText"/>
+        <w:pStyle w:val="Textoindependiente"/>
         <w:spacing w:before="9"/>
         <w:ind w:left="0" w:right="750"/>
         <w:rPr>
@@ -3794,7 +3821,7 @@
     </w:p>
     <w:p>
       <w:pPr>
-        <w:pStyle w:val="Heading2"/>
+        <w:pStyle w:val="Ttulo2"/>
         <w:numPr>
           <w:ilvl w:val="1"/>
           <w:numId w:val="11"/>
@@ -3808,7 +3835,7 @@
           <w:lang w:val="es-CO"/>
         </w:rPr>
       </w:pPr>
-      <w:bookmarkStart w:id="3" w:name="_Toc508611896"/>
+      <w:bookmarkStart w:id="4" w:name="_Toc508611896"/>
       <w:r>
         <w:rPr>
           <w:color w:val="4F81BC"/>
@@ -3816,11 +3843,11 @@
         </w:rPr>
         <w:t>Alcance</w:t>
       </w:r>
-      <w:bookmarkEnd w:id="3"/>
+      <w:bookmarkEnd w:id="4"/>
     </w:p>
     <w:p>
       <w:pPr>
-        <w:pStyle w:val="BodyText"/>
+        <w:pStyle w:val="Textoindependiente"/>
         <w:spacing w:line="276" w:lineRule="auto"/>
         <w:ind w:right="750"/>
         <w:jc w:val="both"/>
@@ -3837,7 +3864,7 @@
     </w:p>
     <w:p>
       <w:pPr>
-        <w:pStyle w:val="BodyText"/>
+        <w:pStyle w:val="Textoindependiente"/>
         <w:spacing w:line="276" w:lineRule="auto"/>
         <w:ind w:right="750"/>
         <w:jc w:val="both"/>
@@ -3848,7 +3875,7 @@
     </w:p>
     <w:p>
       <w:pPr>
-        <w:pStyle w:val="BodyText"/>
+        <w:pStyle w:val="Textoindependiente"/>
         <w:spacing w:line="276" w:lineRule="auto"/>
         <w:ind w:right="750"/>
         <w:jc w:val="both"/>
@@ -3863,9 +3890,10 @@
         <w:t>El sistema debe ser intuitivo y simplificado para el estudiante, solamente debe tomar los datos, exportarlos y revisar sus prácticas anteriores, para este proyecto se iniciará con una sola estación de trabajo, en este caso medición de tiempos en una práctica de caída libre.</w:t>
       </w:r>
     </w:p>
+    <w:bookmarkStart w:id="5" w:name="_Toc508611897"/>
     <w:p>
       <w:pPr>
-        <w:pStyle w:val="Heading2"/>
+        <w:pStyle w:val="Ttulo2"/>
         <w:numPr>
           <w:ilvl w:val="1"/>
           <w:numId w:val="11"/>
@@ -3878,11 +3906,10 @@
           <w:lang w:val="es-CO"/>
         </w:rPr>
       </w:pPr>
-      <w:bookmarkStart w:id="4" w:name="_Toc508611897"/>
       <w:r>
         <w:rPr>
           <w:noProof/>
-          <w:lang w:val="es-CO"/>
+          <w:lang w:bidi="ar-SA"/>
         </w:rPr>
         <mc:AlternateContent>
           <mc:Choice Requires="wpg">
@@ -4018,34 +4045,14 @@
                                   <w:sz w:val="18"/>
                                 </w:rPr>
                               </w:pPr>
-                              <w:proofErr w:type="spellStart"/>
                               <w:r>
                                 <w:rPr>
                                   <w:b/>
                                   <w:color w:val="4F81BC"/>
                                   <w:sz w:val="18"/>
                                 </w:rPr>
-                                <w:t>Tabla</w:t>
+                                <w:t>Tabla 1 Definiciones</w:t>
                               </w:r>
-                              <w:proofErr w:type="spellEnd"/>
-                              <w:r>
-                                <w:rPr>
-                                  <w:b/>
-                                  <w:color w:val="4F81BC"/>
-                                  <w:sz w:val="18"/>
-                                </w:rPr>
-                                <w:t xml:space="preserve"> 1 </w:t>
-                              </w:r>
-                              <w:proofErr w:type="spellStart"/>
-                              <w:r>
-                                <w:rPr>
-                                  <w:b/>
-                                  <w:color w:val="4F81BC"/>
-                                  <w:sz w:val="18"/>
-                                </w:rPr>
-                                <w:t>Definiciones</w:t>
-                              </w:r>
-                              <w:proofErr w:type="spellEnd"/>
                             </w:p>
                           </w:txbxContent>
                         </wps:txbx>
@@ -4065,7 +4072,7 @@
               </wp:anchor>
             </w:drawing>
           </mc:Choice>
-          <mc:Fallback>
+          <mc:Fallback xmlns:w16cid="http://schemas.microsoft.com/office/word/2016/wordml/cid" xmlns:am3d="http://schemas.microsoft.com/office/drawing/2017/model3d" xmlns:aink="http://schemas.microsoft.com/office/drawing/2016/ink" xmlns:cx8="http://schemas.microsoft.com/office/drawing/2016/5/14/chartex" xmlns:cx7="http://schemas.microsoft.com/office/drawing/2016/5/13/chartex" xmlns:cx6="http://schemas.microsoft.com/office/drawing/2016/5/12/chartex" xmlns:cx5="http://schemas.microsoft.com/office/drawing/2016/5/11/chartex" xmlns:cx4="http://schemas.microsoft.com/office/drawing/2016/5/10/chartex" xmlns:cx3="http://schemas.microsoft.com/office/drawing/2016/5/9/chartex" xmlns:cx2="http://schemas.microsoft.com/office/drawing/2015/10/21/chartex" xmlns:cx1="http://schemas.microsoft.com/office/drawing/2015/9/8/chartex">
             <w:pict>
               <v:group id="Group 65" o:spid="_x0000_s1026" style="position:absolute;left:0;text-align:left;margin-left:66.7pt;margin-top:41.7pt;width:477.85pt;height:15pt;z-index:251651584;mso-position-horizontal-relative:page" coordorigin="1334,834" coordsize="9557,300" o:gfxdata="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">
                 <v:shapetype id="_x0000_t75" coordsize="21600,21600" o:spt="75" o:preferrelative="t" path="m@4@5l@4@11@9@11@9@5xe" filled="f" stroked="f">
@@ -4166,11 +4173,11 @@
         </w:rPr>
         <w:t>s</w:t>
       </w:r>
-      <w:bookmarkEnd w:id="4"/>
+      <w:bookmarkEnd w:id="5"/>
     </w:p>
     <w:p>
       <w:pPr>
-        <w:pStyle w:val="BodyText"/>
+        <w:pStyle w:val="Textoindependiente"/>
         <w:ind w:left="0" w:right="750"/>
         <w:rPr>
           <w:rFonts w:ascii="Georgia"/>
@@ -4182,7 +4189,7 @@
     </w:p>
     <w:p>
       <w:pPr>
-        <w:pStyle w:val="BodyText"/>
+        <w:pStyle w:val="Textoindependiente"/>
         <w:ind w:left="0" w:right="750"/>
         <w:rPr>
           <w:rFonts w:ascii="Georgia"/>
@@ -4194,7 +4201,7 @@
     </w:p>
     <w:p>
       <w:pPr>
-        <w:pStyle w:val="BodyText"/>
+        <w:pStyle w:val="Textoindependiente"/>
         <w:ind w:left="0" w:right="750"/>
         <w:rPr>
           <w:rFonts w:ascii="Georgia"/>
@@ -4609,7 +4616,6 @@
                 <w:lang w:val="es-CO"/>
               </w:rPr>
             </w:pPr>
-            <w:proofErr w:type="spellStart"/>
             <w:r>
               <w:rPr>
                 <w:sz w:val="24"/>
@@ -4617,7 +4623,6 @@
               </w:rPr>
               <w:t>Stakeholder</w:t>
             </w:r>
-            <w:proofErr w:type="spellEnd"/>
           </w:p>
         </w:tc>
         <w:tc>
@@ -4727,7 +4732,6 @@
                 <w:lang w:val="es-CO"/>
               </w:rPr>
             </w:pPr>
-            <w:proofErr w:type="spellStart"/>
             <w:r>
               <w:rPr>
                 <w:sz w:val="24"/>
@@ -4735,7 +4739,6 @@
               </w:rPr>
               <w:t>BlueTooth</w:t>
             </w:r>
-            <w:proofErr w:type="spellEnd"/>
           </w:p>
         </w:tc>
         <w:tc>
@@ -4779,7 +4782,7 @@
     </w:tbl>
     <w:p>
       <w:pPr>
-        <w:pStyle w:val="BodyText"/>
+        <w:pStyle w:val="Textoindependiente"/>
         <w:ind w:left="0" w:right="750"/>
         <w:rPr>
           <w:rFonts w:ascii="Georgia"/>
@@ -4791,7 +4794,7 @@
     </w:p>
     <w:p>
       <w:pPr>
-        <w:pStyle w:val="BodyText"/>
+        <w:pStyle w:val="Textoindependiente"/>
         <w:spacing w:before="6"/>
         <w:ind w:left="0" w:right="750"/>
         <w:rPr>
@@ -4802,7 +4805,7 @@
     </w:p>
     <w:p>
       <w:pPr>
-        <w:pStyle w:val="ListParagraph"/>
+        <w:pStyle w:val="Prrafodelista"/>
         <w:numPr>
           <w:ilvl w:val="1"/>
           <w:numId w:val="11"/>
@@ -4862,7 +4865,7 @@
     </w:p>
     <w:p>
       <w:pPr>
-        <w:pStyle w:val="BodyText"/>
+        <w:pStyle w:val="Textoindependiente"/>
         <w:tabs>
           <w:tab w:val="left" w:pos="9630"/>
         </w:tabs>
@@ -4877,20 +4880,12 @@
         <w:rPr>
           <w:lang w:val="es-CO"/>
         </w:rPr>
-        <w:t>El resto de este documento incluye tres capítulos y apéndices. El segundo proporciona una descripción general de la funcionalidad del sistema y la interacción del sistema con otros sistemas. Este capítulo también presenta diferentes tipos de partes interesadas</w:t>
-      </w:r>
-      <w:bookmarkStart w:id="5" w:name="_GoBack"/>
-      <w:bookmarkEnd w:id="5"/>
-      <w:r>
-        <w:rPr>
-          <w:lang w:val="es-CO"/>
-        </w:rPr>
-        <w:t xml:space="preserve"> y su interacción con el sistema. Además, el capítulo también menciona las limitaciones y suposiciones del sistema sobre el producto.</w:t>
+        <w:t>El resto de este documento incluye tres capítulos y apéndices. El segundo proporciona una descripción general de la funcionalidad del sistema y la interacción del sistema con otros sistemas. Este capítulo también presenta diferentes tipos de partes interesadas y su interacción con el sistema. Además, el capítulo también menciona las limitaciones y suposiciones del sistema sobre el producto.</w:t>
       </w:r>
     </w:p>
     <w:p>
       <w:pPr>
-        <w:pStyle w:val="BodyText"/>
+        <w:pStyle w:val="Textoindependiente"/>
         <w:tabs>
           <w:tab w:val="left" w:pos="9630"/>
         </w:tabs>
@@ -4924,7 +4919,7 @@
     </w:p>
     <w:p>
       <w:pPr>
-        <w:pStyle w:val="Heading1"/>
+        <w:pStyle w:val="Ttulo1"/>
         <w:numPr>
           <w:ilvl w:val="0"/>
           <w:numId w:val="11"/>
@@ -4950,7 +4945,7 @@
     </w:p>
     <w:p>
       <w:pPr>
-        <w:pStyle w:val="BodyText"/>
+        <w:pStyle w:val="Textoindependiente"/>
         <w:spacing w:line="276" w:lineRule="auto"/>
         <w:ind w:right="750"/>
         <w:jc w:val="both"/>
@@ -4967,7 +4962,7 @@
     </w:p>
     <w:p>
       <w:pPr>
-        <w:pStyle w:val="BodyText"/>
+        <w:pStyle w:val="Textoindependiente"/>
         <w:spacing w:before="9"/>
         <w:ind w:left="0" w:right="750"/>
         <w:rPr>
@@ -4978,7 +4973,7 @@
     </w:p>
     <w:p>
       <w:pPr>
-        <w:pStyle w:val="Heading2"/>
+        <w:pStyle w:val="Ttulo2"/>
         <w:numPr>
           <w:ilvl w:val="1"/>
           <w:numId w:val="11"/>
@@ -5004,7 +4999,7 @@
     </w:p>
     <w:p>
       <w:pPr>
-        <w:pStyle w:val="BodyText"/>
+        <w:pStyle w:val="Textoindependiente"/>
         <w:spacing w:line="276" w:lineRule="auto"/>
         <w:ind w:right="750"/>
         <w:jc w:val="both"/>
@@ -5088,16 +5083,8 @@
         <w:rPr>
           <w:lang w:val="es-CO"/>
         </w:rPr>
-        <w:t xml:space="preserve"> como modificar las cuentas de usuario para controlar el acceso a las estaciones de trabajo a </w:t>
+        <w:t xml:space="preserve"> como modificar las cuentas de usuario para controlar el acceso a las estaciones de trabajo a a</w:t>
       </w:r>
-      <w:proofErr w:type="spellStart"/>
-      <w:r>
-        <w:rPr>
-          <w:lang w:val="es-CO"/>
-        </w:rPr>
-        <w:t>a</w:t>
-      </w:r>
-      <w:proofErr w:type="spellEnd"/>
       <w:r>
         <w:rPr>
           <w:lang w:val="es-CO"/>
@@ -5125,7 +5112,7 @@
     </w:p>
     <w:p>
       <w:pPr>
-        <w:pStyle w:val="BodyText"/>
+        <w:pStyle w:val="Textoindependiente"/>
         <w:spacing w:line="276" w:lineRule="auto"/>
         <w:ind w:right="750"/>
         <w:jc w:val="both"/>
@@ -5136,7 +5123,7 @@
     </w:p>
     <w:p>
       <w:pPr>
-        <w:pStyle w:val="BodyText"/>
+        <w:pStyle w:val="Textoindependiente"/>
         <w:spacing w:line="276" w:lineRule="auto"/>
         <w:ind w:right="750"/>
         <w:jc w:val="both"/>
@@ -5189,7 +5176,7 @@
     </w:p>
     <w:p>
       <w:pPr>
-        <w:pStyle w:val="BodyText"/>
+        <w:pStyle w:val="Textoindependiente"/>
         <w:tabs>
           <w:tab w:val="left" w:pos="9620"/>
         </w:tabs>
@@ -5203,7 +5190,7 @@
     </w:p>
     <w:p>
       <w:pPr>
-        <w:pStyle w:val="Heading2"/>
+        <w:pStyle w:val="Ttulo2"/>
         <w:numPr>
           <w:ilvl w:val="1"/>
           <w:numId w:val="11"/>
@@ -5228,7 +5215,7 @@
     </w:p>
     <w:p>
       <w:pPr>
-        <w:pStyle w:val="BodyText"/>
+        <w:pStyle w:val="Textoindependiente"/>
         <w:spacing w:line="276" w:lineRule="auto"/>
         <w:ind w:right="750"/>
         <w:jc w:val="both"/>
@@ -5293,7 +5280,7 @@
     </w:p>
     <w:p>
       <w:pPr>
-        <w:pStyle w:val="BodyText"/>
+        <w:pStyle w:val="Textoindependiente"/>
         <w:spacing w:line="276" w:lineRule="auto"/>
         <w:ind w:right="750"/>
         <w:jc w:val="both"/>
@@ -5304,7 +5291,7 @@
     </w:p>
     <w:p>
       <w:pPr>
-        <w:pStyle w:val="BodyText"/>
+        <w:pStyle w:val="Textoindependiente"/>
         <w:spacing w:line="276" w:lineRule="auto"/>
         <w:ind w:right="750"/>
         <w:jc w:val="both"/>
@@ -5345,7 +5332,7 @@
     </w:p>
     <w:p>
       <w:pPr>
-        <w:pStyle w:val="Heading2"/>
+        <w:pStyle w:val="Ttulo2"/>
         <w:numPr>
           <w:ilvl w:val="1"/>
           <w:numId w:val="11"/>
@@ -5377,7 +5364,7 @@
     </w:p>
     <w:p>
       <w:pPr>
-        <w:pStyle w:val="BodyText"/>
+        <w:pStyle w:val="Textoindependiente"/>
         <w:spacing w:before="40" w:line="276" w:lineRule="auto"/>
         <w:ind w:right="750"/>
         <w:rPr>
@@ -5399,7 +5386,7 @@
     </w:p>
     <w:p>
       <w:pPr>
-        <w:pStyle w:val="BodyText"/>
+        <w:pStyle w:val="Textoindependiente"/>
         <w:spacing w:before="40" w:line="276" w:lineRule="auto"/>
         <w:ind w:right="750"/>
         <w:rPr>
@@ -5409,7 +5396,7 @@
     </w:p>
     <w:p>
       <w:pPr>
-        <w:pStyle w:val="BodyText"/>
+        <w:pStyle w:val="Textoindependiente"/>
         <w:spacing w:before="40" w:line="276" w:lineRule="auto"/>
         <w:ind w:right="750"/>
         <w:jc w:val="both"/>
@@ -5438,7 +5425,7 @@
     </w:p>
     <w:p>
       <w:pPr>
-        <w:pStyle w:val="BodyText"/>
+        <w:pStyle w:val="Textoindependiente"/>
         <w:spacing w:before="40" w:line="276" w:lineRule="auto"/>
         <w:ind w:right="750"/>
         <w:jc w:val="both"/>
@@ -5449,7 +5436,7 @@
     </w:p>
     <w:p>
       <w:pPr>
-        <w:pStyle w:val="BodyText"/>
+        <w:pStyle w:val="Textoindependiente"/>
         <w:spacing w:before="40" w:line="276" w:lineRule="auto"/>
         <w:ind w:right="750"/>
         <w:jc w:val="both"/>
@@ -5502,7 +5489,7 @@
     </w:p>
     <w:p>
       <w:pPr>
-        <w:pStyle w:val="BodyText"/>
+        <w:pStyle w:val="Textoindependiente"/>
         <w:spacing w:before="40" w:line="276" w:lineRule="auto"/>
         <w:ind w:right="750"/>
         <w:jc w:val="both"/>
@@ -5513,7 +5500,7 @@
     </w:p>
     <w:p>
       <w:pPr>
-        <w:pStyle w:val="BodyText"/>
+        <w:pStyle w:val="Textoindependiente"/>
         <w:spacing w:before="40" w:line="276" w:lineRule="auto"/>
         <w:ind w:right="750"/>
         <w:jc w:val="both"/>
@@ -5573,7 +5560,7 @@
     </w:p>
     <w:p>
       <w:pPr>
-        <w:pStyle w:val="Heading2"/>
+        <w:pStyle w:val="Ttulo2"/>
         <w:numPr>
           <w:ilvl w:val="1"/>
           <w:numId w:val="11"/>
@@ -5598,7 +5585,7 @@
     </w:p>
     <w:p>
       <w:pPr>
-        <w:pStyle w:val="BodyText"/>
+        <w:pStyle w:val="Textoindependiente"/>
         <w:spacing w:before="40" w:line="276" w:lineRule="auto"/>
         <w:ind w:right="750"/>
         <w:jc w:val="both"/>
@@ -5675,7 +5662,7 @@
     </w:p>
     <w:p>
       <w:pPr>
-        <w:pStyle w:val="BodyText"/>
+        <w:pStyle w:val="Textoindependiente"/>
         <w:spacing w:before="200" w:line="278" w:lineRule="auto"/>
         <w:ind w:right="750"/>
         <w:jc w:val="both"/>
@@ -5782,7 +5769,7 @@
     </w:p>
     <w:p>
       <w:pPr>
-        <w:pStyle w:val="Heading2"/>
+        <w:pStyle w:val="Ttulo2"/>
         <w:numPr>
           <w:ilvl w:val="1"/>
           <w:numId w:val="11"/>
@@ -5808,7 +5795,7 @@
     </w:p>
     <w:p>
       <w:pPr>
-        <w:pStyle w:val="BodyText"/>
+        <w:pStyle w:val="Textoindependiente"/>
         <w:spacing w:before="199" w:line="278" w:lineRule="auto"/>
         <w:ind w:right="750"/>
         <w:jc w:val="both"/>
@@ -5891,7 +5878,7 @@
     </w:p>
     <w:p>
       <w:pPr>
-        <w:pStyle w:val="BodyText"/>
+        <w:pStyle w:val="Textoindependiente"/>
         <w:spacing w:before="199" w:line="278" w:lineRule="auto"/>
         <w:ind w:right="750"/>
         <w:jc w:val="both"/>
@@ -5925,7 +5912,7 @@
     </w:p>
     <w:p>
       <w:pPr>
-        <w:pStyle w:val="Heading1"/>
+        <w:pStyle w:val="Ttulo1"/>
         <w:numPr>
           <w:ilvl w:val="0"/>
           <w:numId w:val="11"/>
@@ -5950,7 +5937,7 @@
     </w:p>
     <w:p>
       <w:pPr>
-        <w:pStyle w:val="BodyText"/>
+        <w:pStyle w:val="Textoindependiente"/>
         <w:spacing w:before="46" w:line="278" w:lineRule="auto"/>
         <w:ind w:right="750"/>
         <w:jc w:val="both"/>
@@ -5979,7 +5966,7 @@
     </w:p>
     <w:p>
       <w:pPr>
-        <w:pStyle w:val="BodyText"/>
+        <w:pStyle w:val="Textoindependiente"/>
         <w:ind w:left="0" w:right="750"/>
         <w:rPr>
           <w:sz w:val="32"/>
@@ -5989,7 +5976,7 @@
     </w:p>
     <w:p>
       <w:pPr>
-        <w:pStyle w:val="ListParagraph"/>
+        <w:pStyle w:val="Prrafodelista"/>
         <w:numPr>
           <w:ilvl w:val="1"/>
           <w:numId w:val="11"/>
@@ -6019,7 +6006,7 @@
     </w:p>
     <w:p>
       <w:pPr>
-        <w:pStyle w:val="BodyText"/>
+        <w:pStyle w:val="Textoindependiente"/>
         <w:spacing w:before="40" w:line="276" w:lineRule="auto"/>
         <w:ind w:right="750"/>
         <w:jc w:val="both"/>
@@ -6036,7 +6023,7 @@
     </w:p>
     <w:p>
       <w:pPr>
-        <w:pStyle w:val="Heading3"/>
+        <w:pStyle w:val="Ttulo3"/>
         <w:numPr>
           <w:ilvl w:val="2"/>
           <w:numId w:val="11"/>
@@ -6062,7 +6049,7 @@
     </w:p>
     <w:p>
       <w:pPr>
-        <w:pStyle w:val="BodyText"/>
+        <w:pStyle w:val="Textoindependiente"/>
         <w:spacing w:before="201" w:line="276" w:lineRule="auto"/>
         <w:ind w:right="750"/>
         <w:jc w:val="both"/>
@@ -6086,21 +6073,7 @@
         <w:rPr>
           <w:lang w:val="es-CO"/>
         </w:rPr>
-        <w:t xml:space="preserve"> de </w:t>
-      </w:r>
-      <w:proofErr w:type="spellStart"/>
-      <w:r>
-        <w:rPr>
-          <w:lang w:val="es-CO"/>
-        </w:rPr>
-        <w:t>logueo</w:t>
-      </w:r>
-      <w:proofErr w:type="spellEnd"/>
-      <w:r>
-        <w:rPr>
-          <w:lang w:val="es-CO"/>
-        </w:rPr>
-        <w:t xml:space="preserve">, cuando abre la aplicación debe llegar a un menú donde puede ver una lista de las estaciones de trabajo con su respectiva disponibilidad, </w:t>
+        <w:t xml:space="preserve"> de logueo, cuando abre la aplicación debe llegar a un menú donde puede ver una lista de las estaciones de trabajo con su respectiva disponibilidad, </w:t>
       </w:r>
       <w:r>
         <w:rPr>
@@ -6123,7 +6096,7 @@
     </w:p>
     <w:p>
       <w:pPr>
-        <w:pStyle w:val="BodyText"/>
+        <w:pStyle w:val="Textoindependiente"/>
         <w:spacing w:before="201" w:line="276" w:lineRule="auto"/>
         <w:ind w:right="750"/>
         <w:jc w:val="both"/>
@@ -6158,7 +6131,7 @@
     </w:p>
     <w:p>
       <w:pPr>
-        <w:pStyle w:val="BodyText"/>
+        <w:pStyle w:val="Textoindependiente"/>
         <w:ind w:left="1015" w:right="750"/>
         <w:rPr>
           <w:sz w:val="20"/>
@@ -6168,7 +6141,7 @@
     </w:p>
     <w:p>
       <w:pPr>
-        <w:pStyle w:val="Heading3"/>
+        <w:pStyle w:val="Ttulo3"/>
         <w:numPr>
           <w:ilvl w:val="2"/>
           <w:numId w:val="11"/>
@@ -6192,7 +6165,7 @@
     </w:p>
     <w:p>
       <w:pPr>
-        <w:pStyle w:val="BodyText"/>
+        <w:pStyle w:val="Textoindependiente"/>
         <w:spacing w:before="201" w:line="276" w:lineRule="auto"/>
         <w:ind w:right="750"/>
         <w:jc w:val="both"/>
@@ -6215,7 +6188,7 @@
     </w:p>
     <w:p>
       <w:pPr>
-        <w:pStyle w:val="BodyText"/>
+        <w:pStyle w:val="Textoindependiente"/>
         <w:spacing w:before="201" w:line="276" w:lineRule="auto"/>
         <w:ind w:right="750"/>
         <w:jc w:val="both"/>
@@ -6262,7 +6235,7 @@
     </w:p>
     <w:p>
       <w:pPr>
-        <w:pStyle w:val="Heading3"/>
+        <w:pStyle w:val="Ttulo3"/>
         <w:numPr>
           <w:ilvl w:val="2"/>
           <w:numId w:val="11"/>
@@ -6293,7 +6266,7 @@
     </w:p>
     <w:p>
       <w:pPr>
-        <w:pStyle w:val="BodyText"/>
+        <w:pStyle w:val="Textoindependiente"/>
         <w:spacing w:before="74" w:line="276" w:lineRule="auto"/>
         <w:ind w:right="750"/>
         <w:jc w:val="both"/>
@@ -6340,7 +6313,7 @@
     </w:p>
     <w:p>
       <w:pPr>
-        <w:pStyle w:val="Heading3"/>
+        <w:pStyle w:val="Ttulo3"/>
         <w:numPr>
           <w:ilvl w:val="2"/>
           <w:numId w:val="11"/>
@@ -6371,7 +6344,7 @@
     </w:p>
     <w:p>
       <w:pPr>
-        <w:pStyle w:val="BodyText"/>
+        <w:pStyle w:val="Textoindependiente"/>
         <w:spacing w:before="34" w:line="276" w:lineRule="auto"/>
         <w:ind w:right="750"/>
         <w:jc w:val="both"/>
@@ -6400,7 +6373,7 @@
     </w:p>
     <w:p>
       <w:pPr>
-        <w:pStyle w:val="BodyText"/>
+        <w:pStyle w:val="Textoindependiente"/>
         <w:spacing w:before="34" w:line="276" w:lineRule="auto"/>
         <w:ind w:right="750"/>
         <w:jc w:val="both"/>
@@ -6411,7 +6384,7 @@
     </w:p>
     <w:p>
       <w:pPr>
-        <w:pStyle w:val="Heading2"/>
+        <w:pStyle w:val="Ttulo2"/>
         <w:numPr>
           <w:ilvl w:val="1"/>
           <w:numId w:val="9"/>
@@ -6444,7 +6417,7 @@
     </w:p>
     <w:p>
       <w:pPr>
-        <w:pStyle w:val="BodyText"/>
+        <w:pStyle w:val="Textoindependiente"/>
         <w:spacing w:before="40"/>
         <w:ind w:right="750"/>
         <w:rPr>
@@ -6472,7 +6445,7 @@
     </w:p>
     <w:p>
       <w:pPr>
-        <w:pStyle w:val="BodyText"/>
+        <w:pStyle w:val="Textoindependiente"/>
         <w:spacing w:before="9"/>
         <w:ind w:left="0" w:right="750"/>
         <w:rPr>
@@ -6483,7 +6456,7 @@
     </w:p>
     <w:p>
       <w:pPr>
-        <w:pStyle w:val="Heading3"/>
+        <w:pStyle w:val="Ttulo3"/>
         <w:numPr>
           <w:ilvl w:val="2"/>
           <w:numId w:val="9"/>
@@ -6510,7 +6483,7 @@
     </w:p>
     <w:p>
       <w:pPr>
-        <w:pStyle w:val="BodyText"/>
+        <w:pStyle w:val="Textoindependiente"/>
         <w:spacing w:before="4"/>
         <w:ind w:left="0" w:right="750"/>
         <w:rPr>
@@ -6523,7 +6496,7 @@
     </w:p>
     <w:p>
       <w:pPr>
-        <w:pStyle w:val="Heading4"/>
+        <w:pStyle w:val="Ttulo4"/>
         <w:numPr>
           <w:ilvl w:val="3"/>
           <w:numId w:val="9"/>
@@ -7721,7 +7694,7 @@
     </w:tbl>
     <w:p>
       <w:pPr>
-        <w:pStyle w:val="BodyText"/>
+        <w:pStyle w:val="Textoindependiente"/>
         <w:spacing w:before="8"/>
         <w:ind w:left="0" w:right="750"/>
         <w:rPr>
@@ -7734,7 +7707,7 @@
     </w:p>
     <w:p>
       <w:pPr>
-        <w:pStyle w:val="Heading4"/>
+        <w:pStyle w:val="Ttulo4"/>
         <w:numPr>
           <w:ilvl w:val="3"/>
           <w:numId w:val="9"/>
@@ -8952,7 +8925,7 @@
     </w:tbl>
     <w:p>
       <w:pPr>
-        <w:pStyle w:val="Heading4"/>
+        <w:pStyle w:val="Ttulo4"/>
         <w:tabs>
           <w:tab w:val="left" w:pos="1623"/>
         </w:tabs>
@@ -8965,7 +8938,7 @@
     </w:p>
     <w:p>
       <w:pPr>
-        <w:pStyle w:val="Heading4"/>
+        <w:pStyle w:val="Ttulo4"/>
         <w:numPr>
           <w:ilvl w:val="3"/>
           <w:numId w:val="9"/>
@@ -9408,23 +9381,13 @@
                 <w:lang w:val="es-CO" w:eastAsia="es-CO" w:bidi="ar-SA"/>
               </w:rPr>
             </w:pPr>
-            <w:proofErr w:type="spellStart"/>
-            <w:r>
-              <w:rPr>
-                <w:rFonts w:ascii="Calibri" w:hAnsi="Calibri"/>
-                <w:color w:val="000000"/>
-                <w:lang w:val="es-CO" w:eastAsia="es-CO" w:bidi="ar-SA"/>
-              </w:rPr>
-              <w:t>Logueo</w:t>
-            </w:r>
-            <w:proofErr w:type="spellEnd"/>
-            <w:r>
-              <w:rPr>
-                <w:rFonts w:ascii="Calibri" w:hAnsi="Calibri"/>
-                <w:color w:val="000000"/>
-                <w:lang w:val="es-CO" w:eastAsia="es-CO" w:bidi="ar-SA"/>
-              </w:rPr>
-              <w:t xml:space="preserve"> de Usuario</w:t>
+            <w:r>
+              <w:rPr>
+                <w:rFonts w:ascii="Calibri" w:hAnsi="Calibri"/>
+                <w:color w:val="000000"/>
+                <w:lang w:val="es-CO" w:eastAsia="es-CO" w:bidi="ar-SA"/>
+              </w:rPr>
+              <w:t>Logueo de Usuario</w:t>
             </w:r>
           </w:p>
         </w:tc>
@@ -9593,16 +9556,7 @@
                 <w:color w:val="000000"/>
                 <w:lang w:val="es-CO" w:eastAsia="es-CO" w:bidi="ar-SA"/>
               </w:rPr>
-              <w:t xml:space="preserve"> poder </w:t>
-            </w:r>
-            <w:proofErr w:type="spellStart"/>
-            <w:r>
-              <w:rPr>
-                <w:rFonts w:ascii="Calibri" w:hAnsi="Calibri"/>
-                <w:color w:val="000000"/>
-                <w:lang w:val="es-CO" w:eastAsia="es-CO" w:bidi="ar-SA"/>
-              </w:rPr>
-              <w:t>log</w:t>
+              <w:t xml:space="preserve"> poder log</w:t>
             </w:r>
             <w:r>
               <w:rPr>
@@ -9634,16 +9588,7 @@
                 <w:color w:val="000000"/>
                 <w:lang w:val="es-CO" w:eastAsia="es-CO" w:bidi="ar-SA"/>
               </w:rPr>
-              <w:t>se</w:t>
-            </w:r>
-            <w:proofErr w:type="spellEnd"/>
-            <w:r>
-              <w:rPr>
-                <w:rFonts w:ascii="Calibri" w:hAnsi="Calibri"/>
-                <w:color w:val="000000"/>
-                <w:lang w:val="es-CO" w:eastAsia="es-CO" w:bidi="ar-SA"/>
-              </w:rPr>
-              <w:t xml:space="preserve"> en la </w:t>
+              <w:t xml:space="preserve">se en la </w:t>
             </w:r>
             <w:r>
               <w:rPr>
@@ -9964,18 +9909,8 @@
                 <w:lang w:val="es-CO" w:eastAsia="es-CO" w:bidi="ar-SA"/>
               </w:rPr>
               <w:br/>
-              <w:t xml:space="preserve">de </w:t>
-            </w:r>
-            <w:proofErr w:type="spellStart"/>
-            <w:r>
-              <w:rPr>
-                <w:rFonts w:ascii="Calibri" w:hAnsi="Calibri"/>
-                <w:color w:val="000000"/>
-                <w:lang w:val="es-CO" w:eastAsia="es-CO" w:bidi="ar-SA"/>
-              </w:rPr>
-              <w:t>logueo</w:t>
-            </w:r>
-            <w:proofErr w:type="spellEnd"/>
+              <w:t>de logueo</w:t>
+            </w:r>
           </w:p>
         </w:tc>
         <w:tc>
@@ -10266,7 +10201,7 @@
     </w:tbl>
     <w:p>
       <w:pPr>
-        <w:pStyle w:val="Heading4"/>
+        <w:pStyle w:val="Ttulo4"/>
         <w:numPr>
           <w:ilvl w:val="3"/>
           <w:numId w:val="9"/>
@@ -11487,7 +11422,7 @@
     </w:tbl>
     <w:p>
       <w:pPr>
-        <w:pStyle w:val="Heading4"/>
+        <w:pStyle w:val="Ttulo4"/>
         <w:tabs>
           <w:tab w:val="left" w:pos="1623"/>
         </w:tabs>
@@ -11500,7 +11435,7 @@
     </w:p>
     <w:p>
       <w:pPr>
-        <w:pStyle w:val="Heading4"/>
+        <w:pStyle w:val="Ttulo4"/>
         <w:tabs>
           <w:tab w:val="left" w:pos="1623"/>
         </w:tabs>
@@ -11513,7 +11448,7 @@
     </w:p>
     <w:p>
       <w:pPr>
-        <w:pStyle w:val="Heading4"/>
+        <w:pStyle w:val="Ttulo4"/>
         <w:tabs>
           <w:tab w:val="left" w:pos="1623"/>
         </w:tabs>
@@ -11526,7 +11461,7 @@
     </w:p>
     <w:p>
       <w:pPr>
-        <w:pStyle w:val="Heading4"/>
+        <w:pStyle w:val="Ttulo4"/>
         <w:tabs>
           <w:tab w:val="left" w:pos="1623"/>
         </w:tabs>
@@ -11539,7 +11474,7 @@
     </w:p>
     <w:p>
       <w:pPr>
-        <w:pStyle w:val="Heading4"/>
+        <w:pStyle w:val="Ttulo4"/>
         <w:tabs>
           <w:tab w:val="left" w:pos="1623"/>
         </w:tabs>
@@ -11552,7 +11487,7 @@
     </w:p>
     <w:p>
       <w:pPr>
-        <w:pStyle w:val="Heading4"/>
+        <w:pStyle w:val="Ttulo4"/>
         <w:tabs>
           <w:tab w:val="left" w:pos="1623"/>
         </w:tabs>
@@ -11565,7 +11500,7 @@
     </w:p>
     <w:p>
       <w:pPr>
-        <w:pStyle w:val="Heading4"/>
+        <w:pStyle w:val="Ttulo4"/>
         <w:tabs>
           <w:tab w:val="left" w:pos="1623"/>
         </w:tabs>
@@ -11578,7 +11513,7 @@
     </w:p>
     <w:p>
       <w:pPr>
-        <w:pStyle w:val="Heading4"/>
+        <w:pStyle w:val="Ttulo4"/>
         <w:tabs>
           <w:tab w:val="left" w:pos="1623"/>
         </w:tabs>
@@ -11591,7 +11526,7 @@
     </w:p>
     <w:p>
       <w:pPr>
-        <w:pStyle w:val="Heading4"/>
+        <w:pStyle w:val="Ttulo4"/>
         <w:tabs>
           <w:tab w:val="left" w:pos="1623"/>
         </w:tabs>
@@ -11604,7 +11539,7 @@
     </w:p>
     <w:p>
       <w:pPr>
-        <w:pStyle w:val="Heading4"/>
+        <w:pStyle w:val="Ttulo4"/>
         <w:tabs>
           <w:tab w:val="left" w:pos="1623"/>
         </w:tabs>
@@ -11617,7 +11552,7 @@
     </w:p>
     <w:p>
       <w:pPr>
-        <w:pStyle w:val="Heading4"/>
+        <w:pStyle w:val="Ttulo4"/>
         <w:numPr>
           <w:ilvl w:val="3"/>
           <w:numId w:val="9"/>
@@ -12242,25 +12177,7 @@
                 <w:color w:val="000000"/>
                 <w:lang w:val="es-CO" w:eastAsia="es-CO" w:bidi="ar-SA"/>
               </w:rPr>
-              <w:t xml:space="preserve"> de la </w:t>
-            </w:r>
-            <w:proofErr w:type="spellStart"/>
-            <w:r>
-              <w:rPr>
-                <w:rFonts w:ascii="Calibri" w:hAnsi="Calibri"/>
-                <w:color w:val="000000"/>
-                <w:lang w:val="es-CO" w:eastAsia="es-CO" w:bidi="ar-SA"/>
-              </w:rPr>
-              <w:t>practica</w:t>
-            </w:r>
-            <w:proofErr w:type="spellEnd"/>
-            <w:r>
-              <w:rPr>
-                <w:rFonts w:ascii="Calibri" w:hAnsi="Calibri"/>
-                <w:color w:val="000000"/>
-                <w:lang w:val="es-CO" w:eastAsia="es-CO" w:bidi="ar-SA"/>
-              </w:rPr>
-              <w:t xml:space="preserve"> seleccionada.</w:t>
+              <w:t xml:space="preserve"> de la practica seleccionada.</w:t>
             </w:r>
           </w:p>
         </w:tc>
@@ -12935,7 +12852,7 @@
     </w:tbl>
     <w:p>
       <w:pPr>
-        <w:pStyle w:val="Heading4"/>
+        <w:pStyle w:val="Ttulo4"/>
         <w:numPr>
           <w:ilvl w:val="3"/>
           <w:numId w:val="9"/>
@@ -13449,7 +13366,6 @@
                 <w:lang w:val="es-CO" w:eastAsia="es-CO" w:bidi="ar-SA"/>
               </w:rPr>
             </w:pPr>
-            <w:proofErr w:type="spellStart"/>
             <w:r>
               <w:rPr>
                 <w:rFonts w:ascii="Calibri" w:hAnsi="Calibri"/>
@@ -13458,7 +13374,6 @@
               </w:rPr>
               <w:t>Escencial</w:t>
             </w:r>
-            <w:proofErr w:type="spellEnd"/>
           </w:p>
         </w:tc>
       </w:tr>
@@ -14093,7 +14008,7 @@
     </w:tbl>
     <w:p>
       <w:pPr>
-        <w:pStyle w:val="Heading4"/>
+        <w:pStyle w:val="Ttulo4"/>
         <w:tabs>
           <w:tab w:val="left" w:pos="1623"/>
         </w:tabs>
@@ -14106,7 +14021,7 @@
     </w:p>
     <w:p>
       <w:pPr>
-        <w:pStyle w:val="Heading4"/>
+        <w:pStyle w:val="Ttulo4"/>
         <w:tabs>
           <w:tab w:val="left" w:pos="1623"/>
         </w:tabs>
@@ -14119,7 +14034,7 @@
     </w:p>
     <w:p>
       <w:pPr>
-        <w:pStyle w:val="Heading4"/>
+        <w:pStyle w:val="Ttulo4"/>
         <w:numPr>
           <w:ilvl w:val="3"/>
           <w:numId w:val="9"/>
@@ -15284,7 +15199,7 @@
     </w:tbl>
     <w:p>
       <w:pPr>
-        <w:pStyle w:val="Heading3"/>
+        <w:pStyle w:val="Ttulo3"/>
         <w:numPr>
           <w:ilvl w:val="2"/>
           <w:numId w:val="6"/>
@@ -15312,7 +15227,7 @@
     </w:p>
     <w:p>
       <w:pPr>
-        <w:pStyle w:val="BodyText"/>
+        <w:pStyle w:val="Textoindependiente"/>
         <w:spacing w:before="4"/>
         <w:ind w:left="0" w:right="750"/>
         <w:rPr>
@@ -15325,7 +15240,7 @@
     </w:p>
     <w:p>
       <w:pPr>
-        <w:pStyle w:val="Heading4"/>
+        <w:pStyle w:val="Ttulo4"/>
         <w:numPr>
           <w:ilvl w:val="3"/>
           <w:numId w:val="9"/>
@@ -15841,7 +15756,6 @@
                 <w:lang w:val="es-CO" w:eastAsia="es-CO" w:bidi="ar-SA"/>
               </w:rPr>
             </w:pPr>
-            <w:proofErr w:type="spellStart"/>
             <w:r>
               <w:rPr>
                 <w:rFonts w:ascii="Calibri" w:hAnsi="Calibri"/>
@@ -15850,7 +15764,6 @@
               </w:rPr>
               <w:t>Escencial</w:t>
             </w:r>
-            <w:proofErr w:type="spellEnd"/>
           </w:p>
         </w:tc>
       </w:tr>
@@ -15930,25 +15843,7 @@
                 <w:color w:val="000000"/>
                 <w:lang w:val="es-CO" w:eastAsia="es-CO" w:bidi="ar-SA"/>
               </w:rPr>
-              <w:t xml:space="preserve">El usuario debe poder ver los estudiantes y en que practicas </w:t>
-            </w:r>
-            <w:proofErr w:type="spellStart"/>
-            <w:r>
-              <w:rPr>
-                <w:rFonts w:ascii="Calibri" w:hAnsi="Calibri"/>
-                <w:color w:val="000000"/>
-                <w:lang w:val="es-CO" w:eastAsia="es-CO" w:bidi="ar-SA"/>
-              </w:rPr>
-              <w:t>estan</w:t>
-            </w:r>
-            <w:proofErr w:type="spellEnd"/>
-            <w:r>
-              <w:rPr>
-                <w:rFonts w:ascii="Calibri" w:hAnsi="Calibri"/>
-                <w:color w:val="000000"/>
-                <w:lang w:val="es-CO" w:eastAsia="es-CO" w:bidi="ar-SA"/>
-              </w:rPr>
-              <w:t xml:space="preserve"> conectados.</w:t>
+              <w:t>El usuario debe poder ver los estudiantes y en que practicas estan conectados.</w:t>
             </w:r>
           </w:p>
         </w:tc>
@@ -16503,7 +16398,7 @@
     </w:tbl>
     <w:p>
       <w:pPr>
-        <w:pStyle w:val="Heading3"/>
+        <w:pStyle w:val="Ttulo3"/>
         <w:tabs>
           <w:tab w:val="left" w:pos="1461"/>
         </w:tabs>
@@ -16518,7 +16413,7 @@
     </w:p>
     <w:p>
       <w:pPr>
-        <w:pStyle w:val="Heading3"/>
+        <w:pStyle w:val="Ttulo3"/>
         <w:tabs>
           <w:tab w:val="left" w:pos="1461"/>
         </w:tabs>
@@ -16532,7 +16427,7 @@
     </w:p>
     <w:p>
       <w:pPr>
-        <w:pStyle w:val="Heading3"/>
+        <w:pStyle w:val="Ttulo3"/>
         <w:tabs>
           <w:tab w:val="left" w:pos="1461"/>
         </w:tabs>
@@ -16546,7 +16441,7 @@
     </w:p>
     <w:p>
       <w:pPr>
-        <w:pStyle w:val="Heading3"/>
+        <w:pStyle w:val="Ttulo3"/>
         <w:tabs>
           <w:tab w:val="left" w:pos="1461"/>
         </w:tabs>
@@ -16560,7 +16455,7 @@
     </w:p>
     <w:p>
       <w:pPr>
-        <w:pStyle w:val="Heading3"/>
+        <w:pStyle w:val="Ttulo3"/>
         <w:tabs>
           <w:tab w:val="left" w:pos="1461"/>
         </w:tabs>
@@ -16574,7 +16469,7 @@
     </w:p>
     <w:p>
       <w:pPr>
-        <w:pStyle w:val="Heading3"/>
+        <w:pStyle w:val="Ttulo3"/>
         <w:tabs>
           <w:tab w:val="left" w:pos="1461"/>
         </w:tabs>
@@ -16588,7 +16483,7 @@
     </w:p>
     <w:p>
       <w:pPr>
-        <w:pStyle w:val="Heading3"/>
+        <w:pStyle w:val="Ttulo3"/>
         <w:tabs>
           <w:tab w:val="left" w:pos="1461"/>
         </w:tabs>
@@ -16602,7 +16497,7 @@
     </w:p>
     <w:p>
       <w:pPr>
-        <w:pStyle w:val="Heading3"/>
+        <w:pStyle w:val="Ttulo3"/>
         <w:tabs>
           <w:tab w:val="left" w:pos="1461"/>
         </w:tabs>
@@ -16616,7 +16511,7 @@
     </w:p>
     <w:p>
       <w:pPr>
-        <w:pStyle w:val="Heading3"/>
+        <w:pStyle w:val="Ttulo3"/>
         <w:tabs>
           <w:tab w:val="left" w:pos="1461"/>
         </w:tabs>
@@ -16630,7 +16525,7 @@
     </w:p>
     <w:p>
       <w:pPr>
-        <w:pStyle w:val="Heading3"/>
+        <w:pStyle w:val="Ttulo3"/>
         <w:tabs>
           <w:tab w:val="left" w:pos="1461"/>
         </w:tabs>
@@ -16644,7 +16539,7 @@
     </w:p>
     <w:p>
       <w:pPr>
-        <w:pStyle w:val="Heading3"/>
+        <w:pStyle w:val="Ttulo3"/>
         <w:tabs>
           <w:tab w:val="left" w:pos="1461"/>
         </w:tabs>
@@ -16658,7 +16553,7 @@
     </w:p>
     <w:p>
       <w:pPr>
-        <w:pStyle w:val="Heading3"/>
+        <w:pStyle w:val="Ttulo3"/>
         <w:tabs>
           <w:tab w:val="left" w:pos="1461"/>
         </w:tabs>
@@ -16672,7 +16567,7 @@
     </w:p>
     <w:p>
       <w:pPr>
-        <w:pStyle w:val="Heading3"/>
+        <w:pStyle w:val="Ttulo3"/>
         <w:numPr>
           <w:ilvl w:val="2"/>
           <w:numId w:val="5"/>
@@ -16724,7 +16619,7 @@
     </w:p>
     <w:p>
       <w:pPr>
-        <w:pStyle w:val="BodyText"/>
+        <w:pStyle w:val="Textoindependiente"/>
         <w:spacing w:before="1"/>
         <w:ind w:left="0" w:right="750"/>
         <w:rPr>
@@ -16737,7 +16632,7 @@
     </w:p>
     <w:p>
       <w:pPr>
-        <w:pStyle w:val="Heading4"/>
+        <w:pStyle w:val="Ttulo4"/>
         <w:numPr>
           <w:ilvl w:val="3"/>
           <w:numId w:val="5"/>
@@ -17244,7 +17139,6 @@
                 <w:lang w:val="es-CO" w:eastAsia="es-CO" w:bidi="ar-SA"/>
               </w:rPr>
             </w:pPr>
-            <w:proofErr w:type="spellStart"/>
             <w:r>
               <w:rPr>
                 <w:rFonts w:ascii="Calibri" w:hAnsi="Calibri"/>
@@ -17253,7 +17147,6 @@
               </w:rPr>
               <w:t>Escencial</w:t>
             </w:r>
-            <w:proofErr w:type="spellEnd"/>
           </w:p>
         </w:tc>
       </w:tr>
@@ -17888,7 +17781,7 @@
     </w:tbl>
     <w:p>
       <w:pPr>
-        <w:pStyle w:val="Heading4"/>
+        <w:pStyle w:val="Ttulo4"/>
         <w:numPr>
           <w:ilvl w:val="3"/>
           <w:numId w:val="5"/>
@@ -19045,7 +18938,7 @@
     </w:tbl>
     <w:p>
       <w:pPr>
-        <w:pStyle w:val="BodyText"/>
+        <w:pStyle w:val="Textoindependiente"/>
         <w:spacing w:before="7"/>
         <w:ind w:left="0" w:right="750"/>
         <w:rPr>
@@ -19056,7 +18949,7 @@
     </w:p>
     <w:p>
       <w:pPr>
-        <w:pStyle w:val="Heading4"/>
+        <w:pStyle w:val="Ttulo4"/>
         <w:numPr>
           <w:ilvl w:val="3"/>
           <w:numId w:val="5"/>
@@ -19084,16 +18977,7 @@
           <w:w w:val="110"/>
           <w:lang w:val="es-CO"/>
         </w:rPr>
-        <w:t xml:space="preserve"> </w:t>
-      </w:r>
-      <w:proofErr w:type="gramStart"/>
-      <w:r>
-        <w:rPr>
-          <w:color w:val="4F81BC"/>
-          <w:w w:val="110"/>
-          <w:lang w:val="es-CO"/>
-        </w:rPr>
-        <w:t xml:space="preserve">funcional </w:t>
+        <w:t xml:space="preserve"> funcional </w:t>
       </w:r>
       <w:r>
         <w:rPr>
@@ -19112,7 +18996,6 @@
         </w:rPr>
         <w:t>3.3</w:t>
       </w:r>
-      <w:proofErr w:type="gramEnd"/>
     </w:p>
     <w:tbl>
       <w:tblPr>
@@ -20231,7 +20114,7 @@
     </w:tbl>
     <w:p>
       <w:pPr>
-        <w:pStyle w:val="BodyText"/>
+        <w:pStyle w:val="Textoindependiente"/>
         <w:spacing w:before="4"/>
         <w:ind w:left="0" w:right="750"/>
         <w:rPr>
@@ -20242,7 +20125,7 @@
     </w:p>
     <w:p>
       <w:pPr>
-        <w:pStyle w:val="Heading4"/>
+        <w:pStyle w:val="Ttulo4"/>
         <w:numPr>
           <w:ilvl w:val="3"/>
           <w:numId w:val="5"/>
@@ -20271,16 +20154,7 @@
           <w:w w:val="110"/>
           <w:lang w:val="es-CO"/>
         </w:rPr>
-        <w:t xml:space="preserve"> </w:t>
-      </w:r>
-      <w:proofErr w:type="gramStart"/>
-      <w:r>
-        <w:rPr>
-          <w:color w:val="4F81BC"/>
-          <w:w w:val="110"/>
-          <w:lang w:val="es-CO"/>
-        </w:rPr>
-        <w:t xml:space="preserve">funcional </w:t>
+        <w:t xml:space="preserve"> funcional </w:t>
       </w:r>
       <w:r>
         <w:rPr>
@@ -20299,7 +20173,6 @@
         </w:rPr>
         <w:t>3.4</w:t>
       </w:r>
-      <w:proofErr w:type="gramEnd"/>
     </w:p>
     <w:tbl>
       <w:tblPr>
@@ -21393,25 +21266,7 @@
                 <w:lang w:val="es-CO" w:eastAsia="es-CO" w:bidi="ar-SA"/>
               </w:rPr>
               <w:br/>
-              <w:t xml:space="preserve">nombre existirá una casilla que el </w:t>
-            </w:r>
-            <w:proofErr w:type="gramStart"/>
-            <w:r>
-              <w:rPr>
-                <w:rFonts w:ascii="Calibri" w:hAnsi="Calibri"/>
-                <w:color w:val="000000"/>
-                <w:lang w:val="es-CO" w:eastAsia="es-CO" w:bidi="ar-SA"/>
-              </w:rPr>
-              <w:t>utilizara</w:t>
-            </w:r>
-            <w:proofErr w:type="gramEnd"/>
-            <w:r>
-              <w:rPr>
-                <w:rFonts w:ascii="Calibri" w:hAnsi="Calibri"/>
-                <w:color w:val="000000"/>
-                <w:lang w:val="es-CO" w:eastAsia="es-CO" w:bidi="ar-SA"/>
-              </w:rPr>
-              <w:t xml:space="preserve"> de acuerdo a la acción</w:t>
+              <w:t>nombre existirá una casilla que el utilizara de acuerdo a la acción</w:t>
             </w:r>
             <w:r>
               <w:rPr>
@@ -21536,7 +21391,7 @@
     </w:tbl>
     <w:p>
       <w:pPr>
-        <w:pStyle w:val="Heading4"/>
+        <w:pStyle w:val="Ttulo4"/>
         <w:tabs>
           <w:tab w:val="left" w:pos="1623"/>
         </w:tabs>
@@ -21549,7 +21404,7 @@
     </w:p>
     <w:p>
       <w:pPr>
-        <w:pStyle w:val="Heading4"/>
+        <w:pStyle w:val="Ttulo4"/>
         <w:numPr>
           <w:ilvl w:val="3"/>
           <w:numId w:val="5"/>
@@ -21997,25 +21852,7 @@
                 <w:color w:val="000000"/>
                 <w:lang w:val="es-CO" w:eastAsia="es-CO" w:bidi="ar-SA"/>
               </w:rPr>
-              <w:t xml:space="preserve">Actualización </w:t>
-            </w:r>
-            <w:proofErr w:type="spellStart"/>
-            <w:r>
-              <w:rPr>
-                <w:rFonts w:ascii="Calibri" w:hAnsi="Calibri"/>
-                <w:color w:val="000000"/>
-                <w:lang w:val="es-CO" w:eastAsia="es-CO" w:bidi="ar-SA"/>
-              </w:rPr>
-              <w:t>password</w:t>
-            </w:r>
-            <w:proofErr w:type="spellEnd"/>
-            <w:r>
-              <w:rPr>
-                <w:rFonts w:ascii="Calibri" w:hAnsi="Calibri"/>
-                <w:color w:val="000000"/>
-                <w:lang w:val="es-CO" w:eastAsia="es-CO" w:bidi="ar-SA"/>
-              </w:rPr>
-              <w:t xml:space="preserve"> de</w:t>
+              <w:t>Actualización password de</w:t>
             </w:r>
             <w:r>
               <w:rPr>
@@ -22177,25 +22014,7 @@
                 <w:color w:val="000000"/>
                 <w:lang w:val="es-CO" w:eastAsia="es-CO" w:bidi="ar-SA"/>
               </w:rPr>
-              <w:t xml:space="preserve">El sistema debe permitir la actualización de los </w:t>
-            </w:r>
-            <w:proofErr w:type="spellStart"/>
-            <w:r>
-              <w:rPr>
-                <w:rFonts w:ascii="Calibri" w:hAnsi="Calibri"/>
-                <w:color w:val="000000"/>
-                <w:lang w:val="es-CO" w:eastAsia="es-CO" w:bidi="ar-SA"/>
-              </w:rPr>
-              <w:t>password</w:t>
-            </w:r>
-            <w:proofErr w:type="spellEnd"/>
-            <w:r>
-              <w:rPr>
-                <w:rFonts w:ascii="Calibri" w:hAnsi="Calibri"/>
-                <w:color w:val="000000"/>
-                <w:lang w:val="es-CO" w:eastAsia="es-CO" w:bidi="ar-SA"/>
-              </w:rPr>
-              <w:t xml:space="preserve"> de los</w:t>
+              <w:t>El sistema debe permitir la actualización de los password de los</w:t>
             </w:r>
             <w:r>
               <w:rPr>
@@ -22458,18 +22277,8 @@
                 <w:lang w:val="es-CO" w:eastAsia="es-CO" w:bidi="ar-SA"/>
               </w:rPr>
               <w:br/>
-              <w:t xml:space="preserve">y </w:t>
-            </w:r>
-            <w:proofErr w:type="spellStart"/>
-            <w:r>
-              <w:rPr>
-                <w:rFonts w:ascii="Calibri" w:hAnsi="Calibri"/>
-                <w:color w:val="000000"/>
-                <w:lang w:val="es-CO" w:eastAsia="es-CO" w:bidi="ar-SA"/>
-              </w:rPr>
-              <w:t>password</w:t>
-            </w:r>
-            <w:proofErr w:type="spellEnd"/>
+              <w:t>y password</w:t>
+            </w:r>
           </w:p>
         </w:tc>
         <w:tc>
@@ -22717,25 +22526,7 @@
                 <w:lang w:val="es-CO" w:eastAsia="es-CO" w:bidi="ar-SA"/>
               </w:rPr>
               <w:br/>
-              <w:t xml:space="preserve">Administrar los usuarios para la modificación de su </w:t>
-            </w:r>
-            <w:proofErr w:type="spellStart"/>
-            <w:r>
-              <w:rPr>
-                <w:rFonts w:ascii="Calibri" w:hAnsi="Calibri"/>
-                <w:color w:val="000000"/>
-                <w:lang w:val="es-CO" w:eastAsia="es-CO" w:bidi="ar-SA"/>
-              </w:rPr>
-              <w:t>password</w:t>
-            </w:r>
-            <w:proofErr w:type="spellEnd"/>
-            <w:r>
-              <w:rPr>
-                <w:rFonts w:ascii="Calibri" w:hAnsi="Calibri"/>
-                <w:color w:val="000000"/>
-                <w:lang w:val="es-CO" w:eastAsia="es-CO" w:bidi="ar-SA"/>
-              </w:rPr>
-              <w:t>, por</w:t>
+              <w:t>Administrar los usuarios para la modificación de su password, por</w:t>
             </w:r>
             <w:r>
               <w:rPr>
@@ -22769,43 +22560,7 @@
                 <w:lang w:val="es-CO" w:eastAsia="es-CO" w:bidi="ar-SA"/>
               </w:rPr>
               <w:br/>
-              <w:t xml:space="preserve">número de identificación y el </w:t>
-            </w:r>
-            <w:proofErr w:type="spellStart"/>
-            <w:r>
-              <w:rPr>
-                <w:rFonts w:ascii="Calibri" w:hAnsi="Calibri"/>
-                <w:color w:val="000000"/>
-                <w:lang w:val="es-CO" w:eastAsia="es-CO" w:bidi="ar-SA"/>
-              </w:rPr>
-              <w:t>password</w:t>
-            </w:r>
-            <w:proofErr w:type="spellEnd"/>
-            <w:r>
-              <w:rPr>
-                <w:rFonts w:ascii="Calibri" w:hAnsi="Calibri"/>
-                <w:color w:val="000000"/>
-                <w:lang w:val="es-CO" w:eastAsia="es-CO" w:bidi="ar-SA"/>
-              </w:rPr>
-              <w:t xml:space="preserve"> actual y el nuevo </w:t>
-            </w:r>
-            <w:proofErr w:type="spellStart"/>
-            <w:r>
-              <w:rPr>
-                <w:rFonts w:ascii="Calibri" w:hAnsi="Calibri"/>
-                <w:color w:val="000000"/>
-                <w:lang w:val="es-CO" w:eastAsia="es-CO" w:bidi="ar-SA"/>
-              </w:rPr>
-              <w:t>password</w:t>
-            </w:r>
-            <w:proofErr w:type="spellEnd"/>
-            <w:r>
-              <w:rPr>
-                <w:rFonts w:ascii="Calibri" w:hAnsi="Calibri"/>
-                <w:color w:val="000000"/>
-                <w:lang w:val="es-CO" w:eastAsia="es-CO" w:bidi="ar-SA"/>
-              </w:rPr>
-              <w:t>.</w:t>
+              <w:t>número de identificación y el password actual y el nuevo password.</w:t>
             </w:r>
             <w:r>
               <w:rPr>
@@ -22814,25 +22569,7 @@
                 <w:lang w:val="es-CO" w:eastAsia="es-CO" w:bidi="ar-SA"/>
               </w:rPr>
               <w:br/>
-              <w:t xml:space="preserve">Al confirmar la operación su nuevo </w:t>
-            </w:r>
-            <w:proofErr w:type="spellStart"/>
-            <w:r>
-              <w:rPr>
-                <w:rFonts w:ascii="Calibri" w:hAnsi="Calibri"/>
-                <w:color w:val="000000"/>
-                <w:lang w:val="es-CO" w:eastAsia="es-CO" w:bidi="ar-SA"/>
-              </w:rPr>
-              <w:t>password</w:t>
-            </w:r>
-            <w:proofErr w:type="spellEnd"/>
-            <w:r>
-              <w:rPr>
-                <w:rFonts w:ascii="Calibri" w:hAnsi="Calibri"/>
-                <w:color w:val="000000"/>
-                <w:lang w:val="es-CO" w:eastAsia="es-CO" w:bidi="ar-SA"/>
-              </w:rPr>
-              <w:t xml:space="preserve"> se </w:t>
+              <w:t xml:space="preserve">Al confirmar la operación su nuevo password se </w:t>
             </w:r>
             <w:r>
               <w:rPr>
@@ -22962,7 +22699,7 @@
     </w:tbl>
     <w:p>
       <w:pPr>
-        <w:pStyle w:val="BodyText"/>
+        <w:pStyle w:val="Textoindependiente"/>
         <w:spacing w:before="4"/>
         <w:ind w:left="0" w:right="750"/>
         <w:rPr>
@@ -22973,7 +22710,7 @@
     </w:p>
     <w:p>
       <w:pPr>
-        <w:pStyle w:val="Heading4"/>
+        <w:pStyle w:val="Ttulo4"/>
         <w:numPr>
           <w:ilvl w:val="3"/>
           <w:numId w:val="5"/>
@@ -23001,16 +22738,7 @@
           <w:w w:val="110"/>
           <w:lang w:val="es-CO"/>
         </w:rPr>
-        <w:t xml:space="preserve"> </w:t>
-      </w:r>
-      <w:proofErr w:type="gramStart"/>
-      <w:r>
-        <w:rPr>
-          <w:color w:val="4F81BC"/>
-          <w:w w:val="110"/>
-          <w:lang w:val="es-CO"/>
-        </w:rPr>
-        <w:t xml:space="preserve">funcional </w:t>
+        <w:t xml:space="preserve"> funcional </w:t>
       </w:r>
       <w:r>
         <w:rPr>
@@ -23029,7 +22757,6 @@
         </w:rPr>
         <w:t>3.6</w:t>
       </w:r>
-      <w:proofErr w:type="gramEnd"/>
     </w:p>
     <w:tbl>
       <w:tblPr>
@@ -23624,25 +23351,7 @@
                 <w:color w:val="000000"/>
                 <w:lang w:val="es-CO" w:eastAsia="es-CO" w:bidi="ar-SA"/>
               </w:rPr>
-              <w:t xml:space="preserve"> monitoreados por sensores y la capacidad de comunicarse por medio de </w:t>
-            </w:r>
-            <w:proofErr w:type="spellStart"/>
-            <w:r>
-              <w:rPr>
-                <w:rFonts w:ascii="Calibri" w:hAnsi="Calibri"/>
-                <w:color w:val="000000"/>
-                <w:lang w:val="es-CO" w:eastAsia="es-CO" w:bidi="ar-SA"/>
-              </w:rPr>
-              <w:t>bluethoot</w:t>
-            </w:r>
-            <w:proofErr w:type="spellEnd"/>
-            <w:r>
-              <w:rPr>
-                <w:rFonts w:ascii="Calibri" w:hAnsi="Calibri"/>
-                <w:color w:val="000000"/>
-                <w:lang w:val="es-CO" w:eastAsia="es-CO" w:bidi="ar-SA"/>
-              </w:rPr>
-              <w:t xml:space="preserve"> con la </w:t>
+              <w:t xml:space="preserve"> monitoreados por sensores y la capacidad de comunicarse por medio de bluethoot con la </w:t>
             </w:r>
             <w:r>
               <w:rPr>
@@ -24229,7 +23938,7 @@
     </w:tbl>
     <w:p>
       <w:pPr>
-        <w:pStyle w:val="Heading2"/>
+        <w:pStyle w:val="Ttulo2"/>
         <w:tabs>
           <w:tab w:val="left" w:pos="1345"/>
         </w:tabs>
@@ -24242,7 +23951,7 @@
     </w:p>
     <w:p>
       <w:pPr>
-        <w:pStyle w:val="Heading2"/>
+        <w:pStyle w:val="Ttulo2"/>
         <w:tabs>
           <w:tab w:val="left" w:pos="1345"/>
         </w:tabs>
@@ -24254,7 +23963,7 @@
     </w:p>
     <w:p>
       <w:pPr>
-        <w:pStyle w:val="Heading2"/>
+        <w:pStyle w:val="Ttulo2"/>
         <w:tabs>
           <w:tab w:val="left" w:pos="1345"/>
         </w:tabs>
@@ -24266,7 +23975,7 @@
     </w:p>
     <w:p>
       <w:pPr>
-        <w:pStyle w:val="Heading2"/>
+        <w:pStyle w:val="Ttulo2"/>
         <w:tabs>
           <w:tab w:val="left" w:pos="1345"/>
         </w:tabs>
@@ -24278,7 +23987,7 @@
     </w:p>
     <w:p>
       <w:pPr>
-        <w:pStyle w:val="Heading2"/>
+        <w:pStyle w:val="Ttulo2"/>
         <w:tabs>
           <w:tab w:val="left" w:pos="1345"/>
         </w:tabs>
@@ -24290,7 +23999,7 @@
     </w:p>
     <w:p>
       <w:pPr>
-        <w:pStyle w:val="Heading2"/>
+        <w:pStyle w:val="Ttulo2"/>
         <w:tabs>
           <w:tab w:val="left" w:pos="1345"/>
         </w:tabs>
@@ -24302,7 +24011,7 @@
     </w:p>
     <w:p>
       <w:pPr>
-        <w:pStyle w:val="Heading2"/>
+        <w:pStyle w:val="Ttulo2"/>
         <w:tabs>
           <w:tab w:val="left" w:pos="1345"/>
         </w:tabs>
@@ -24314,7 +24023,7 @@
     </w:p>
     <w:p>
       <w:pPr>
-        <w:pStyle w:val="Heading2"/>
+        <w:pStyle w:val="Ttulo2"/>
         <w:tabs>
           <w:tab w:val="left" w:pos="1345"/>
         </w:tabs>
@@ -24326,7 +24035,7 @@
     </w:p>
     <w:p>
       <w:pPr>
-        <w:pStyle w:val="Heading2"/>
+        <w:pStyle w:val="Ttulo2"/>
         <w:tabs>
           <w:tab w:val="left" w:pos="1345"/>
         </w:tabs>
@@ -24338,7 +24047,7 @@
     </w:p>
     <w:p>
       <w:pPr>
-        <w:pStyle w:val="Heading2"/>
+        <w:pStyle w:val="Ttulo2"/>
         <w:tabs>
           <w:tab w:val="left" w:pos="1345"/>
         </w:tabs>
@@ -24350,7 +24059,7 @@
     </w:p>
     <w:p>
       <w:pPr>
-        <w:pStyle w:val="Heading2"/>
+        <w:pStyle w:val="Ttulo2"/>
         <w:tabs>
           <w:tab w:val="left" w:pos="1345"/>
         </w:tabs>
@@ -24362,7 +24071,7 @@
     </w:p>
     <w:p>
       <w:pPr>
-        <w:pStyle w:val="Heading2"/>
+        <w:pStyle w:val="Ttulo2"/>
         <w:numPr>
           <w:ilvl w:val="1"/>
           <w:numId w:val="4"/>
@@ -24394,7 +24103,7 @@
     </w:p>
     <w:p>
       <w:pPr>
-        <w:pStyle w:val="BodyText"/>
+        <w:pStyle w:val="Textoindependiente"/>
         <w:spacing w:before="242" w:line="276" w:lineRule="auto"/>
         <w:ind w:right="750"/>
         <w:rPr>
@@ -24422,7 +24131,7 @@
     </w:p>
     <w:p>
       <w:pPr>
-        <w:pStyle w:val="Heading4"/>
+        <w:pStyle w:val="Ttulo4"/>
         <w:numPr>
           <w:ilvl w:val="2"/>
           <w:numId w:val="4"/>
@@ -25623,7 +25332,7 @@
     </w:tbl>
     <w:p>
       <w:pPr>
-        <w:pStyle w:val="Heading4"/>
+        <w:pStyle w:val="Ttulo4"/>
         <w:tabs>
           <w:tab w:val="left" w:pos="1448"/>
         </w:tabs>
@@ -25636,7 +25345,7 @@
     </w:p>
     <w:p>
       <w:pPr>
-        <w:pStyle w:val="Heading4"/>
+        <w:pStyle w:val="Ttulo4"/>
         <w:numPr>
           <w:ilvl w:val="2"/>
           <w:numId w:val="4"/>
@@ -28083,7 +27792,7 @@
     </w:tbl>
     <w:p>
       <w:pPr>
-        <w:pStyle w:val="Heading2"/>
+        <w:pStyle w:val="Ttulo2"/>
         <w:tabs>
           <w:tab w:val="left" w:pos="1345"/>
         </w:tabs>
@@ -28096,7 +27805,7 @@
     </w:p>
     <w:p>
       <w:pPr>
-        <w:pStyle w:val="Heading2"/>
+        <w:pStyle w:val="Ttulo2"/>
         <w:numPr>
           <w:ilvl w:val="1"/>
           <w:numId w:val="3"/>
@@ -28122,7 +27831,7 @@
     </w:p>
     <w:p>
       <w:pPr>
-        <w:pStyle w:val="BodyText"/>
+        <w:pStyle w:val="Textoindependiente"/>
         <w:spacing w:before="40"/>
         <w:ind w:right="750"/>
         <w:rPr>
@@ -28138,7 +27847,7 @@
     </w:p>
     <w:p>
       <w:pPr>
-        <w:pStyle w:val="BodyText"/>
+        <w:pStyle w:val="Textoindependiente"/>
         <w:spacing w:before="5"/>
         <w:ind w:left="0" w:right="750"/>
         <w:rPr>
@@ -28149,7 +27858,7 @@
     </w:p>
     <w:p>
       <w:pPr>
-        <w:pStyle w:val="Heading4"/>
+        <w:pStyle w:val="Ttulo4"/>
         <w:numPr>
           <w:ilvl w:val="2"/>
           <w:numId w:val="3"/>
@@ -29276,7 +28985,7 @@
     </w:tbl>
     <w:p>
       <w:pPr>
-        <w:pStyle w:val="Heading4"/>
+        <w:pStyle w:val="Ttulo4"/>
         <w:numPr>
           <w:ilvl w:val="2"/>
           <w:numId w:val="3"/>
@@ -30447,7 +30156,7 @@
     </w:tbl>
     <w:p>
       <w:pPr>
-        <w:pStyle w:val="Heading2"/>
+        <w:pStyle w:val="Ttulo2"/>
         <w:numPr>
           <w:ilvl w:val="1"/>
           <w:numId w:val="2"/>
@@ -30473,7 +30182,7 @@
     </w:p>
     <w:p>
       <w:pPr>
-        <w:pStyle w:val="BodyText"/>
+        <w:pStyle w:val="Textoindependiente"/>
         <w:spacing w:before="40" w:line="276" w:lineRule="auto"/>
         <w:ind w:right="750"/>
         <w:rPr>
@@ -30501,7 +30210,7 @@
     </w:p>
     <w:p>
       <w:pPr>
-        <w:pStyle w:val="Heading4"/>
+        <w:pStyle w:val="Ttulo4"/>
         <w:numPr>
           <w:ilvl w:val="2"/>
           <w:numId w:val="2"/>
@@ -31631,7 +31340,7 @@
     </w:tbl>
     <w:p>
       <w:pPr>
-        <w:pStyle w:val="Heading4"/>
+        <w:pStyle w:val="Ttulo4"/>
         <w:numPr>
           <w:ilvl w:val="2"/>
           <w:numId w:val="2"/>
@@ -33981,7 +33690,7 @@
     </w:tbl>
     <w:p>
       <w:pPr>
-        <w:pStyle w:val="Heading4"/>
+        <w:pStyle w:val="Ttulo4"/>
         <w:numPr>
           <w:ilvl w:val="2"/>
           <w:numId w:val="2"/>
@@ -35119,7 +34828,7 @@
     </w:tbl>
     <w:p>
       <w:pPr>
-        <w:pStyle w:val="BodyText"/>
+        <w:pStyle w:val="Textoindependiente"/>
         <w:spacing w:before="1"/>
         <w:ind w:left="0" w:right="750"/>
         <w:rPr>
@@ -36324,7 +36033,7 @@
     </w:tbl>
     <w:p>
       <w:pPr>
-        <w:pStyle w:val="BodyText"/>
+        <w:pStyle w:val="Textoindependiente"/>
         <w:spacing w:before="11"/>
         <w:ind w:left="0" w:right="750"/>
         <w:rPr>
@@ -36740,18 +36449,8 @@
                 <w:color w:val="000000"/>
                 <w:lang w:val="es-CO" w:eastAsia="es-CO" w:bidi="ar-SA"/>
               </w:rPr>
-              <w:t xml:space="preserve">Seguridad en el </w:t>
-            </w:r>
-            <w:proofErr w:type="spellStart"/>
-            <w:r>
-              <w:rPr>
-                <w:rFonts w:ascii="Calibri" w:hAnsi="Calibri"/>
-                <w:color w:val="000000"/>
-                <w:lang w:val="es-CO" w:eastAsia="es-CO" w:bidi="ar-SA"/>
-              </w:rPr>
-              <w:t>logueo</w:t>
-            </w:r>
-            <w:proofErr w:type="spellEnd"/>
+              <w:t>Seguridad en el logueo</w:t>
+            </w:r>
           </w:p>
         </w:tc>
         <w:tc>
@@ -38589,7 +38288,7 @@
     </w:tbl>
     <w:p>
       <w:pPr>
-        <w:pStyle w:val="Heading4"/>
+        <w:pStyle w:val="Ttulo4"/>
         <w:numPr>
           <w:ilvl w:val="2"/>
           <w:numId w:val="2"/>
@@ -38614,7 +38313,7 @@
     </w:p>
     <w:p>
       <w:pPr>
-        <w:pStyle w:val="BodyText"/>
+        <w:pStyle w:val="Textoindependiente"/>
         <w:spacing w:before="6"/>
         <w:ind w:left="0" w:right="750"/>
         <w:rPr>
@@ -40889,7 +40588,7 @@
     </w:tbl>
     <w:p>
       <w:pPr>
-        <w:pStyle w:val="Heading4"/>
+        <w:pStyle w:val="Ttulo4"/>
         <w:tabs>
           <w:tab w:val="left" w:pos="1448"/>
         </w:tabs>
@@ -41303,23 +41002,13 @@
                 <w:lang w:val="es-CO" w:eastAsia="es-CO" w:bidi="ar-SA"/>
               </w:rPr>
             </w:pPr>
-            <w:proofErr w:type="spellStart"/>
-            <w:r>
-              <w:rPr>
-                <w:rFonts w:ascii="Calibri" w:hAnsi="Calibri"/>
-                <w:color w:val="000000"/>
-                <w:lang w:val="es-CO" w:eastAsia="es-CO" w:bidi="ar-SA"/>
-              </w:rPr>
-              <w:t>Testabilidad</w:t>
-            </w:r>
-            <w:proofErr w:type="spellEnd"/>
-            <w:r>
-              <w:rPr>
-                <w:rFonts w:ascii="Calibri" w:hAnsi="Calibri"/>
-                <w:color w:val="000000"/>
-                <w:lang w:val="es-CO" w:eastAsia="es-CO" w:bidi="ar-SA"/>
-              </w:rPr>
-              <w:t xml:space="preserve"> de la aplicación</w:t>
+            <w:r>
+              <w:rPr>
+                <w:rFonts w:ascii="Calibri" w:hAnsi="Calibri"/>
+                <w:color w:val="000000"/>
+                <w:lang w:val="es-CO" w:eastAsia="es-CO" w:bidi="ar-SA"/>
+              </w:rPr>
+              <w:t>Testabilidad de la aplicación</w:t>
             </w:r>
           </w:p>
         </w:tc>
@@ -42027,7 +41716,7 @@
     </w:tbl>
     <w:p>
       <w:pPr>
-        <w:pStyle w:val="Heading1"/>
+        <w:pStyle w:val="Ttulo1"/>
         <w:numPr>
           <w:ilvl w:val="0"/>
           <w:numId w:val="1"/>
@@ -42058,7 +41747,7 @@
     </w:p>
     <w:p>
       <w:pPr>
-        <w:pStyle w:val="BodyText"/>
+        <w:pStyle w:val="Textoindependiente"/>
         <w:spacing w:line="276" w:lineRule="auto"/>
         <w:ind w:right="750"/>
         <w:jc w:val="both"/>
@@ -42087,7 +41776,7 @@
     </w:p>
     <w:p>
       <w:pPr>
-        <w:pStyle w:val="Heading2"/>
+        <w:pStyle w:val="Ttulo2"/>
         <w:numPr>
           <w:ilvl w:val="1"/>
           <w:numId w:val="1"/>
@@ -42117,7 +41806,7 @@
     </w:p>
     <w:p>
       <w:pPr>
-        <w:pStyle w:val="BodyText"/>
+        <w:pStyle w:val="Textoindependiente"/>
         <w:spacing w:before="40" w:line="276" w:lineRule="auto"/>
         <w:ind w:right="750"/>
         <w:jc w:val="both"/>
@@ -42165,17 +41854,18 @@
     </w:p>
     <w:p>
       <w:pPr>
-        <w:pStyle w:val="BodyText"/>
+        <w:pStyle w:val="Textoindependiente"/>
         <w:spacing w:before="11"/>
         <w:ind w:left="0" w:right="750"/>
         <w:rPr>
           <w:sz w:val="31"/>
+          <w:lang w:val="es-CO"/>
         </w:rPr>
       </w:pPr>
     </w:p>
     <w:p>
       <w:pPr>
-        <w:pStyle w:val="ListParagraph"/>
+        <w:pStyle w:val="Prrafodelista"/>
         <w:numPr>
           <w:ilvl w:val="1"/>
           <w:numId w:val="1"/>
@@ -42217,7 +41907,7 @@
     </w:p>
     <w:p>
       <w:pPr>
-        <w:pStyle w:val="BodyText"/>
+        <w:pStyle w:val="Textoindependiente"/>
         <w:spacing w:before="200" w:line="276" w:lineRule="auto"/>
         <w:ind w:right="750"/>
         <w:jc w:val="both"/>
@@ -42258,7 +41948,7 @@
     </w:p>
     <w:p>
       <w:pPr>
-        <w:pStyle w:val="BodyText"/>
+        <w:pStyle w:val="Textoindependiente"/>
         <w:spacing w:before="200" w:line="276" w:lineRule="auto"/>
         <w:ind w:right="750"/>
         <w:jc w:val="both"/>
@@ -42287,7 +41977,7 @@
     </w:p>
     <w:p>
       <w:pPr>
-        <w:pStyle w:val="BodyText"/>
+        <w:pStyle w:val="Textoindependiente"/>
         <w:spacing w:before="200" w:line="276" w:lineRule="auto"/>
         <w:ind w:right="750"/>
         <w:jc w:val="both"/>
@@ -42304,7 +41994,7 @@
     </w:p>
     <w:p>
       <w:pPr>
-        <w:pStyle w:val="BodyText"/>
+        <w:pStyle w:val="Textoindependiente"/>
         <w:spacing w:before="200" w:line="276" w:lineRule="auto"/>
         <w:ind w:right="750"/>
         <w:jc w:val="both"/>
@@ -42333,7 +42023,7 @@
     </w:p>
     <w:p>
       <w:pPr>
-        <w:pStyle w:val="BodyText"/>
+        <w:pStyle w:val="Textoindependiente"/>
         <w:spacing w:before="200" w:line="276" w:lineRule="auto"/>
         <w:ind w:right="750"/>
         <w:jc w:val="both"/>
@@ -42360,19 +42050,20 @@
         <w:t>.</w:t>
       </w:r>
     </w:p>
+    <w:bookmarkStart w:id="19" w:name="_Toc508611918"/>
     <w:p>
       <w:pPr>
-        <w:pStyle w:val="Heading1"/>
+        <w:pStyle w:val="Ttulo1"/>
         <w:spacing w:before="87"/>
         <w:ind w:right="750"/>
         <w:rPr>
           <w:lang w:val="es-CO"/>
         </w:rPr>
       </w:pPr>
-      <w:bookmarkStart w:id="19" w:name="_Toc508611918"/>
       <w:r>
         <w:rPr>
-          <w:lang w:val="es-CO"/>
+          <w:noProof/>
+          <w:lang w:bidi="ar-SA"/>
         </w:rPr>
         <mc:AlternateContent>
           <mc:Choice Requires="wpg">
@@ -42541,17 +42232,7 @@
                                   <w:sz w:val="18"/>
                                   <w:lang w:val="es-CO"/>
                                 </w:rPr>
-                                <w:t xml:space="preserve">Selección de los 10 requerimientos </w:t>
-                              </w:r>
-                              <w:proofErr w:type="spellStart"/>
-                              <w:r>
-                                <w:rPr>
-                                  <w:b/>
-                                  <w:color w:val="4F81BC"/>
-                                  <w:sz w:val="18"/>
-                                  <w:lang w:val="es-CO"/>
-                                </w:rPr>
-                                <w:t>m</w:t>
+                                <w:t>Selección de los 10 requerimientos m</w:t>
                               </w:r>
                               <w:r>
                                 <w:rPr>
@@ -42560,17 +42241,7 @@
                                   <w:sz w:val="18"/>
                                   <w:lang w:val="es-CO"/>
                                 </w:rPr>
-                                <w:t>as</w:t>
-                              </w:r>
-                              <w:proofErr w:type="spellEnd"/>
-                              <w:r>
-                                <w:rPr>
-                                  <w:b/>
-                                  <w:color w:val="4F81BC"/>
-                                  <w:sz w:val="18"/>
-                                  <w:lang w:val="es-CO"/>
-                                </w:rPr>
-                                <w:t xml:space="preserve"> importantes</w:t>
+                                <w:t>as importantes</w:t>
                               </w:r>
                             </w:p>
                           </w:txbxContent>
@@ -42591,7 +42262,7 @@
               </wp:anchor>
             </w:drawing>
           </mc:Choice>
-          <mc:Fallback>
+          <mc:Fallback xmlns:w16cid="http://schemas.microsoft.com/office/word/2016/wordml/cid" xmlns:am3d="http://schemas.microsoft.com/office/drawing/2017/model3d" xmlns:aink="http://schemas.microsoft.com/office/drawing/2016/ink" xmlns:cx8="http://schemas.microsoft.com/office/drawing/2016/5/14/chartex" xmlns:cx7="http://schemas.microsoft.com/office/drawing/2016/5/13/chartex" xmlns:cx6="http://schemas.microsoft.com/office/drawing/2016/5/12/chartex" xmlns:cx5="http://schemas.microsoft.com/office/drawing/2016/5/11/chartex" xmlns:cx4="http://schemas.microsoft.com/office/drawing/2016/5/10/chartex" xmlns:cx3="http://schemas.microsoft.com/office/drawing/2016/5/9/chartex" xmlns:cx2="http://schemas.microsoft.com/office/drawing/2015/10/21/chartex" xmlns:cx1="http://schemas.microsoft.com/office/drawing/2015/9/8/chartex">
             <w:pict>
               <v:group id="Group 37" o:spid="_x0000_s1029" style="position:absolute;left:0;text-align:left;margin-left:71.3pt;margin-top:38.55pt;width:378.75pt;height:13.6pt;z-index:251653632;mso-position-horizontal-relative:page" coordorigin="1426,771" coordsize="7575,272" o:gfxdata="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">
                 <v:shape id="Picture 39" o:spid="_x0000_s1030" type="#_x0000_t75" style="position:absolute;left:1425;top:770;width:7575;height:272;visibility:visible;mso-wrap-style:square" o:gfxdata="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">
@@ -42695,7 +42366,7 @@
     </w:p>
     <w:p>
       <w:pPr>
-        <w:pStyle w:val="BodyText"/>
+        <w:pStyle w:val="Textoindependiente"/>
         <w:ind w:left="0" w:right="750"/>
         <w:rPr>
           <w:rFonts w:ascii="Georgia"/>
@@ -42707,7 +42378,7 @@
     </w:p>
     <w:p>
       <w:pPr>
-        <w:pStyle w:val="BodyText"/>
+        <w:pStyle w:val="Textoindependiente"/>
         <w:ind w:left="0" w:right="750"/>
         <w:rPr>
           <w:rFonts w:ascii="Georgia"/>
@@ -42719,7 +42390,7 @@
     </w:p>
     <w:p>
       <w:pPr>
-        <w:pStyle w:val="BodyText"/>
+        <w:pStyle w:val="Textoindependiente"/>
         <w:spacing w:before="1"/>
         <w:ind w:left="0" w:right="750"/>
         <w:rPr>
@@ -42836,7 +42507,6 @@
                 <w:lang w:val="es-CO"/>
               </w:rPr>
             </w:pPr>
-            <w:proofErr w:type="spellStart"/>
             <w:r>
               <w:rPr>
                 <w:b/>
@@ -42844,7 +42514,6 @@
               </w:rPr>
               <w:t>Yenifer</w:t>
             </w:r>
-            <w:proofErr w:type="spellEnd"/>
           </w:p>
         </w:tc>
         <w:tc>
@@ -42982,19 +42651,7 @@
               <w:rPr>
                 <w:lang w:val="es-CO"/>
               </w:rPr>
-              <w:t>RF</w:t>
-            </w:r>
-            <w:r>
-              <w:rPr>
-                <w:lang w:val="es-CO"/>
-              </w:rPr>
-              <w:t>2</w:t>
-            </w:r>
-            <w:r>
-              <w:rPr>
-                <w:lang w:val="es-CO"/>
-              </w:rPr>
-              <w:t>.0</w:t>
+              <w:t>RF2.0</w:t>
             </w:r>
           </w:p>
         </w:tc>
@@ -43084,19 +42741,7 @@
               <w:rPr>
                 <w:lang w:val="es-CO"/>
               </w:rPr>
-              <w:t>RF</w:t>
-            </w:r>
-            <w:r>
-              <w:rPr>
-                <w:lang w:val="es-CO"/>
-              </w:rPr>
-              <w:t>3</w:t>
-            </w:r>
-            <w:r>
-              <w:rPr>
-                <w:lang w:val="es-CO"/>
-              </w:rPr>
-              <w:t>.0</w:t>
+              <w:t>RF3.0</w:t>
             </w:r>
           </w:p>
         </w:tc>
@@ -43189,19 +42834,7 @@
               <w:rPr>
                 <w:lang w:val="es-CO"/>
               </w:rPr>
-              <w:t>RF</w:t>
-            </w:r>
-            <w:r>
-              <w:rPr>
-                <w:lang w:val="es-CO"/>
-              </w:rPr>
-              <w:t>4</w:t>
-            </w:r>
-            <w:r>
-              <w:rPr>
-                <w:lang w:val="es-CO"/>
-              </w:rPr>
-              <w:t>.0</w:t>
+              <w:t>RF4.0</w:t>
             </w:r>
           </w:p>
         </w:tc>
@@ -43294,19 +42927,7 @@
               <w:rPr>
                 <w:lang w:val="es-CO"/>
               </w:rPr>
-              <w:t>RF</w:t>
-            </w:r>
-            <w:r>
-              <w:rPr>
-                <w:lang w:val="es-CO"/>
-              </w:rPr>
-              <w:t>5</w:t>
-            </w:r>
-            <w:r>
-              <w:rPr>
-                <w:lang w:val="es-CO"/>
-              </w:rPr>
-              <w:t>.0</w:t>
+              <w:t>RF5.0</w:t>
             </w:r>
           </w:p>
         </w:tc>
@@ -43399,19 +43020,7 @@
               <w:rPr>
                 <w:lang w:val="es-CO"/>
               </w:rPr>
-              <w:t>RF</w:t>
-            </w:r>
-            <w:r>
-              <w:rPr>
-                <w:lang w:val="es-CO"/>
-              </w:rPr>
-              <w:t>6</w:t>
-            </w:r>
-            <w:r>
-              <w:rPr>
-                <w:lang w:val="es-CO"/>
-              </w:rPr>
-              <w:t>.0</w:t>
+              <w:t>RF6.0</w:t>
             </w:r>
           </w:p>
         </w:tc>
@@ -43504,19 +43113,7 @@
               <w:rPr>
                 <w:lang w:val="es-CO"/>
               </w:rPr>
-              <w:t>RF</w:t>
-            </w:r>
-            <w:r>
-              <w:rPr>
-                <w:lang w:val="es-CO"/>
-              </w:rPr>
-              <w:t>7</w:t>
-            </w:r>
-            <w:r>
-              <w:rPr>
-                <w:lang w:val="es-CO"/>
-              </w:rPr>
-              <w:t>.0</w:t>
+              <w:t>RF7.0</w:t>
             </w:r>
           </w:p>
         </w:tc>
@@ -43609,19 +43206,7 @@
               <w:rPr>
                 <w:lang w:val="es-CO"/>
               </w:rPr>
-              <w:t>RF</w:t>
-            </w:r>
-            <w:r>
-              <w:rPr>
-                <w:lang w:val="es-CO"/>
-              </w:rPr>
-              <w:t>8</w:t>
-            </w:r>
-            <w:r>
-              <w:rPr>
-                <w:lang w:val="es-CO"/>
-              </w:rPr>
-              <w:t>.0</w:t>
+              <w:t>RF8.0</w:t>
             </w:r>
           </w:p>
         </w:tc>
@@ -43713,19 +43298,7 @@
               <w:rPr>
                 <w:lang w:val="es-CO"/>
               </w:rPr>
-              <w:t>RF</w:t>
-            </w:r>
-            <w:r>
-              <w:rPr>
-                <w:lang w:val="es-CO"/>
-              </w:rPr>
-              <w:t>9</w:t>
-            </w:r>
-            <w:r>
-              <w:rPr>
-                <w:lang w:val="es-CO"/>
-              </w:rPr>
-              <w:t>.0</w:t>
+              <w:t>RF9.0</w:t>
             </w:r>
           </w:p>
         </w:tc>
@@ -43815,19 +43388,7 @@
                 <w:lang w:val="es-CO"/>
               </w:rPr>
               <w:lastRenderedPageBreak/>
-              <w:t>RF1</w:t>
-            </w:r>
-            <w:r>
-              <w:rPr>
-                <w:lang w:val="es-CO"/>
-              </w:rPr>
-              <w:t>0</w:t>
-            </w:r>
-            <w:r>
-              <w:rPr>
-                <w:lang w:val="es-CO"/>
-              </w:rPr>
-              <w:t>.0</w:t>
+              <w:t>RF10.0</w:t>
             </w:r>
           </w:p>
         </w:tc>
@@ -43916,19 +43477,7 @@
               <w:rPr>
                 <w:lang w:val="es-CO"/>
               </w:rPr>
-              <w:t>RF1</w:t>
-            </w:r>
-            <w:r>
-              <w:rPr>
-                <w:lang w:val="es-CO"/>
-              </w:rPr>
-              <w:t>1</w:t>
-            </w:r>
-            <w:r>
-              <w:rPr>
-                <w:lang w:val="es-CO"/>
-              </w:rPr>
-              <w:t>.0</w:t>
+              <w:t>RF11.0</w:t>
             </w:r>
           </w:p>
         </w:tc>
@@ -44017,19 +43566,7 @@
               <w:rPr>
                 <w:lang w:val="es-CO"/>
               </w:rPr>
-              <w:t>RF1</w:t>
-            </w:r>
-            <w:r>
-              <w:rPr>
-                <w:lang w:val="es-CO"/>
-              </w:rPr>
-              <w:t>2</w:t>
-            </w:r>
-            <w:r>
-              <w:rPr>
-                <w:lang w:val="es-CO"/>
-              </w:rPr>
-              <w:t>.0</w:t>
+              <w:t>RF12.0</w:t>
             </w:r>
           </w:p>
         </w:tc>
@@ -44118,19 +43655,7 @@
               <w:rPr>
                 <w:lang w:val="es-CO"/>
               </w:rPr>
-              <w:t>RF1</w:t>
-            </w:r>
-            <w:r>
-              <w:rPr>
-                <w:lang w:val="es-CO"/>
-              </w:rPr>
-              <w:t>3</w:t>
-            </w:r>
-            <w:r>
-              <w:rPr>
-                <w:lang w:val="es-CO"/>
-              </w:rPr>
-              <w:t>.0</w:t>
+              <w:t>RF13.0</w:t>
             </w:r>
           </w:p>
         </w:tc>
@@ -44405,19 +43930,7 @@
               <w:rPr>
                 <w:lang w:val="es-CO"/>
               </w:rPr>
-              <w:t>RQ</w:t>
-            </w:r>
-            <w:r>
-              <w:rPr>
-                <w:lang w:val="es-CO"/>
-              </w:rPr>
-              <w:t>2</w:t>
-            </w:r>
-            <w:r>
-              <w:rPr>
-                <w:lang w:val="es-CO"/>
-              </w:rPr>
-              <w:t>.0</w:t>
+              <w:t>RQ2.0</w:t>
             </w:r>
           </w:p>
         </w:tc>
@@ -44506,19 +44019,7 @@
               <w:rPr>
                 <w:lang w:val="es-CO"/>
               </w:rPr>
-              <w:t>RQ</w:t>
-            </w:r>
-            <w:r>
-              <w:rPr>
-                <w:lang w:val="es-CO"/>
-              </w:rPr>
-              <w:t>3</w:t>
-            </w:r>
-            <w:r>
-              <w:rPr>
-                <w:lang w:val="es-CO"/>
-              </w:rPr>
-              <w:t>.0</w:t>
+              <w:t>RQ3.0</w:t>
             </w:r>
           </w:p>
         </w:tc>
@@ -44607,19 +44108,7 @@
               <w:rPr>
                 <w:lang w:val="es-CO"/>
               </w:rPr>
-              <w:t>RQ</w:t>
-            </w:r>
-            <w:r>
-              <w:rPr>
-                <w:lang w:val="es-CO"/>
-              </w:rPr>
-              <w:t>4</w:t>
-            </w:r>
-            <w:r>
-              <w:rPr>
-                <w:lang w:val="es-CO"/>
-              </w:rPr>
-              <w:t>.0</w:t>
+              <w:t>RQ4.0</w:t>
             </w:r>
           </w:p>
         </w:tc>
@@ -44708,19 +44197,7 @@
               <w:rPr>
                 <w:lang w:val="es-CO"/>
               </w:rPr>
-              <w:t>RQ</w:t>
-            </w:r>
-            <w:r>
-              <w:rPr>
-                <w:lang w:val="es-CO"/>
-              </w:rPr>
-              <w:t>5</w:t>
-            </w:r>
-            <w:r>
-              <w:rPr>
-                <w:lang w:val="es-CO"/>
-              </w:rPr>
-              <w:t>.0</w:t>
+              <w:t>RQ5.0</w:t>
             </w:r>
           </w:p>
         </w:tc>
@@ -44810,19 +44287,7 @@
               <w:rPr>
                 <w:lang w:val="es-CO"/>
               </w:rPr>
-              <w:t>RQ</w:t>
-            </w:r>
-            <w:r>
-              <w:rPr>
-                <w:lang w:val="es-CO"/>
-              </w:rPr>
-              <w:t>6</w:t>
-            </w:r>
-            <w:r>
-              <w:rPr>
-                <w:lang w:val="es-CO"/>
-              </w:rPr>
-              <w:t>.0</w:t>
+              <w:t>RQ6.0</w:t>
             </w:r>
           </w:p>
         </w:tc>
@@ -44915,19 +44380,7 @@
               <w:rPr>
                 <w:lang w:val="es-CO"/>
               </w:rPr>
-              <w:t>RQ</w:t>
-            </w:r>
-            <w:r>
-              <w:rPr>
-                <w:lang w:val="es-CO"/>
-              </w:rPr>
-              <w:t>7</w:t>
-            </w:r>
-            <w:r>
-              <w:rPr>
-                <w:lang w:val="es-CO"/>
-              </w:rPr>
-              <w:t>.0</w:t>
+              <w:t>RQ7.0</w:t>
             </w:r>
           </w:p>
         </w:tc>
@@ -45019,19 +44472,7 @@
               <w:rPr>
                 <w:lang w:val="es-CO"/>
               </w:rPr>
-              <w:t>RQ</w:t>
-            </w:r>
-            <w:r>
-              <w:rPr>
-                <w:lang w:val="es-CO"/>
-              </w:rPr>
-              <w:t>8</w:t>
-            </w:r>
-            <w:r>
-              <w:rPr>
-                <w:lang w:val="es-CO"/>
-              </w:rPr>
-              <w:t>.0</w:t>
+              <w:t>RQ8.0</w:t>
             </w:r>
           </w:p>
         </w:tc>
@@ -45121,19 +44562,7 @@
               <w:rPr>
                 <w:lang w:val="es-CO"/>
               </w:rPr>
-              <w:t>RQ</w:t>
-            </w:r>
-            <w:r>
-              <w:rPr>
-                <w:lang w:val="es-CO"/>
-              </w:rPr>
-              <w:t>9</w:t>
-            </w:r>
-            <w:r>
-              <w:rPr>
-                <w:lang w:val="es-CO"/>
-              </w:rPr>
-              <w:t>.0</w:t>
+              <w:t>RQ9.0</w:t>
             </w:r>
           </w:p>
         </w:tc>
@@ -45225,19 +44654,7 @@
               <w:rPr>
                 <w:lang w:val="es-CO"/>
               </w:rPr>
-              <w:t>RQ1</w:t>
-            </w:r>
-            <w:r>
-              <w:rPr>
-                <w:lang w:val="es-CO"/>
-              </w:rPr>
-              <w:t>0</w:t>
-            </w:r>
-            <w:r>
-              <w:rPr>
-                <w:lang w:val="es-CO"/>
-              </w:rPr>
-              <w:t>.0</w:t>
+              <w:t>RQ10.0</w:t>
             </w:r>
           </w:p>
         </w:tc>
@@ -45326,19 +44743,7 @@
               <w:rPr>
                 <w:lang w:val="es-CO"/>
               </w:rPr>
-              <w:t>RQ1</w:t>
-            </w:r>
-            <w:r>
-              <w:rPr>
-                <w:lang w:val="es-CO"/>
-              </w:rPr>
-              <w:t>1</w:t>
-            </w:r>
-            <w:r>
-              <w:rPr>
-                <w:lang w:val="es-CO"/>
-              </w:rPr>
-              <w:t>.0</w:t>
+              <w:t>RQ11.0</w:t>
             </w:r>
           </w:p>
         </w:tc>
@@ -45427,19 +44832,7 @@
               <w:rPr>
                 <w:lang w:val="es-CO"/>
               </w:rPr>
-              <w:t>RQ1</w:t>
-            </w:r>
-            <w:r>
-              <w:rPr>
-                <w:lang w:val="es-CO"/>
-              </w:rPr>
-              <w:t>2</w:t>
-            </w:r>
-            <w:r>
-              <w:rPr>
-                <w:lang w:val="es-CO"/>
-              </w:rPr>
-              <w:t>.0</w:t>
+              <w:t>RQ12.0</w:t>
             </w:r>
           </w:p>
         </w:tc>
@@ -45528,19 +44921,7 @@
               <w:rPr>
                 <w:lang w:val="es-CO"/>
               </w:rPr>
-              <w:t>RQ1</w:t>
-            </w:r>
-            <w:r>
-              <w:rPr>
-                <w:lang w:val="es-CO"/>
-              </w:rPr>
-              <w:t>3</w:t>
-            </w:r>
-            <w:r>
-              <w:rPr>
-                <w:lang w:val="es-CO"/>
-              </w:rPr>
-              <w:t>.0</w:t>
+              <w:t>RQ13.0</w:t>
             </w:r>
           </w:p>
         </w:tc>
@@ -45629,19 +45010,7 @@
               <w:rPr>
                 <w:lang w:val="es-CO"/>
               </w:rPr>
-              <w:t>RQ1</w:t>
-            </w:r>
-            <w:r>
-              <w:rPr>
-                <w:lang w:val="es-CO"/>
-              </w:rPr>
-              <w:t>4</w:t>
-            </w:r>
-            <w:r>
-              <w:rPr>
-                <w:lang w:val="es-CO"/>
-              </w:rPr>
-              <w:t>.0</w:t>
+              <w:t>RQ14.0</w:t>
             </w:r>
           </w:p>
         </w:tc>
@@ -45801,7 +45170,7 @@
     </w:tbl>
     <w:p>
       <w:pPr>
-        <w:pStyle w:val="Heading1"/>
+        <w:pStyle w:val="Ttulo1"/>
         <w:spacing w:before="87" w:line="283" w:lineRule="auto"/>
         <w:ind w:right="750"/>
         <w:rPr>
@@ -45818,7 +45187,7 @@
     </w:p>
     <w:p>
       <w:pPr>
-        <w:pStyle w:val="BodyText"/>
+        <w:pStyle w:val="Textoindependiente"/>
         <w:spacing w:before="10"/>
         <w:ind w:left="0" w:right="750"/>
         <w:rPr>
@@ -45831,7 +45200,7 @@
       <w:r>
         <w:rPr>
           <w:noProof/>
-          <w:lang w:val="es-CO"/>
+          <w:lang w:bidi="ar-SA"/>
         </w:rPr>
         <mc:AlternateContent>
           <mc:Choice Requires="wpg">
@@ -45965,7 +45334,6 @@
                                   <w:sz w:val="18"/>
                                 </w:rPr>
                               </w:pPr>
-                              <w:proofErr w:type="spellStart"/>
                               <w:r>
                                 <w:rPr>
                                   <w:b/>
@@ -45982,7 +45350,6 @@
                                 </w:rPr>
                                 <w:t>la</w:t>
                               </w:r>
-                              <w:proofErr w:type="spellEnd"/>
                               <w:r>
                                 <w:rPr>
                                   <w:b/>
@@ -45997,36 +45364,8 @@
                                   <w:color w:val="4F81BC"/>
                                   <w:sz w:val="18"/>
                                 </w:rPr>
-                                <w:t xml:space="preserve">Los 10 </w:t>
+                                <w:t>Los 10 requerimientos mas importantes</w:t>
                               </w:r>
-                              <w:proofErr w:type="spellStart"/>
-                              <w:r>
-                                <w:rPr>
-                                  <w:b/>
-                                  <w:color w:val="4F81BC"/>
-                                  <w:sz w:val="18"/>
-                                </w:rPr>
-                                <w:t>requerimientos</w:t>
-                              </w:r>
-                              <w:proofErr w:type="spellEnd"/>
-                              <w:r>
-                                <w:rPr>
-                                  <w:b/>
-                                  <w:color w:val="4F81BC"/>
-                                  <w:sz w:val="18"/>
-                                </w:rPr>
-                                <w:t xml:space="preserve"> mas </w:t>
-                              </w:r>
-                              <w:proofErr w:type="spellStart"/>
-                              <w:r>
-                                <w:rPr>
-                                  <w:b/>
-                                  <w:color w:val="4F81BC"/>
-                                  <w:sz w:val="18"/>
-                                </w:rPr>
-                                <w:t>importantes</w:t>
-                              </w:r>
-                              <w:proofErr w:type="spellEnd"/>
                             </w:p>
                           </w:txbxContent>
                         </wps:txbx>
@@ -46046,7 +45385,7 @@
               </wp:anchor>
             </w:drawing>
           </mc:Choice>
-          <mc:Fallback>
+          <mc:Fallback xmlns:w16cid="http://schemas.microsoft.com/office/word/2016/wordml/cid" xmlns:am3d="http://schemas.microsoft.com/office/drawing/2017/model3d" xmlns:aink="http://schemas.microsoft.com/office/drawing/2016/ink" xmlns:cx8="http://schemas.microsoft.com/office/drawing/2016/5/14/chartex" xmlns:cx7="http://schemas.microsoft.com/office/drawing/2016/5/13/chartex" xmlns:cx6="http://schemas.microsoft.com/office/drawing/2016/5/12/chartex" xmlns:cx5="http://schemas.microsoft.com/office/drawing/2016/5/11/chartex" xmlns:cx4="http://schemas.microsoft.com/office/drawing/2016/5/10/chartex" xmlns:cx3="http://schemas.microsoft.com/office/drawing/2016/5/9/chartex" xmlns:cx2="http://schemas.microsoft.com/office/drawing/2015/10/21/chartex" xmlns:cx1="http://schemas.microsoft.com/office/drawing/2015/9/8/chartex">
             <w:pict>
               <v:group id="Group 31" o:spid="_x0000_s1032" style="position:absolute;margin-left:67.55pt;margin-top:8.65pt;width:397.45pt;height:13.7pt;z-index:-251655680;mso-wrap-distance-left:0;mso-wrap-distance-right:0;mso-position-horizontal-relative:page" coordorigin="1351,173" coordsize="7949,274" o:gfxdata="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">
                 <v:shape id="Picture 33" o:spid="_x0000_s1033" type="#_x0000_t75" style="position:absolute;left:1351;top:173;width:7949;height:274;visibility:visible;mso-wrap-style:square" o:gfxdata="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">
@@ -46272,19 +45611,11 @@
                 <w:lang w:val="es-CO"/>
               </w:rPr>
             </w:pPr>
-            <w:proofErr w:type="spellStart"/>
             <w:r>
               <w:rPr>
                 <w:lang w:val="es-CO"/>
               </w:rPr>
-              <w:t>Logueo</w:t>
-            </w:r>
-            <w:proofErr w:type="spellEnd"/>
-            <w:r>
-              <w:rPr>
-                <w:lang w:val="es-CO"/>
-              </w:rPr>
-              <w:t xml:space="preserve"> de Usuario</w:t>
+              <w:t>Logueo de Usuario</w:t>
             </w:r>
           </w:p>
         </w:tc>
@@ -46950,7 +46281,7 @@
     </w:tbl>
     <w:p>
       <w:pPr>
-        <w:pStyle w:val="BodyText"/>
+        <w:pStyle w:val="Textoindependiente"/>
         <w:ind w:left="0" w:right="750"/>
         <w:rPr>
           <w:rFonts w:ascii="Georgia"/>
@@ -46962,7 +46293,7 @@
     </w:p>
     <w:p>
       <w:pPr>
-        <w:pStyle w:val="BodyText"/>
+        <w:pStyle w:val="Textoindependiente"/>
         <w:ind w:left="0" w:right="750"/>
         <w:rPr>
           <w:rFonts w:ascii="Georgia"/>
@@ -46974,7 +46305,7 @@
     </w:p>
     <w:p>
       <w:pPr>
-        <w:pStyle w:val="Heading1"/>
+        <w:pStyle w:val="Ttulo1"/>
         <w:spacing w:before="87" w:line="283" w:lineRule="auto"/>
         <w:ind w:right="750"/>
         <w:rPr>
@@ -47012,7 +46343,7 @@
     </w:p>
     <w:p>
       <w:pPr>
-        <w:pStyle w:val="BodyText"/>
+        <w:pStyle w:val="Textoindependiente"/>
         <w:spacing w:before="9"/>
         <w:ind w:left="0" w:right="750"/>
         <w:rPr>
@@ -47025,7 +46356,7 @@
     </w:p>
     <w:p>
       <w:pPr>
-        <w:pStyle w:val="BodyText"/>
+        <w:pStyle w:val="Textoindependiente"/>
         <w:spacing w:before="2"/>
         <w:ind w:left="0" w:right="750"/>
         <w:rPr>
@@ -47036,6 +46367,7 @@
       <w:r>
         <w:rPr>
           <w:noProof/>
+          <w:lang w:bidi="ar-SA"/>
         </w:rPr>
         <w:drawing>
           <wp:inline distT="0" distB="0" distL="0" distR="0" wp14:anchorId="19BC2158" wp14:editId="146A454F">
@@ -47085,7 +46417,7 @@
 </file>
 
 <file path=word/endnotes.xml><?xml version="1.0" encoding="utf-8"?>
-<w:endnotes xmlns:wpc="http://schemas.microsoft.com/office/word/2010/wordprocessingCanvas" xmlns:cx="http://schemas.microsoft.com/office/drawing/2014/chartex" xmlns:cx1="http://schemas.microsoft.com/office/drawing/2015/9/8/chartex" xmlns:cx2="http://schemas.microsoft.com/office/drawing/2015/10/21/chartex" xmlns:cx3="http://schemas.microsoft.com/office/drawing/2016/5/9/chartex" xmlns:cx4="http://schemas.microsoft.com/office/drawing/2016/5/10/chartex" xmlns:cx5="http://schemas.microsoft.com/office/drawing/2016/5/11/chartex" xmlns:cx6="http://schemas.microsoft.com/office/drawing/2016/5/12/chartex" xmlns:cx7="http://schemas.microsoft.com/office/drawing/2016/5/13/chartex" xmlns:cx8="http://schemas.microsoft.com/office/drawing/2016/5/14/chartex" xmlns:mc="http://schemas.openxmlformats.org/markup-compatibility/2006" xmlns:aink="http://schemas.microsoft.com/office/drawing/2016/ink" xmlns:am3d="http://schemas.microsoft.com/office/drawing/2017/model3d" xmlns:o="urn:schemas-microsoft-com:office:office" xmlns:r="http://schemas.openxmlformats.org/officeDocument/2006/relationships" xmlns:m="http://schemas.openxmlformats.org/officeDocument/2006/math" xmlns:v="urn:schemas-microsoft-com:vml" xmlns:wp14="http://schemas.microsoft.com/office/word/2010/wordprocessingDrawing" xmlns:wp="http://schemas.openxmlformats.org/drawingml/2006/wordprocessingDrawing" xmlns:w10="urn:schemas-microsoft-com:office:word" xmlns:w="http://schemas.openxmlformats.org/wordprocessingml/2006/main" xmlns:w14="http://schemas.microsoft.com/office/word/2010/wordml" xmlns:w15="http://schemas.microsoft.com/office/word/2012/wordml" xmlns:w16cid="http://schemas.microsoft.com/office/word/2016/wordml/cid" xmlns:w16se="http://schemas.microsoft.com/office/word/2015/wordml/symex" xmlns:wpg="http://schemas.microsoft.com/office/word/2010/wordprocessingGroup" xmlns:wpi="http://schemas.microsoft.com/office/word/2010/wordprocessingInk" xmlns:wne="http://schemas.microsoft.com/office/word/2006/wordml" xmlns:wps="http://schemas.microsoft.com/office/word/2010/wordprocessingShape" mc:Ignorable="w14 w15 w16se w16cid wp14">
+<w:endnotes xmlns:wpc="http://schemas.microsoft.com/office/word/2010/wordprocessingCanvas" xmlns:cx="http://schemas.microsoft.com/office/drawing/2014/chartex" xmlns:mc="http://schemas.openxmlformats.org/markup-compatibility/2006" xmlns:o="urn:schemas-microsoft-com:office:office" xmlns:r="http://schemas.openxmlformats.org/officeDocument/2006/relationships" xmlns:m="http://schemas.openxmlformats.org/officeDocument/2006/math" xmlns:v="urn:schemas-microsoft-com:vml" xmlns:wp14="http://schemas.microsoft.com/office/word/2010/wordprocessingDrawing" xmlns:wp="http://schemas.openxmlformats.org/drawingml/2006/wordprocessingDrawing" xmlns:w10="urn:schemas-microsoft-com:office:word" xmlns:w="http://schemas.openxmlformats.org/wordprocessingml/2006/main" xmlns:w14="http://schemas.microsoft.com/office/word/2010/wordml" xmlns:w15="http://schemas.microsoft.com/office/word/2012/wordml" xmlns:w16se="http://schemas.microsoft.com/office/word/2015/wordml/symex" xmlns:wpg="http://schemas.microsoft.com/office/word/2010/wordprocessingGroup" xmlns:wpi="http://schemas.microsoft.com/office/word/2010/wordprocessingInk" xmlns:wne="http://schemas.microsoft.com/office/word/2006/wordml" xmlns:wps="http://schemas.microsoft.com/office/word/2010/wordprocessingShape" mc:Ignorable="w14 w15 w16se wp14">
   <w:endnote w:type="separator" w:id="-1">
     <w:p>
       <w:r>
@@ -47104,10 +46436,10 @@
 </file>
 
 <file path=word/footer1.xml><?xml version="1.0" encoding="utf-8"?>
-<w:ftr xmlns:wpc="http://schemas.microsoft.com/office/word/2010/wordprocessingCanvas" xmlns:cx="http://schemas.microsoft.com/office/drawing/2014/chartex" xmlns:cx1="http://schemas.microsoft.com/office/drawing/2015/9/8/chartex" xmlns:cx2="http://schemas.microsoft.com/office/drawing/2015/10/21/chartex" xmlns:cx3="http://schemas.microsoft.com/office/drawing/2016/5/9/chartex" xmlns:cx4="http://schemas.microsoft.com/office/drawing/2016/5/10/chartex" xmlns:cx5="http://schemas.microsoft.com/office/drawing/2016/5/11/chartex" xmlns:cx6="http://schemas.microsoft.com/office/drawing/2016/5/12/chartex" xmlns:cx7="http://schemas.microsoft.com/office/drawing/2016/5/13/chartex" xmlns:cx8="http://schemas.microsoft.com/office/drawing/2016/5/14/chartex" xmlns:mc="http://schemas.openxmlformats.org/markup-compatibility/2006" xmlns:aink="http://schemas.microsoft.com/office/drawing/2016/ink" xmlns:am3d="http://schemas.microsoft.com/office/drawing/2017/model3d" xmlns:o="urn:schemas-microsoft-com:office:office" xmlns:r="http://schemas.openxmlformats.org/officeDocument/2006/relationships" xmlns:m="http://schemas.openxmlformats.org/officeDocument/2006/math" xmlns:v="urn:schemas-microsoft-com:vml" xmlns:wp14="http://schemas.microsoft.com/office/word/2010/wordprocessingDrawing" xmlns:wp="http://schemas.openxmlformats.org/drawingml/2006/wordprocessingDrawing" xmlns:w10="urn:schemas-microsoft-com:office:word" xmlns:w="http://schemas.openxmlformats.org/wordprocessingml/2006/main" xmlns:w14="http://schemas.microsoft.com/office/word/2010/wordml" xmlns:w15="http://schemas.microsoft.com/office/word/2012/wordml" xmlns:w16cid="http://schemas.microsoft.com/office/word/2016/wordml/cid" xmlns:w16se="http://schemas.microsoft.com/office/word/2015/wordml/symex" xmlns:wpg="http://schemas.microsoft.com/office/word/2010/wordprocessingGroup" xmlns:wpi="http://schemas.microsoft.com/office/word/2010/wordprocessingInk" xmlns:wne="http://schemas.microsoft.com/office/word/2006/wordml" xmlns:wps="http://schemas.microsoft.com/office/word/2010/wordprocessingShape" mc:Ignorable="w14 w15 w16se w16cid wp14">
+<w:ftr xmlns:wpc="http://schemas.microsoft.com/office/word/2010/wordprocessingCanvas" xmlns:cx="http://schemas.microsoft.com/office/drawing/2014/chartex" xmlns:mc="http://schemas.openxmlformats.org/markup-compatibility/2006" xmlns:o="urn:schemas-microsoft-com:office:office" xmlns:r="http://schemas.openxmlformats.org/officeDocument/2006/relationships" xmlns:m="http://schemas.openxmlformats.org/officeDocument/2006/math" xmlns:v="urn:schemas-microsoft-com:vml" xmlns:wp14="http://schemas.microsoft.com/office/word/2010/wordprocessingDrawing" xmlns:wp="http://schemas.openxmlformats.org/drawingml/2006/wordprocessingDrawing" xmlns:w10="urn:schemas-microsoft-com:office:word" xmlns:w="http://schemas.openxmlformats.org/wordprocessingml/2006/main" xmlns:w14="http://schemas.microsoft.com/office/word/2010/wordml" xmlns:w15="http://schemas.microsoft.com/office/word/2012/wordml" xmlns:w16se="http://schemas.microsoft.com/office/word/2015/wordml/symex" xmlns:wpg="http://schemas.microsoft.com/office/word/2010/wordprocessingGroup" xmlns:wpi="http://schemas.microsoft.com/office/word/2010/wordprocessingInk" xmlns:wne="http://schemas.microsoft.com/office/word/2006/wordml" xmlns:wps="http://schemas.microsoft.com/office/word/2010/wordprocessingShape" mc:Ignorable="w14 w15 w16se wp14">
   <w:p>
     <w:pPr>
-      <w:pStyle w:val="BodyText"/>
+      <w:pStyle w:val="Textoindependiente"/>
       <w:spacing w:line="14" w:lineRule="auto"/>
       <w:ind w:left="0"/>
       <w:rPr>
@@ -47117,6 +46449,7 @@
     <w:r>
       <w:rPr>
         <w:noProof/>
+        <w:lang w:bidi="ar-SA"/>
       </w:rPr>
       <mc:AlternateContent>
         <mc:Choice Requires="wps">
@@ -47178,15 +46511,13 @@
                       <w:txbxContent>
                         <w:p>
                           <w:pPr>
-                            <w:pStyle w:val="BodyText"/>
+                            <w:pStyle w:val="Textoindependiente"/>
                             <w:spacing w:before="11"/>
                             <w:ind w:left="20"/>
                           </w:pPr>
-                          <w:proofErr w:type="spellStart"/>
                           <w:r>
                             <w:t>i</w:t>
                           </w:r>
-                          <w:proofErr w:type="spellEnd"/>
                         </w:p>
                       </w:txbxContent>
                     </wps:txbx>
@@ -47205,7 +46536,7 @@
             </wp:anchor>
           </w:drawing>
         </mc:Choice>
-        <mc:Fallback>
+        <mc:Fallback xmlns:w16cid="http://schemas.microsoft.com/office/word/2016/wordml/cid" xmlns:am3d="http://schemas.microsoft.com/office/drawing/2017/model3d" xmlns:aink="http://schemas.microsoft.com/office/drawing/2016/ink" xmlns:cx8="http://schemas.microsoft.com/office/drawing/2016/5/14/chartex" xmlns:cx7="http://schemas.microsoft.com/office/drawing/2016/5/13/chartex" xmlns:cx6="http://schemas.microsoft.com/office/drawing/2016/5/12/chartex" xmlns:cx5="http://schemas.microsoft.com/office/drawing/2016/5/11/chartex" xmlns:cx4="http://schemas.microsoft.com/office/drawing/2016/5/10/chartex" xmlns:cx3="http://schemas.microsoft.com/office/drawing/2016/5/9/chartex" xmlns:cx2="http://schemas.microsoft.com/office/drawing/2015/10/21/chartex" xmlns:cx1="http://schemas.microsoft.com/office/drawing/2015/9/8/chartex">
           <w:pict>
             <v:shapetype id="_x0000_t202" coordsize="21600,21600" o:spt="202" path="m,l,21600r21600,l21600,xe">
               <v:stroke joinstyle="miter"/>
@@ -47239,10 +46570,10 @@
 </file>
 
 <file path=word/footer2.xml><?xml version="1.0" encoding="utf-8"?>
-<w:ftr xmlns:wpc="http://schemas.microsoft.com/office/word/2010/wordprocessingCanvas" xmlns:cx="http://schemas.microsoft.com/office/drawing/2014/chartex" xmlns:cx1="http://schemas.microsoft.com/office/drawing/2015/9/8/chartex" xmlns:cx2="http://schemas.microsoft.com/office/drawing/2015/10/21/chartex" xmlns:cx3="http://schemas.microsoft.com/office/drawing/2016/5/9/chartex" xmlns:cx4="http://schemas.microsoft.com/office/drawing/2016/5/10/chartex" xmlns:cx5="http://schemas.microsoft.com/office/drawing/2016/5/11/chartex" xmlns:cx6="http://schemas.microsoft.com/office/drawing/2016/5/12/chartex" xmlns:cx7="http://schemas.microsoft.com/office/drawing/2016/5/13/chartex" xmlns:cx8="http://schemas.microsoft.com/office/drawing/2016/5/14/chartex" xmlns:mc="http://schemas.openxmlformats.org/markup-compatibility/2006" xmlns:aink="http://schemas.microsoft.com/office/drawing/2016/ink" xmlns:am3d="http://schemas.microsoft.com/office/drawing/2017/model3d" xmlns:o="urn:schemas-microsoft-com:office:office" xmlns:r="http://schemas.openxmlformats.org/officeDocument/2006/relationships" xmlns:m="http://schemas.openxmlformats.org/officeDocument/2006/math" xmlns:v="urn:schemas-microsoft-com:vml" xmlns:wp14="http://schemas.microsoft.com/office/word/2010/wordprocessingDrawing" xmlns:wp="http://schemas.openxmlformats.org/drawingml/2006/wordprocessingDrawing" xmlns:w10="urn:schemas-microsoft-com:office:word" xmlns:w="http://schemas.openxmlformats.org/wordprocessingml/2006/main" xmlns:w14="http://schemas.microsoft.com/office/word/2010/wordml" xmlns:w15="http://schemas.microsoft.com/office/word/2012/wordml" xmlns:w16cid="http://schemas.microsoft.com/office/word/2016/wordml/cid" xmlns:w16se="http://schemas.microsoft.com/office/word/2015/wordml/symex" xmlns:wpg="http://schemas.microsoft.com/office/word/2010/wordprocessingGroup" xmlns:wpi="http://schemas.microsoft.com/office/word/2010/wordprocessingInk" xmlns:wne="http://schemas.microsoft.com/office/word/2006/wordml" xmlns:wps="http://schemas.microsoft.com/office/word/2010/wordprocessingShape" mc:Ignorable="w14 w15 w16se w16cid wp14">
+<w:ftr xmlns:wpc="http://schemas.microsoft.com/office/word/2010/wordprocessingCanvas" xmlns:cx="http://schemas.microsoft.com/office/drawing/2014/chartex" xmlns:mc="http://schemas.openxmlformats.org/markup-compatibility/2006" xmlns:o="urn:schemas-microsoft-com:office:office" xmlns:r="http://schemas.openxmlformats.org/officeDocument/2006/relationships" xmlns:m="http://schemas.openxmlformats.org/officeDocument/2006/math" xmlns:v="urn:schemas-microsoft-com:vml" xmlns:wp14="http://schemas.microsoft.com/office/word/2010/wordprocessingDrawing" xmlns:wp="http://schemas.openxmlformats.org/drawingml/2006/wordprocessingDrawing" xmlns:w10="urn:schemas-microsoft-com:office:word" xmlns:w="http://schemas.openxmlformats.org/wordprocessingml/2006/main" xmlns:w14="http://schemas.microsoft.com/office/word/2010/wordml" xmlns:w15="http://schemas.microsoft.com/office/word/2012/wordml" xmlns:w16se="http://schemas.microsoft.com/office/word/2015/wordml/symex" xmlns:wpg="http://schemas.microsoft.com/office/word/2010/wordprocessingGroup" xmlns:wpi="http://schemas.microsoft.com/office/word/2010/wordprocessingInk" xmlns:wne="http://schemas.microsoft.com/office/word/2006/wordml" xmlns:wps="http://schemas.microsoft.com/office/word/2010/wordprocessingShape" mc:Ignorable="w14 w15 w16se wp14">
   <w:p>
     <w:pPr>
-      <w:pStyle w:val="BodyText"/>
+      <w:pStyle w:val="Textoindependiente"/>
       <w:spacing w:line="14" w:lineRule="auto"/>
       <w:ind w:left="0"/>
       <w:rPr>
@@ -47252,6 +46583,7 @@
     <w:r>
       <w:rPr>
         <w:noProof/>
+        <w:lang w:bidi="ar-SA"/>
       </w:rPr>
       <mc:AlternateContent>
         <mc:Choice Requires="wps">
@@ -47313,7 +46645,7 @@
                       <w:txbxContent>
                         <w:p>
                           <w:pPr>
-                            <w:pStyle w:val="BodyText"/>
+                            <w:pStyle w:val="Textoindependiente"/>
                             <w:spacing w:before="11"/>
                             <w:ind w:left="40"/>
                           </w:pPr>
@@ -47327,7 +46659,10 @@
                             <w:fldChar w:fldCharType="separate"/>
                           </w:r>
                           <w:r>
-                            <w:t>10</w:t>
+                            <w:rPr>
+                              <w:noProof/>
+                            </w:rPr>
+                            <w:t>4</w:t>
                           </w:r>
                           <w:r>
                             <w:fldChar w:fldCharType="end"/>
@@ -47361,7 +46696,7 @@
                 <w:txbxContent>
                   <w:p>
                     <w:pPr>
-                      <w:pStyle w:val="BodyText"/>
+                      <w:pStyle w:val="Textoindependiente"/>
                       <w:spacing w:before="11"/>
                       <w:ind w:left="40"/>
                     </w:pPr>
@@ -47375,7 +46710,10 @@
                       <w:fldChar w:fldCharType="separate"/>
                     </w:r>
                     <w:r>
-                      <w:t>10</w:t>
+                      <w:rPr>
+                        <w:noProof/>
+                      </w:rPr>
+                      <w:t>4</w:t>
                     </w:r>
                     <w:r>
                       <w:fldChar w:fldCharType="end"/>
@@ -47394,10 +46732,10 @@
 </file>
 
 <file path=word/footer3.xml><?xml version="1.0" encoding="utf-8"?>
-<w:ftr xmlns:wpc="http://schemas.microsoft.com/office/word/2010/wordprocessingCanvas" xmlns:cx="http://schemas.microsoft.com/office/drawing/2014/chartex" xmlns:cx1="http://schemas.microsoft.com/office/drawing/2015/9/8/chartex" xmlns:cx2="http://schemas.microsoft.com/office/drawing/2015/10/21/chartex" xmlns:cx3="http://schemas.microsoft.com/office/drawing/2016/5/9/chartex" xmlns:cx4="http://schemas.microsoft.com/office/drawing/2016/5/10/chartex" xmlns:cx5="http://schemas.microsoft.com/office/drawing/2016/5/11/chartex" xmlns:cx6="http://schemas.microsoft.com/office/drawing/2016/5/12/chartex" xmlns:cx7="http://schemas.microsoft.com/office/drawing/2016/5/13/chartex" xmlns:cx8="http://schemas.microsoft.com/office/drawing/2016/5/14/chartex" xmlns:mc="http://schemas.openxmlformats.org/markup-compatibility/2006" xmlns:aink="http://schemas.microsoft.com/office/drawing/2016/ink" xmlns:am3d="http://schemas.microsoft.com/office/drawing/2017/model3d" xmlns:o="urn:schemas-microsoft-com:office:office" xmlns:r="http://schemas.openxmlformats.org/officeDocument/2006/relationships" xmlns:m="http://schemas.openxmlformats.org/officeDocument/2006/math" xmlns:v="urn:schemas-microsoft-com:vml" xmlns:wp14="http://schemas.microsoft.com/office/word/2010/wordprocessingDrawing" xmlns:wp="http://schemas.openxmlformats.org/drawingml/2006/wordprocessingDrawing" xmlns:w10="urn:schemas-microsoft-com:office:word" xmlns:w="http://schemas.openxmlformats.org/wordprocessingml/2006/main" xmlns:w14="http://schemas.microsoft.com/office/word/2010/wordml" xmlns:w15="http://schemas.microsoft.com/office/word/2012/wordml" xmlns:w16cid="http://schemas.microsoft.com/office/word/2016/wordml/cid" xmlns:w16se="http://schemas.microsoft.com/office/word/2015/wordml/symex" xmlns:wpg="http://schemas.microsoft.com/office/word/2010/wordprocessingGroup" xmlns:wpi="http://schemas.microsoft.com/office/word/2010/wordprocessingInk" xmlns:wne="http://schemas.microsoft.com/office/word/2006/wordml" xmlns:wps="http://schemas.microsoft.com/office/word/2010/wordprocessingShape" mc:Ignorable="w14 w15 w16se w16cid wp14">
+<w:ftr xmlns:wpc="http://schemas.microsoft.com/office/word/2010/wordprocessingCanvas" xmlns:cx="http://schemas.microsoft.com/office/drawing/2014/chartex" xmlns:mc="http://schemas.openxmlformats.org/markup-compatibility/2006" xmlns:o="urn:schemas-microsoft-com:office:office" xmlns:r="http://schemas.openxmlformats.org/officeDocument/2006/relationships" xmlns:m="http://schemas.openxmlformats.org/officeDocument/2006/math" xmlns:v="urn:schemas-microsoft-com:vml" xmlns:wp14="http://schemas.microsoft.com/office/word/2010/wordprocessingDrawing" xmlns:wp="http://schemas.openxmlformats.org/drawingml/2006/wordprocessingDrawing" xmlns:w10="urn:schemas-microsoft-com:office:word" xmlns:w="http://schemas.openxmlformats.org/wordprocessingml/2006/main" xmlns:w14="http://schemas.microsoft.com/office/word/2010/wordml" xmlns:w15="http://schemas.microsoft.com/office/word/2012/wordml" xmlns:w16se="http://schemas.microsoft.com/office/word/2015/wordml/symex" xmlns:wpg="http://schemas.microsoft.com/office/word/2010/wordprocessingGroup" xmlns:wpi="http://schemas.microsoft.com/office/word/2010/wordprocessingInk" xmlns:wne="http://schemas.microsoft.com/office/word/2006/wordml" xmlns:wps="http://schemas.microsoft.com/office/word/2010/wordprocessingShape" mc:Ignorable="w14 w15 w16se wp14">
   <w:p>
     <w:pPr>
-      <w:pStyle w:val="BodyText"/>
+      <w:pStyle w:val="Textoindependiente"/>
       <w:spacing w:line="14" w:lineRule="auto"/>
       <w:ind w:left="0"/>
       <w:rPr>
@@ -47407,6 +46745,7 @@
     <w:r>
       <w:rPr>
         <w:noProof/>
+        <w:lang w:bidi="ar-SA"/>
       </w:rPr>
       <mc:AlternateContent>
         <mc:Choice Requires="wps">
@@ -47468,7 +46807,7 @@
                       <w:txbxContent>
                         <w:p>
                           <w:pPr>
-                            <w:pStyle w:val="BodyText"/>
+                            <w:pStyle w:val="Textoindependiente"/>
                             <w:spacing w:before="11"/>
                             <w:ind w:left="40"/>
                           </w:pPr>
@@ -47482,7 +46821,10 @@
                             <w:fldChar w:fldCharType="separate"/>
                           </w:r>
                           <w:r>
-                            <w:t>30</w:t>
+                            <w:rPr>
+                              <w:noProof/>
+                            </w:rPr>
+                            <w:t>18</w:t>
                           </w:r>
                           <w:r>
                             <w:fldChar w:fldCharType="end"/>
@@ -47516,7 +46858,7 @@
                 <w:txbxContent>
                   <w:p>
                     <w:pPr>
-                      <w:pStyle w:val="BodyText"/>
+                      <w:pStyle w:val="Textoindependiente"/>
                       <w:spacing w:before="11"/>
                       <w:ind w:left="40"/>
                     </w:pPr>
@@ -47530,7 +46872,10 @@
                       <w:fldChar w:fldCharType="separate"/>
                     </w:r>
                     <w:r>
-                      <w:t>30</w:t>
+                      <w:rPr>
+                        <w:noProof/>
+                      </w:rPr>
+                      <w:t>18</w:t>
                     </w:r>
                     <w:r>
                       <w:fldChar w:fldCharType="end"/>
@@ -47549,7 +46894,7 @@
 </file>
 
 <file path=word/footnotes.xml><?xml version="1.0" encoding="utf-8"?>
-<w:footnotes xmlns:wpc="http://schemas.microsoft.com/office/word/2010/wordprocessingCanvas" xmlns:cx="http://schemas.microsoft.com/office/drawing/2014/chartex" xmlns:cx1="http://schemas.microsoft.com/office/drawing/2015/9/8/chartex" xmlns:cx2="http://schemas.microsoft.com/office/drawing/2015/10/21/chartex" xmlns:cx3="http://schemas.microsoft.com/office/drawing/2016/5/9/chartex" xmlns:cx4="http://schemas.microsoft.com/office/drawing/2016/5/10/chartex" xmlns:cx5="http://schemas.microsoft.com/office/drawing/2016/5/11/chartex" xmlns:cx6="http://schemas.microsoft.com/office/drawing/2016/5/12/chartex" xmlns:cx7="http://schemas.microsoft.com/office/drawing/2016/5/13/chartex" xmlns:cx8="http://schemas.microsoft.com/office/drawing/2016/5/14/chartex" xmlns:mc="http://schemas.openxmlformats.org/markup-compatibility/2006" xmlns:aink="http://schemas.microsoft.com/office/drawing/2016/ink" xmlns:am3d="http://schemas.microsoft.com/office/drawing/2017/model3d" xmlns:o="urn:schemas-microsoft-com:office:office" xmlns:r="http://schemas.openxmlformats.org/officeDocument/2006/relationships" xmlns:m="http://schemas.openxmlformats.org/officeDocument/2006/math" xmlns:v="urn:schemas-microsoft-com:vml" xmlns:wp14="http://schemas.microsoft.com/office/word/2010/wordprocessingDrawing" xmlns:wp="http://schemas.openxmlformats.org/drawingml/2006/wordprocessingDrawing" xmlns:w10="urn:schemas-microsoft-com:office:word" xmlns:w="http://schemas.openxmlformats.org/wordprocessingml/2006/main" xmlns:w14="http://schemas.microsoft.com/office/word/2010/wordml" xmlns:w15="http://schemas.microsoft.com/office/word/2012/wordml" xmlns:w16cid="http://schemas.microsoft.com/office/word/2016/wordml/cid" xmlns:w16se="http://schemas.microsoft.com/office/word/2015/wordml/symex" xmlns:wpg="http://schemas.microsoft.com/office/word/2010/wordprocessingGroup" xmlns:wpi="http://schemas.microsoft.com/office/word/2010/wordprocessingInk" xmlns:wne="http://schemas.microsoft.com/office/word/2006/wordml" xmlns:wps="http://schemas.microsoft.com/office/word/2010/wordprocessingShape" mc:Ignorable="w14 w15 w16se w16cid wp14">
+<w:footnotes xmlns:wpc="http://schemas.microsoft.com/office/word/2010/wordprocessingCanvas" xmlns:cx="http://schemas.microsoft.com/office/drawing/2014/chartex" xmlns:mc="http://schemas.openxmlformats.org/markup-compatibility/2006" xmlns:o="urn:schemas-microsoft-com:office:office" xmlns:r="http://schemas.openxmlformats.org/officeDocument/2006/relationships" xmlns:m="http://schemas.openxmlformats.org/officeDocument/2006/math" xmlns:v="urn:schemas-microsoft-com:vml" xmlns:wp14="http://schemas.microsoft.com/office/word/2010/wordprocessingDrawing" xmlns:wp="http://schemas.openxmlformats.org/drawingml/2006/wordprocessingDrawing" xmlns:w10="urn:schemas-microsoft-com:office:word" xmlns:w="http://schemas.openxmlformats.org/wordprocessingml/2006/main" xmlns:w14="http://schemas.microsoft.com/office/word/2010/wordml" xmlns:w15="http://schemas.microsoft.com/office/word/2012/wordml" xmlns:w16se="http://schemas.microsoft.com/office/word/2015/wordml/symex" xmlns:wpg="http://schemas.microsoft.com/office/word/2010/wordprocessingGroup" xmlns:wpi="http://schemas.microsoft.com/office/word/2010/wordprocessingInk" xmlns:wne="http://schemas.microsoft.com/office/word/2006/wordml" xmlns:wps="http://schemas.microsoft.com/office/word/2010/wordprocessingShape" mc:Ignorable="w14 w15 w16se wp14">
   <w:footnote w:type="separator" w:id="-1">
     <w:p>
       <w:r>
@@ -47568,7 +46913,7 @@
 </file>
 
 <file path=word/numbering.xml><?xml version="1.0" encoding="utf-8"?>
-<w:numbering xmlns:wpc="http://schemas.microsoft.com/office/word/2010/wordprocessingCanvas" xmlns:cx="http://schemas.microsoft.com/office/drawing/2014/chartex" xmlns:cx1="http://schemas.microsoft.com/office/drawing/2015/9/8/chartex" xmlns:cx2="http://schemas.microsoft.com/office/drawing/2015/10/21/chartex" xmlns:cx3="http://schemas.microsoft.com/office/drawing/2016/5/9/chartex" xmlns:cx4="http://schemas.microsoft.com/office/drawing/2016/5/10/chartex" xmlns:cx5="http://schemas.microsoft.com/office/drawing/2016/5/11/chartex" xmlns:cx6="http://schemas.microsoft.com/office/drawing/2016/5/12/chartex" xmlns:cx7="http://schemas.microsoft.com/office/drawing/2016/5/13/chartex" xmlns:cx8="http://schemas.microsoft.com/office/drawing/2016/5/14/chartex" xmlns:mc="http://schemas.openxmlformats.org/markup-compatibility/2006" xmlns:aink="http://schemas.microsoft.com/office/drawing/2016/ink" xmlns:am3d="http://schemas.microsoft.com/office/drawing/2017/model3d" xmlns:o="urn:schemas-microsoft-com:office:office" xmlns:r="http://schemas.openxmlformats.org/officeDocument/2006/relationships" xmlns:m="http://schemas.openxmlformats.org/officeDocument/2006/math" xmlns:v="urn:schemas-microsoft-com:vml" xmlns:wp14="http://schemas.microsoft.com/office/word/2010/wordprocessingDrawing" xmlns:wp="http://schemas.openxmlformats.org/drawingml/2006/wordprocessingDrawing" xmlns:w10="urn:schemas-microsoft-com:office:word" xmlns:w="http://schemas.openxmlformats.org/wordprocessingml/2006/main" xmlns:w14="http://schemas.microsoft.com/office/word/2010/wordml" xmlns:w15="http://schemas.microsoft.com/office/word/2012/wordml" xmlns:w16cid="http://schemas.microsoft.com/office/word/2016/wordml/cid" xmlns:w16se="http://schemas.microsoft.com/office/word/2015/wordml/symex" xmlns:wpg="http://schemas.microsoft.com/office/word/2010/wordprocessingGroup" xmlns:wpi="http://schemas.microsoft.com/office/word/2010/wordprocessingInk" xmlns:wne="http://schemas.microsoft.com/office/word/2006/wordml" xmlns:wps="http://schemas.microsoft.com/office/word/2010/wordprocessingShape" mc:Ignorable="w14 w15 w16se w16cid wp14">
+<w:numbering xmlns:wpc="http://schemas.microsoft.com/office/word/2010/wordprocessingCanvas" xmlns:cx="http://schemas.microsoft.com/office/drawing/2014/chartex" xmlns:mc="http://schemas.openxmlformats.org/markup-compatibility/2006" xmlns:o="urn:schemas-microsoft-com:office:office" xmlns:r="http://schemas.openxmlformats.org/officeDocument/2006/relationships" xmlns:m="http://schemas.openxmlformats.org/officeDocument/2006/math" xmlns:v="urn:schemas-microsoft-com:vml" xmlns:wp14="http://schemas.microsoft.com/office/word/2010/wordprocessingDrawing" xmlns:wp="http://schemas.openxmlformats.org/drawingml/2006/wordprocessingDrawing" xmlns:w10="urn:schemas-microsoft-com:office:word" xmlns:w="http://schemas.openxmlformats.org/wordprocessingml/2006/main" xmlns:w14="http://schemas.microsoft.com/office/word/2010/wordml" xmlns:w15="http://schemas.microsoft.com/office/word/2012/wordml" xmlns:w16se="http://schemas.microsoft.com/office/word/2015/wordml/symex" xmlns:wpg="http://schemas.microsoft.com/office/word/2010/wordprocessingGroup" xmlns:wpi="http://schemas.microsoft.com/office/word/2010/wordprocessingInk" xmlns:wne="http://schemas.microsoft.com/office/word/2006/wordml" xmlns:wps="http://schemas.microsoft.com/office/word/2010/wordprocessingShape" mc:Ignorable="w14 w15 w16se wp14">
   <w:abstractNum w:abstractNumId="0" w15:restartNumberingAfterBreak="0">
     <w:nsid w:val="05D617B1"/>
     <w:multiLevelType w:val="multilevel"/>
@@ -49267,7 +48612,7 @@
 </file>
 
 <file path=word/styles.xml><?xml version="1.0" encoding="utf-8"?>
-<w:styles xmlns:mc="http://schemas.openxmlformats.org/markup-compatibility/2006" xmlns:r="http://schemas.openxmlformats.org/officeDocument/2006/relationships" xmlns:w="http://schemas.openxmlformats.org/wordprocessingml/2006/main" xmlns:w14="http://schemas.microsoft.com/office/word/2010/wordml" xmlns:w15="http://schemas.microsoft.com/office/word/2012/wordml" xmlns:w16cid="http://schemas.microsoft.com/office/word/2016/wordml/cid" xmlns:w16se="http://schemas.microsoft.com/office/word/2015/wordml/symex" mc:Ignorable="w14 w15 w16se w16cid">
+<w:styles xmlns:mc="http://schemas.openxmlformats.org/markup-compatibility/2006" xmlns:r="http://schemas.openxmlformats.org/officeDocument/2006/relationships" xmlns:w="http://schemas.openxmlformats.org/wordprocessingml/2006/main" xmlns:w14="http://schemas.microsoft.com/office/word/2010/wordml" xmlns:w15="http://schemas.microsoft.com/office/word/2012/wordml" xmlns:w16se="http://schemas.microsoft.com/office/word/2015/wordml/symex" mc:Ignorable="w14 w15 w16se">
   <w:docDefaults>
     <w:rPrDefault>
       <w:rPr>
@@ -49285,7 +48630,7 @@
       </w:pPr>
     </w:pPrDefault>
   </w:docDefaults>
-  <w:latentStyles w:defLockedState="0" w:defUIPriority="99" w:defSemiHidden="0" w:defUnhideWhenUsed="0" w:defQFormat="0" w:count="375">
+  <w:latentStyles w:defLockedState="0" w:defUIPriority="99" w:defSemiHidden="0" w:defUnhideWhenUsed="0" w:defQFormat="0" w:count="371">
     <w:lsdException w:name="Normal" w:uiPriority="0" w:qFormat="1"/>
     <w:lsdException w:name="heading 1" w:uiPriority="9" w:qFormat="1"/>
     <w:lsdException w:name="heading 2" w:semiHidden="1" w:uiPriority="9" w:unhideWhenUsed="1" w:qFormat="1"/>
@@ -49657,10 +49002,6 @@
     <w:lsdException w:name="List Table 5 Dark Accent 6" w:uiPriority="50"/>
     <w:lsdException w:name="List Table 6 Colorful Accent 6" w:uiPriority="51"/>
     <w:lsdException w:name="List Table 7 Colorful Accent 6" w:uiPriority="52"/>
-    <w:lsdException w:name="Mention" w:semiHidden="1" w:unhideWhenUsed="1"/>
-    <w:lsdException w:name="Smart Hyperlink" w:semiHidden="1" w:unhideWhenUsed="1"/>
-    <w:lsdException w:name="Hashtag" w:semiHidden="1" w:unhideWhenUsed="1"/>
-    <w:lsdException w:name="Unresolved Mention" w:semiHidden="1" w:unhideWhenUsed="1"/>
   </w:latentStyles>
   <w:style w:type="paragraph" w:default="1" w:styleId="Normal">
     <w:name w:val="Normal"/>
@@ -49671,7 +49012,7 @@
       <w:lang w:bidi="en-US"/>
     </w:rPr>
   </w:style>
-  <w:style w:type="paragraph" w:styleId="Heading1">
+  <w:style w:type="paragraph" w:styleId="Ttulo1">
     <w:name w:val="heading 1"/>
     <w:basedOn w:val="Normal"/>
     <w:uiPriority w:val="1"/>
@@ -49689,7 +49030,7 @@
       <w:szCs w:val="28"/>
     </w:rPr>
   </w:style>
-  <w:style w:type="paragraph" w:styleId="Heading2">
+  <w:style w:type="paragraph" w:styleId="Ttulo2">
     <w:name w:val="heading 2"/>
     <w:basedOn w:val="Normal"/>
     <w:uiPriority w:val="1"/>
@@ -49707,7 +49048,7 @@
       <w:szCs w:val="26"/>
     </w:rPr>
   </w:style>
-  <w:style w:type="paragraph" w:styleId="Heading3">
+  <w:style w:type="paragraph" w:styleId="Ttulo3">
     <w:name w:val="heading 3"/>
     <w:basedOn w:val="Normal"/>
     <w:uiPriority w:val="1"/>
@@ -49721,7 +49062,7 @@
       <w:bCs/>
     </w:rPr>
   </w:style>
-  <w:style w:type="paragraph" w:styleId="Heading4">
+  <w:style w:type="paragraph" w:styleId="Ttulo4">
     <w:name w:val="heading 4"/>
     <w:basedOn w:val="Normal"/>
     <w:uiPriority w:val="1"/>
@@ -49737,13 +49078,13 @@
       <w:i/>
     </w:rPr>
   </w:style>
-  <w:style w:type="character" w:default="1" w:styleId="DefaultParagraphFont">
+  <w:style w:type="character" w:default="1" w:styleId="Fuentedeprrafopredeter">
     <w:name w:val="Default Paragraph Font"/>
     <w:uiPriority w:val="1"/>
     <w:semiHidden/>
     <w:unhideWhenUsed/>
   </w:style>
-  <w:style w:type="table" w:default="1" w:styleId="TableNormal">
+  <w:style w:type="table" w:default="1" w:styleId="Tablanormal">
     <w:name w:val="Normal Table"/>
     <w:uiPriority w:val="99"/>
     <w:semiHidden/>
@@ -49758,13 +49099,13 @@
       </w:tblCellMar>
     </w:tblPr>
   </w:style>
-  <w:style w:type="numbering" w:default="1" w:styleId="NoList">
+  <w:style w:type="numbering" w:default="1" w:styleId="Sinlista">
     <w:name w:val="No List"/>
     <w:uiPriority w:val="99"/>
     <w:semiHidden/>
     <w:unhideWhenUsed/>
   </w:style>
-  <w:style w:type="paragraph" w:styleId="TOC1">
+  <w:style w:type="paragraph" w:styleId="TDC1">
     <w:name w:val="toc 1"/>
     <w:basedOn w:val="Normal"/>
     <w:uiPriority w:val="39"/>
@@ -49774,7 +49115,7 @@
       <w:ind w:left="920"/>
     </w:pPr>
   </w:style>
-  <w:style w:type="paragraph" w:styleId="TOC2">
+  <w:style w:type="paragraph" w:styleId="TDC2">
     <w:name w:val="toc 2"/>
     <w:basedOn w:val="Normal"/>
     <w:uiPriority w:val="39"/>
@@ -49784,7 +49125,7 @@
       <w:ind w:left="1472" w:hanging="331"/>
     </w:pPr>
   </w:style>
-  <w:style w:type="paragraph" w:styleId="TOC3">
+  <w:style w:type="paragraph" w:styleId="TDC3">
     <w:name w:val="toc 3"/>
     <w:basedOn w:val="Normal"/>
     <w:uiPriority w:val="39"/>
@@ -49794,7 +49135,7 @@
       <w:ind w:left="1856" w:hanging="497"/>
     </w:pPr>
   </w:style>
-  <w:style w:type="paragraph" w:styleId="BodyText">
+  <w:style w:type="paragraph" w:styleId="Textoindependiente">
     <w:name w:val="Body Text"/>
     <w:basedOn w:val="Normal"/>
     <w:qFormat/>
@@ -49802,7 +49143,7 @@
       <w:ind w:left="920"/>
     </w:pPr>
   </w:style>
-  <w:style w:type="paragraph" w:styleId="ListParagraph">
+  <w:style w:type="paragraph" w:styleId="Prrafodelista">
     <w:name w:val="List Paragraph"/>
     <w:basedOn w:val="Normal"/>
     <w:uiPriority w:val="1"/>
@@ -49821,9 +49162,9 @@
       <w:spacing w:before="3"/>
     </w:pPr>
   </w:style>
-  <w:style w:type="character" w:styleId="Hyperlink">
+  <w:style w:type="character" w:styleId="Hipervnculo">
     <w:name w:val="Hyperlink"/>
-    <w:basedOn w:val="DefaultParagraphFont"/>
+    <w:basedOn w:val="Fuentedeprrafopredeter"/>
     <w:uiPriority w:val="99"/>
     <w:unhideWhenUsed/>
     <w:rsid w:val="00EC37AD"/>
@@ -49832,11 +49173,11 @@
       <w:u w:val="single"/>
     </w:rPr>
   </w:style>
-  <w:style w:type="paragraph" w:styleId="Title">
+  <w:style w:type="paragraph" w:styleId="Ttulo">
     <w:name w:val="Title"/>
     <w:basedOn w:val="Normal"/>
     <w:next w:val="Normal"/>
-    <w:link w:val="TitleChar"/>
+    <w:link w:val="TtuloCar"/>
     <w:rsid w:val="008107DF"/>
     <w:pPr>
       <w:pBdr>
@@ -49859,10 +49200,10 @@
       <w:lang w:val="es-CO" w:bidi="ar-SA"/>
     </w:rPr>
   </w:style>
-  <w:style w:type="character" w:customStyle="1" w:styleId="TitleChar">
-    <w:name w:val="Title Char"/>
-    <w:basedOn w:val="DefaultParagraphFont"/>
-    <w:link w:val="Title"/>
+  <w:style w:type="character" w:customStyle="1" w:styleId="TtuloCar">
+    <w:name w:val="Título Car"/>
+    <w:basedOn w:val="Fuentedeprrafopredeter"/>
+    <w:link w:val="Ttulo"/>
     <w:rsid w:val="008107DF"/>
     <w:rPr>
       <w:rFonts w:ascii="Arial" w:eastAsia="Arial" w:hAnsi="Arial" w:cs="Arial"/>
@@ -50180,7 +49521,7 @@
 </file>
 
 <file path=customXml/itemProps1.xml><?xml version="1.0" encoding="utf-8"?>
-<ds:datastoreItem xmlns:ds="http://schemas.openxmlformats.org/officeDocument/2006/customXml" ds:itemID="{F98390A1-3CEE-4624-9841-D13CBF65528F}">
+<ds:datastoreItem xmlns:ds="http://schemas.openxmlformats.org/officeDocument/2006/customXml" ds:itemID="{080A3093-F20F-49CC-9C14-725EFDB7C75A}">
   <ds:schemaRefs>
     <ds:schemaRef ds:uri="http://schemas.openxmlformats.org/officeDocument/2006/bibliography"/>
   </ds:schemaRefs>

</xml_diff>